<commit_message>
added theoretical questions in doc files
</commit_message>
<xml_diff>
--- a/BinomialHeap_hilabarkan_guykoch.docx
+++ b/BinomialHeap_hilabarkan_guykoch.docx
@@ -729,11 +729,19 @@
                 <w:lang w:bidi="he-IL"/>
               </w:rPr>
             </w:pPr>
-            <w:r>
-              <w:rPr>
-                <w:lang w:bidi="he-IL"/>
-              </w:rPr>
-              <w:t>Insert(key, info)</w:t>
+            <w:proofErr w:type="gramStart"/>
+            <w:r>
+              <w:rPr>
+                <w:lang w:bidi="he-IL"/>
+              </w:rPr>
+              <w:t>Insert(</w:t>
+            </w:r>
+            <w:proofErr w:type="gramEnd"/>
+            <w:r>
+              <w:rPr>
+                <w:lang w:bidi="he-IL"/>
+              </w:rPr>
+              <w:t>key, info)</w:t>
             </w:r>
           </w:p>
         </w:tc>
@@ -2053,6 +2061,7 @@
               </w:rPr>
             </w:pPr>
             <w:proofErr w:type="spellStart"/>
+            <w:proofErr w:type="gramStart"/>
             <w:r>
               <w:rPr>
                 <w:lang w:bidi="he-IL"/>
@@ -2065,7 +2074,14 @@
               <w:rPr>
                 <w:lang w:bidi="he-IL"/>
               </w:rPr>
-              <w:t>()</w:t>
+              <w:t>(</w:t>
+            </w:r>
+            <w:proofErr w:type="gramEnd"/>
+            <w:r>
+              <w:rPr>
+                <w:lang w:bidi="he-IL"/>
+              </w:rPr>
+              <w:t>)</w:t>
             </w:r>
           </w:p>
         </w:tc>
@@ -3148,6 +3164,7 @@
                 <w:lang w:bidi="he-IL"/>
               </w:rPr>
             </w:pPr>
+            <w:proofErr w:type="gramStart"/>
             <w:r>
               <w:rPr>
                 <w:lang w:bidi="he-IL"/>
@@ -3155,6 +3172,7 @@
               <w:t>meld(</w:t>
             </w:r>
             <w:proofErr w:type="spellStart"/>
+            <w:proofErr w:type="gramEnd"/>
             <w:r>
               <w:rPr>
                 <w:lang w:bidi="he-IL"/>
@@ -5166,6 +5184,7 @@
               </w:rPr>
             </w:pPr>
             <w:proofErr w:type="spellStart"/>
+            <w:proofErr w:type="gramStart"/>
             <w:r>
               <w:rPr>
                 <w:lang w:bidi="he-IL"/>
@@ -5180,6 +5199,7 @@
               <w:t>(</w:t>
             </w:r>
             <w:proofErr w:type="spellStart"/>
+            <w:proofErr w:type="gramEnd"/>
             <w:r>
               <w:rPr>
                 <w:lang w:bidi="he-IL"/>
@@ -5328,6 +5348,7 @@
               <w:t>ins2arr3(</w:t>
             </w:r>
             <w:proofErr w:type="spellStart"/>
+            <w:proofErr w:type="gramStart"/>
             <w:r>
               <w:rPr>
                 <w:lang w:bidi="he-IL"/>
@@ -5339,7 +5360,14 @@
               <w:rPr>
                 <w:lang w:bidi="he-IL"/>
               </w:rPr>
-              <w:t xml:space="preserve">[] </w:t>
+              <w:t>[</w:t>
+            </w:r>
+            <w:proofErr w:type="gramEnd"/>
+            <w:r>
+              <w:rPr>
+                <w:lang w:bidi="he-IL"/>
+              </w:rPr>
+              <w:t xml:space="preserve">] </w:t>
             </w:r>
             <w:proofErr w:type="spellStart"/>
             <w:r>
@@ -6059,7 +6087,6 @@
           <w:p>
             <w:pPr>
               <w:rPr>
-                <w:rFonts w:hint="cs"/>
                 <w:rtl/>
                 <w:lang w:bidi="he-IL"/>
               </w:rPr>
@@ -6694,7 +6721,6 @@
           <w:p>
             <w:pPr>
               <w:rPr>
-                <w:rFonts w:hint="cs"/>
                 <w:rtl/>
                 <w:lang w:bidi="he-IL"/>
               </w:rPr>
@@ -6835,6 +6861,14 @@
                 <w:lang w:bidi="he-IL"/>
               </w:rPr>
             </w:pPr>
+            <w:r>
+              <w:rPr>
+                <w:rFonts w:hint="cs"/>
+                <w:rtl/>
+                <w:lang w:bidi="he-IL"/>
+              </w:rPr>
+              <w:t>2</w:t>
+            </w:r>
           </w:p>
         </w:tc>
         <w:tc>
@@ -6848,6 +6882,14 @@
                 <w:lang w:bidi="he-IL"/>
               </w:rPr>
             </w:pPr>
+            <w:r>
+              <w:rPr>
+                <w:rFonts w:hint="cs"/>
+                <w:rtl/>
+                <w:lang w:bidi="he-IL"/>
+              </w:rPr>
+              <w:t>3253</w:t>
+            </w:r>
           </w:p>
         </w:tc>
         <w:tc>
@@ -6861,6 +6903,14 @@
                 <w:lang w:bidi="he-IL"/>
               </w:rPr>
             </w:pPr>
+            <w:r>
+              <w:rPr>
+                <w:rFonts w:hint="cs"/>
+                <w:rtl/>
+                <w:lang w:bidi="he-IL"/>
+              </w:rPr>
+              <w:t>5</w:t>
+            </w:r>
           </w:p>
         </w:tc>
         <w:tc>
@@ -6874,6 +6924,14 @@
                 <w:lang w:bidi="he-IL"/>
               </w:rPr>
             </w:pPr>
+            <w:r>
+              <w:rPr>
+                <w:rFonts w:hint="cs"/>
+                <w:rtl/>
+                <w:lang w:bidi="he-IL"/>
+              </w:rPr>
+              <w:t>2894</w:t>
+            </w:r>
           </w:p>
         </w:tc>
       </w:tr>
@@ -6905,11 +6963,22 @@
           </w:tcPr>
           <w:p>
             <w:pPr>
-              <w:rPr>
-                <w:rtl/>
-                <w:lang w:bidi="he-IL"/>
-              </w:rPr>
-            </w:pPr>
+              <w:tabs>
+                <w:tab w:val="center" w:pos="721"/>
+              </w:tabs>
+              <w:rPr>
+                <w:rtl/>
+                <w:lang w:bidi="he-IL"/>
+              </w:rPr>
+            </w:pPr>
+            <w:r>
+              <w:rPr>
+                <w:rFonts w:hint="cs"/>
+                <w:rtl/>
+                <w:lang w:bidi="he-IL"/>
+              </w:rPr>
+              <w:t>6</w:t>
+            </w:r>
           </w:p>
         </w:tc>
         <w:tc>
@@ -6923,6 +6992,14 @@
                 <w:lang w:bidi="he-IL"/>
               </w:rPr>
             </w:pPr>
+            <w:r>
+              <w:rPr>
+                <w:rFonts w:hint="cs"/>
+                <w:rtl/>
+                <w:lang w:bidi="he-IL"/>
+              </w:rPr>
+              <w:t>11517</w:t>
+            </w:r>
           </w:p>
         </w:tc>
         <w:tc>
@@ -6936,6 +7013,14 @@
                 <w:lang w:bidi="he-IL"/>
               </w:rPr>
             </w:pPr>
+            <w:r>
+              <w:rPr>
+                <w:rFonts w:hint="cs"/>
+                <w:rtl/>
+                <w:lang w:bidi="he-IL"/>
+              </w:rPr>
+              <w:t>4</w:t>
+            </w:r>
           </w:p>
         </w:tc>
         <w:tc>
@@ -6949,6 +7034,14 @@
                 <w:lang w:bidi="he-IL"/>
               </w:rPr>
             </w:pPr>
+            <w:r>
+              <w:rPr>
+                <w:rFonts w:hint="cs"/>
+                <w:rtl/>
+                <w:lang w:bidi="he-IL"/>
+              </w:rPr>
+              <w:t>10428</w:t>
+            </w:r>
           </w:p>
         </w:tc>
       </w:tr>
@@ -6985,6 +7078,14 @@
                 <w:lang w:bidi="he-IL"/>
               </w:rPr>
             </w:pPr>
+            <w:r>
+              <w:rPr>
+                <w:rFonts w:hint="cs"/>
+                <w:rtl/>
+                <w:lang w:bidi="he-IL"/>
+              </w:rPr>
+              <w:t>22</w:t>
+            </w:r>
           </w:p>
         </w:tc>
         <w:tc>
@@ -6998,6 +7099,14 @@
                 <w:lang w:bidi="he-IL"/>
               </w:rPr>
             </w:pPr>
+            <w:r>
+              <w:rPr>
+                <w:rFonts w:hint="cs"/>
+                <w:rtl/>
+                <w:lang w:bidi="he-IL"/>
+              </w:rPr>
+              <w:t>39868</w:t>
+            </w:r>
           </w:p>
         </w:tc>
         <w:tc>
@@ -7011,6 +7120,14 @@
                 <w:lang w:bidi="he-IL"/>
               </w:rPr>
             </w:pPr>
+            <w:r>
+              <w:rPr>
+                <w:rFonts w:hint="cs"/>
+                <w:rtl/>
+                <w:lang w:bidi="he-IL"/>
+              </w:rPr>
+              <w:t>5</w:t>
+            </w:r>
           </w:p>
         </w:tc>
         <w:tc>
@@ -7024,6 +7141,14 @@
                 <w:lang w:bidi="he-IL"/>
               </w:rPr>
             </w:pPr>
+            <w:r>
+              <w:rPr>
+                <w:rFonts w:hint="cs"/>
+                <w:rtl/>
+                <w:lang w:bidi="he-IL"/>
+              </w:rPr>
+              <w:t>36539</w:t>
+            </w:r>
           </w:p>
         </w:tc>
       </w:tr>
@@ -7060,6 +7185,14 @@
                 <w:lang w:bidi="he-IL"/>
               </w:rPr>
             </w:pPr>
+            <w:r>
+              <w:rPr>
+                <w:rFonts w:hint="cs"/>
+                <w:rtl/>
+                <w:lang w:bidi="he-IL"/>
+              </w:rPr>
+              <w:t>46</w:t>
+            </w:r>
           </w:p>
         </w:tc>
         <w:tc>
@@ -7073,6 +7206,14 @@
                 <w:lang w:bidi="he-IL"/>
               </w:rPr>
             </w:pPr>
+            <w:r>
+              <w:rPr>
+                <w:rFonts w:hint="cs"/>
+                <w:rtl/>
+                <w:lang w:bidi="he-IL"/>
+              </w:rPr>
+              <w:t>135109</w:t>
+            </w:r>
           </w:p>
         </w:tc>
         <w:tc>
@@ -7086,6 +7227,14 @@
                 <w:lang w:bidi="he-IL"/>
               </w:rPr>
             </w:pPr>
+            <w:r>
+              <w:rPr>
+                <w:rFonts w:hint="cs"/>
+                <w:rtl/>
+                <w:lang w:bidi="he-IL"/>
+              </w:rPr>
+              <w:t>7</w:t>
+            </w:r>
           </w:p>
         </w:tc>
         <w:tc>
@@ -7099,6 +7248,14 @@
                 <w:lang w:bidi="he-IL"/>
               </w:rPr>
             </w:pPr>
+            <w:r>
+              <w:rPr>
+                <w:rFonts w:hint="cs"/>
+                <w:rtl/>
+                <w:lang w:bidi="he-IL"/>
+              </w:rPr>
+              <w:t>125275</w:t>
+            </w:r>
           </w:p>
         </w:tc>
       </w:tr>
@@ -7135,6 +7292,14 @@
                 <w:lang w:bidi="he-IL"/>
               </w:rPr>
             </w:pPr>
+            <w:r>
+              <w:rPr>
+                <w:rFonts w:hint="cs"/>
+                <w:rtl/>
+                <w:lang w:bidi="he-IL"/>
+              </w:rPr>
+              <w:t>105</w:t>
+            </w:r>
           </w:p>
         </w:tc>
         <w:tc>
@@ -7148,6 +7313,14 @@
                 <w:lang w:bidi="he-IL"/>
               </w:rPr>
             </w:pPr>
+            <w:r>
+              <w:rPr>
+                <w:rFonts w:hint="cs"/>
+                <w:rtl/>
+                <w:lang w:bidi="he-IL"/>
+              </w:rPr>
+              <w:t>451149</w:t>
+            </w:r>
           </w:p>
         </w:tc>
         <w:tc>
@@ -7161,6 +7334,14 @@
                 <w:lang w:bidi="he-IL"/>
               </w:rPr>
             </w:pPr>
+            <w:r>
+              <w:rPr>
+                <w:rFonts w:hint="cs"/>
+                <w:rtl/>
+                <w:lang w:bidi="he-IL"/>
+              </w:rPr>
+              <w:t>8</w:t>
+            </w:r>
           </w:p>
         </w:tc>
         <w:tc>
@@ -7174,6 +7355,14 @@
                 <w:lang w:bidi="he-IL"/>
               </w:rPr>
             </w:pPr>
+            <w:r>
+              <w:rPr>
+                <w:rFonts w:hint="cs"/>
+                <w:rtl/>
+                <w:lang w:bidi="he-IL"/>
+              </w:rPr>
+              <w:t>421633</w:t>
+            </w:r>
           </w:p>
         </w:tc>
       </w:tr>
@@ -7239,27 +7428,18 @@
           <w:p>
             <w:pPr>
               <w:rPr>
-                <w:rFonts w:hint="cs"/>
-                <w:rtl/>
-                <w:lang w:bidi="he-IL"/>
-              </w:rPr>
-            </w:pPr>
-            <w:r>
-              <w:rPr>
-                <w:rFonts w:hint="cs"/>
-                <w:rtl/>
-                <w:lang w:bidi="he-IL"/>
-              </w:rPr>
-              <w:t xml:space="preserve">מספר סידורי </w:t>
-            </w:r>
-            <w:proofErr w:type="spellStart"/>
-            <w:r>
-              <w:rPr>
-                <w:lang w:bidi="he-IL"/>
-              </w:rPr>
-              <w:t>i</w:t>
-            </w:r>
-            <w:proofErr w:type="spellEnd"/>
+                <w:rtl/>
+                <w:lang w:bidi="he-IL"/>
+              </w:rPr>
+            </w:pPr>
+            <w:r>
+              <w:rPr>
+                <w:rFonts w:hint="cs"/>
+                <w:rtl/>
+                <w:lang w:bidi="he-IL"/>
+              </w:rPr>
+              <w:t>מספר סידורי</w:t>
+            </w:r>
           </w:p>
         </w:tc>
         <w:tc>
@@ -7380,6 +7560,14 @@
                 <w:lang w:bidi="he-IL"/>
               </w:rPr>
             </w:pPr>
+            <w:r>
+              <w:rPr>
+                <w:rFonts w:hint="cs"/>
+                <w:rtl/>
+                <w:lang w:bidi="he-IL"/>
+              </w:rPr>
+              <w:t>2</w:t>
+            </w:r>
           </w:p>
         </w:tc>
         <w:tc>
@@ -7393,6 +7581,14 @@
                 <w:lang w:bidi="he-IL"/>
               </w:rPr>
             </w:pPr>
+            <w:r>
+              <w:rPr>
+                <w:rFonts w:hint="cs"/>
+                <w:rtl/>
+                <w:lang w:bidi="he-IL"/>
+              </w:rPr>
+              <w:t>723</w:t>
+            </w:r>
           </w:p>
         </w:tc>
         <w:tc>
@@ -7406,6 +7602,14 @@
                 <w:lang w:bidi="he-IL"/>
               </w:rPr>
             </w:pPr>
+            <w:r>
+              <w:rPr>
+                <w:rFonts w:hint="cs"/>
+                <w:rtl/>
+                <w:lang w:bidi="he-IL"/>
+              </w:rPr>
+              <w:t>5</w:t>
+            </w:r>
           </w:p>
         </w:tc>
         <w:tc>
@@ -7419,6 +7623,14 @@
                 <w:lang w:bidi="he-IL"/>
               </w:rPr>
             </w:pPr>
+            <w:r>
+              <w:rPr>
+                <w:rFonts w:hint="cs"/>
+                <w:rtl/>
+                <w:lang w:bidi="he-IL"/>
+              </w:rPr>
+              <w:t>697</w:t>
+            </w:r>
           </w:p>
         </w:tc>
       </w:tr>
@@ -7455,6 +7667,14 @@
                 <w:lang w:bidi="he-IL"/>
               </w:rPr>
             </w:pPr>
+            <w:r>
+              <w:rPr>
+                <w:rFonts w:hint="cs"/>
+                <w:rtl/>
+                <w:lang w:bidi="he-IL"/>
+              </w:rPr>
+              <w:t>5</w:t>
+            </w:r>
           </w:p>
         </w:tc>
         <w:tc>
@@ -7468,6 +7688,14 @@
                 <w:lang w:bidi="he-IL"/>
               </w:rPr>
             </w:pPr>
+            <w:r>
+              <w:rPr>
+                <w:rFonts w:hint="cs"/>
+                <w:rtl/>
+                <w:lang w:bidi="he-IL"/>
+              </w:rPr>
+              <w:t>2182</w:t>
+            </w:r>
           </w:p>
         </w:tc>
         <w:tc>
@@ -7481,6 +7709,14 @@
                 <w:lang w:bidi="he-IL"/>
               </w:rPr>
             </w:pPr>
+            <w:r>
+              <w:rPr>
+                <w:rFonts w:hint="cs"/>
+                <w:rtl/>
+                <w:lang w:bidi="he-IL"/>
+              </w:rPr>
+              <w:t>5</w:t>
+            </w:r>
           </w:p>
         </w:tc>
         <w:tc>
@@ -7494,6 +7730,14 @@
                 <w:lang w:bidi="he-IL"/>
               </w:rPr>
             </w:pPr>
+            <w:r>
+              <w:rPr>
+                <w:rFonts w:hint="cs"/>
+                <w:rtl/>
+                <w:lang w:bidi="he-IL"/>
+              </w:rPr>
+              <w:t>2156</w:t>
+            </w:r>
           </w:p>
         </w:tc>
       </w:tr>
@@ -7530,6 +7774,14 @@
                 <w:lang w:bidi="he-IL"/>
               </w:rPr>
             </w:pPr>
+            <w:r>
+              <w:rPr>
+                <w:rFonts w:hint="cs"/>
+                <w:rtl/>
+                <w:lang w:bidi="he-IL"/>
+              </w:rPr>
+              <w:t>22</w:t>
+            </w:r>
           </w:p>
         </w:tc>
         <w:tc>
@@ -7543,6 +7795,14 @@
                 <w:lang w:bidi="he-IL"/>
               </w:rPr>
             </w:pPr>
+            <w:r>
+              <w:rPr>
+                <w:rFonts w:hint="cs"/>
+                <w:rtl/>
+                <w:lang w:bidi="he-IL"/>
+              </w:rPr>
+              <w:t>6555</w:t>
+            </w:r>
           </w:p>
         </w:tc>
         <w:tc>
@@ -7556,6 +7816,14 @@
                 <w:lang w:bidi="he-IL"/>
               </w:rPr>
             </w:pPr>
+            <w:r>
+              <w:rPr>
+                <w:rFonts w:hint="cs"/>
+                <w:rtl/>
+                <w:lang w:bidi="he-IL"/>
+              </w:rPr>
+              <w:t>5</w:t>
+            </w:r>
           </w:p>
         </w:tc>
         <w:tc>
@@ -7569,10 +7837,21 @@
                 <w:lang w:bidi="he-IL"/>
               </w:rPr>
             </w:pPr>
+            <w:r>
+              <w:rPr>
+                <w:rFonts w:hint="cs"/>
+                <w:rtl/>
+                <w:lang w:bidi="he-IL"/>
+              </w:rPr>
+              <w:t>6529</w:t>
+            </w:r>
           </w:p>
         </w:tc>
       </w:tr>
       <w:tr>
+        <w:trPr>
+          <w:trHeight w:val="44"/>
+        </w:trPr>
         <w:tc>
           <w:tcPr>
             <w:tcW w:w="1659" w:type="dxa"/>
@@ -7605,6 +7884,14 @@
                 <w:lang w:bidi="he-IL"/>
               </w:rPr>
             </w:pPr>
+            <w:r>
+              <w:rPr>
+                <w:rFonts w:hint="cs"/>
+                <w:rtl/>
+                <w:lang w:bidi="he-IL"/>
+              </w:rPr>
+              <w:t>42</w:t>
+            </w:r>
           </w:p>
         </w:tc>
         <w:tc>
@@ -7618,6 +7905,14 @@
                 <w:lang w:bidi="he-IL"/>
               </w:rPr>
             </w:pPr>
+            <w:r>
+              <w:rPr>
+                <w:rFonts w:hint="cs"/>
+                <w:rtl/>
+                <w:lang w:bidi="he-IL"/>
+              </w:rPr>
+              <w:t>19675</w:t>
+            </w:r>
           </w:p>
         </w:tc>
         <w:tc>
@@ -7631,6 +7926,14 @@
                 <w:lang w:bidi="he-IL"/>
               </w:rPr>
             </w:pPr>
+            <w:r>
+              <w:rPr>
+                <w:rFonts w:hint="cs"/>
+                <w:rtl/>
+                <w:lang w:bidi="he-IL"/>
+              </w:rPr>
+              <w:t>5</w:t>
+            </w:r>
           </w:p>
         </w:tc>
         <w:tc>
@@ -7644,6 +7947,14 @@
                 <w:lang w:bidi="he-IL"/>
               </w:rPr>
             </w:pPr>
+            <w:r>
+              <w:rPr>
+                <w:rFonts w:hint="cs"/>
+                <w:rtl/>
+                <w:lang w:bidi="he-IL"/>
+              </w:rPr>
+              <w:t>19649</w:t>
+            </w:r>
           </w:p>
         </w:tc>
       </w:tr>
@@ -7679,6 +7990,14 @@
                 <w:lang w:bidi="he-IL"/>
               </w:rPr>
             </w:pPr>
+            <w:r>
+              <w:rPr>
+                <w:rFonts w:hint="cs"/>
+                <w:rtl/>
+                <w:lang w:bidi="he-IL"/>
+              </w:rPr>
+              <w:t>94</w:t>
+            </w:r>
           </w:p>
         </w:tc>
         <w:tc>
@@ -7692,6 +8011,14 @@
                 <w:lang w:bidi="he-IL"/>
               </w:rPr>
             </w:pPr>
+            <w:r>
+              <w:rPr>
+                <w:rFonts w:hint="cs"/>
+                <w:rtl/>
+                <w:lang w:bidi="he-IL"/>
+              </w:rPr>
+              <w:t>59040</w:t>
+            </w:r>
           </w:p>
         </w:tc>
         <w:tc>
@@ -7705,6 +8032,14 @@
                 <w:lang w:bidi="he-IL"/>
               </w:rPr>
             </w:pPr>
+            <w:r>
+              <w:rPr>
+                <w:rFonts w:hint="cs"/>
+                <w:rtl/>
+                <w:lang w:bidi="he-IL"/>
+              </w:rPr>
+              <w:t>5</w:t>
+            </w:r>
           </w:p>
         </w:tc>
         <w:tc>
@@ -7718,6 +8053,14 @@
                 <w:lang w:bidi="he-IL"/>
               </w:rPr>
             </w:pPr>
+            <w:r>
+              <w:rPr>
+                <w:rFonts w:hint="cs"/>
+                <w:rtl/>
+                <w:lang w:bidi="he-IL"/>
+              </w:rPr>
+              <w:t>59014</w:t>
+            </w:r>
           </w:p>
         </w:tc>
       </w:tr>
@@ -7741,7 +8084,2603 @@
     <w:p>
       <w:pPr>
         <w:rPr>
+          <w:rtl/>
+          <w:lang w:bidi="he-IL"/>
+        </w:rPr>
+      </w:pPr>
+    </w:p>
+    <w:p>
+      <w:pPr>
+        <w:rPr>
+          <w:rtl/>
+          <w:lang w:bidi="he-IL"/>
+        </w:rPr>
+      </w:pPr>
+      <w:r>
+        <w:rPr>
           <w:rFonts w:hint="cs"/>
+          <w:rtl/>
+          <w:lang w:bidi="he-IL"/>
+        </w:rPr>
+        <w:t xml:space="preserve">2. </w:t>
+      </w:r>
+    </w:p>
+    <w:p>
+      <w:pPr>
+        <w:rPr>
+          <w:u w:val="single"/>
+          <w:rtl/>
+          <w:lang w:bidi="he-IL"/>
+        </w:rPr>
+      </w:pPr>
+      <w:r>
+        <w:rPr>
+          <w:rFonts w:hint="cs"/>
+          <w:u w:val="single"/>
+          <w:rtl/>
+          <w:lang w:bidi="he-IL"/>
+        </w:rPr>
+        <w:t xml:space="preserve">ניסוי ראשון - </w:t>
+      </w:r>
+    </w:p>
+    <w:p>
+      <w:pPr>
+        <w:rPr>
+          <w:rFonts w:eastAsiaTheme="minorEastAsia"/>
+          <w:lang w:bidi="he-IL"/>
+        </w:rPr>
+      </w:pPr>
+      <w:r>
+        <w:rPr>
+          <w:rFonts w:hint="cs"/>
+          <w:rtl/>
+          <w:lang w:bidi="he-IL"/>
+        </w:rPr>
+        <w:t>סיבוכיות</w:t>
+      </w:r>
+      <w:r>
+        <w:rPr>
+          <w:rFonts w:hint="cs"/>
+          <w:rtl/>
+          <w:lang w:bidi="he-IL"/>
+        </w:rPr>
+        <w:t xml:space="preserve"> הכי גרוע </w:t>
+      </w:r>
+      <w:r>
+        <w:rPr>
+          <w:rtl/>
+          <w:lang w:bidi="he-IL"/>
+        </w:rPr>
+        <w:t>–</w:t>
+      </w:r>
+      <w:r>
+        <w:rPr>
+          <w:rFonts w:hint="cs"/>
+          <w:rtl/>
+          <w:lang w:bidi="he-IL"/>
+        </w:rPr>
+        <w:t xml:space="preserve"> ראינו בהרצאה שהכנסה היא </w:t>
+      </w:r>
+      <m:oMath>
+        <m:r>
+          <w:rPr>
+            <w:rFonts w:ascii="Cambria Math" w:hAnsi="Cambria Math"/>
+            <w:lang w:bidi="he-IL"/>
+          </w:rPr>
+          <m:t>O(</m:t>
+        </m:r>
+        <m:func>
+          <m:funcPr>
+            <m:ctrlPr>
+              <w:rPr>
+                <w:rFonts w:ascii="Cambria Math" w:hAnsi="Cambria Math"/>
+                <w:i/>
+                <w:lang w:bidi="he-IL"/>
+              </w:rPr>
+            </m:ctrlPr>
+          </m:funcPr>
+          <m:fName>
+            <m:r>
+              <m:rPr>
+                <m:sty m:val="p"/>
+              </m:rPr>
+              <w:rPr>
+                <w:rFonts w:ascii="Cambria Math" w:hAnsi="Cambria Math"/>
+                <w:lang w:bidi="he-IL"/>
+              </w:rPr>
+              <m:t>log</m:t>
+            </m:r>
+          </m:fName>
+          <m:e>
+            <m:r>
+              <w:rPr>
+                <w:rFonts w:ascii="Cambria Math" w:hAnsi="Cambria Math"/>
+                <w:lang w:bidi="he-IL"/>
+              </w:rPr>
+              <m:t>n)</m:t>
+            </m:r>
+          </m:e>
+        </m:func>
+      </m:oMath>
+      <w:r>
+        <w:rPr>
+          <w:rFonts w:eastAsiaTheme="minorEastAsia"/>
+          <w:lang w:bidi="he-IL"/>
+        </w:rPr>
+        <w:t xml:space="preserve"> </w:t>
+      </w:r>
+      <w:r>
+        <w:rPr>
+          <w:rFonts w:eastAsiaTheme="minorEastAsia" w:hint="cs"/>
+          <w:rtl/>
+          <w:lang w:bidi="he-IL"/>
+        </w:rPr>
+        <w:t xml:space="preserve"> לכן במקרה הכי גרוע סדרה של </w:t>
+      </w:r>
+      <w:r>
+        <w:rPr>
+          <w:rFonts w:eastAsiaTheme="minorEastAsia"/>
+          <w:lang w:bidi="he-IL"/>
+        </w:rPr>
+        <w:t>n</w:t>
+      </w:r>
+      <w:r>
+        <w:rPr>
+          <w:rFonts w:eastAsiaTheme="minorEastAsia" w:hint="cs"/>
+          <w:rtl/>
+          <w:lang w:bidi="he-IL"/>
+        </w:rPr>
+        <w:t xml:space="preserve"> הכנסות תיקח </w:t>
+      </w:r>
+      <m:oMath>
+        <m:r>
+          <w:rPr>
+            <w:rFonts w:ascii="Cambria Math" w:hAnsi="Cambria Math"/>
+            <w:lang w:bidi="he-IL"/>
+          </w:rPr>
+          <m:t>O(</m:t>
+        </m:r>
+        <m:r>
+          <w:rPr>
+            <w:rFonts w:ascii="Cambria Math" w:hAnsi="Cambria Math"/>
+            <w:lang w:bidi="he-IL"/>
+          </w:rPr>
+          <m:t>n*</m:t>
+        </m:r>
+        <m:func>
+          <m:funcPr>
+            <m:ctrlPr>
+              <w:rPr>
+                <w:rFonts w:ascii="Cambria Math" w:hAnsi="Cambria Math"/>
+                <w:i/>
+                <w:lang w:bidi="he-IL"/>
+              </w:rPr>
+            </m:ctrlPr>
+          </m:funcPr>
+          <m:fName>
+            <m:r>
+              <m:rPr>
+                <m:sty m:val="p"/>
+              </m:rPr>
+              <w:rPr>
+                <w:rFonts w:ascii="Cambria Math" w:hAnsi="Cambria Math"/>
+                <w:lang w:bidi="he-IL"/>
+              </w:rPr>
+              <m:t>log</m:t>
+            </m:r>
+          </m:fName>
+          <m:e>
+            <m:r>
+              <w:rPr>
+                <w:rFonts w:ascii="Cambria Math" w:hAnsi="Cambria Math"/>
+                <w:lang w:bidi="he-IL"/>
+              </w:rPr>
+              <m:t>n)</m:t>
+            </m:r>
+          </m:e>
+        </m:func>
+      </m:oMath>
+    </w:p>
+    <w:p>
+      <w:pPr>
+        <w:rPr>
+          <w:rFonts w:eastAsiaTheme="minorEastAsia"/>
+          <w:rtl/>
+          <w:lang w:bidi="he-IL"/>
+        </w:rPr>
+      </w:pPr>
+      <w:r>
+        <w:rPr>
+          <w:rFonts w:eastAsiaTheme="minorEastAsia" w:hint="cs"/>
+          <w:rtl/>
+          <w:lang w:bidi="he-IL"/>
+        </w:rPr>
+        <w:t xml:space="preserve">חסם </w:t>
+      </w:r>
+      <w:proofErr w:type="spellStart"/>
+      <w:r>
+        <w:rPr>
+          <w:rFonts w:eastAsiaTheme="minorEastAsia" w:hint="cs"/>
+          <w:rtl/>
+          <w:lang w:bidi="he-IL"/>
+        </w:rPr>
+        <w:t>אמורטייזד</w:t>
+      </w:r>
+      <w:proofErr w:type="spellEnd"/>
+      <w:r>
+        <w:rPr>
+          <w:rFonts w:eastAsiaTheme="minorEastAsia" w:hint="cs"/>
+          <w:rtl/>
+          <w:lang w:bidi="he-IL"/>
+        </w:rPr>
+        <w:t xml:space="preserve"> </w:t>
+      </w:r>
+      <w:r>
+        <w:rPr>
+          <w:rFonts w:eastAsiaTheme="minorEastAsia"/>
+          <w:rtl/>
+          <w:lang w:bidi="he-IL"/>
+        </w:rPr>
+        <w:t>–</w:t>
+      </w:r>
+      <w:r>
+        <w:rPr>
+          <w:rFonts w:eastAsiaTheme="minorEastAsia" w:hint="cs"/>
+          <w:rtl/>
+          <w:lang w:bidi="he-IL"/>
+        </w:rPr>
+        <w:t xml:space="preserve"> נוכיח שהחסם </w:t>
+      </w:r>
+      <w:proofErr w:type="spellStart"/>
+      <w:r>
+        <w:rPr>
+          <w:rFonts w:eastAsiaTheme="minorEastAsia" w:hint="cs"/>
+          <w:rtl/>
+          <w:lang w:bidi="he-IL"/>
+        </w:rPr>
+        <w:t>אמורטייזד</w:t>
+      </w:r>
+      <w:proofErr w:type="spellEnd"/>
+      <w:r>
+        <w:rPr>
+          <w:rFonts w:eastAsiaTheme="minorEastAsia" w:hint="cs"/>
+          <w:rtl/>
+          <w:lang w:bidi="he-IL"/>
+        </w:rPr>
+        <w:t xml:space="preserve"> לסדרה של </w:t>
+      </w:r>
+      <w:r>
+        <w:rPr>
+          <w:rFonts w:eastAsiaTheme="minorEastAsia"/>
+          <w:lang w:bidi="he-IL"/>
+        </w:rPr>
+        <w:t>n</w:t>
+      </w:r>
+      <w:r>
+        <w:rPr>
+          <w:rFonts w:eastAsiaTheme="minorEastAsia" w:hint="cs"/>
+          <w:rtl/>
+          <w:lang w:bidi="he-IL"/>
+        </w:rPr>
+        <w:t xml:space="preserve"> הכנסות בסדר עולה הוא </w:t>
+      </w:r>
+      <m:oMath>
+        <m:r>
+          <w:rPr>
+            <w:rFonts w:ascii="Cambria Math" w:eastAsiaTheme="minorEastAsia" w:hAnsi="Cambria Math"/>
+            <w:lang w:bidi="he-IL"/>
+          </w:rPr>
+          <m:t>O(n)</m:t>
+        </m:r>
+      </m:oMath>
+      <w:r>
+        <w:rPr>
+          <w:rFonts w:eastAsiaTheme="minorEastAsia" w:hint="cs"/>
+          <w:rtl/>
+          <w:lang w:bidi="he-IL"/>
+        </w:rPr>
+        <w:t>.</w:t>
+      </w:r>
+    </w:p>
+    <w:p>
+      <w:pPr>
+        <w:rPr>
+          <w:rFonts w:eastAsiaTheme="minorEastAsia"/>
+          <w:rtl/>
+          <w:lang w:bidi="he-IL"/>
+        </w:rPr>
+      </w:pPr>
+      <w:r>
+        <w:rPr>
+          <w:rFonts w:eastAsiaTheme="minorEastAsia" w:hint="cs"/>
+          <w:rtl/>
+          <w:lang w:bidi="he-IL"/>
+        </w:rPr>
+        <w:t>נדרוש מכל איבר אי זוגי להביא 2 מטבעות (1 להכנסה של עצמו כשורש של עץ בינומי חדש ועוד 1 לבנק) ומכל איבר זוגי להביא רק מטבע 1 (לעצמו). אם הכנסת האיבר הזוגי גוררת לינק, הוא ימומן על ידי הבנק (כלומר על ידי כל האיברים האי זוגיים שצריכים להתחבר). נשים לב שהבנק אף פעם לא שלילי כי כל איבר אי זוגי צריך להתחבר עם מישהו שקטן ממנו רק פעם אחת)</w:t>
+      </w:r>
+    </w:p>
+    <w:p>
+      <w:pPr>
+        <w:rPr>
+          <w:rFonts w:eastAsiaTheme="minorEastAsia"/>
+          <w:rtl/>
+          <w:lang w:bidi="he-IL"/>
+        </w:rPr>
+      </w:pPr>
+      <w:proofErr w:type="spellStart"/>
+      <w:r>
+        <w:rPr>
+          <w:rFonts w:eastAsiaTheme="minorEastAsia" w:hint="cs"/>
+          <w:rtl/>
+          <w:lang w:bidi="he-IL"/>
+        </w:rPr>
+        <w:t>סהכ</w:t>
+      </w:r>
+      <w:proofErr w:type="spellEnd"/>
+      <w:r>
+        <w:rPr>
+          <w:rFonts w:eastAsiaTheme="minorEastAsia" w:hint="cs"/>
+          <w:rtl/>
+          <w:lang w:bidi="he-IL"/>
+        </w:rPr>
+        <w:t xml:space="preserve"> הראנו בצורה זו שכל איבר יכול להיכנס </w:t>
+      </w:r>
+      <w:proofErr w:type="spellStart"/>
+      <w:r>
+        <w:rPr>
+          <w:rFonts w:eastAsiaTheme="minorEastAsia" w:hint="cs"/>
+          <w:rtl/>
+          <w:lang w:bidi="he-IL"/>
+        </w:rPr>
+        <w:t>בסיבוכית</w:t>
+      </w:r>
+      <w:proofErr w:type="spellEnd"/>
+      <w:r>
+        <w:rPr>
+          <w:rFonts w:eastAsiaTheme="minorEastAsia" w:hint="cs"/>
+          <w:rtl/>
+          <w:lang w:bidi="he-IL"/>
+        </w:rPr>
+        <w:t xml:space="preserve"> </w:t>
+      </w:r>
+      <m:oMath>
+        <m:r>
+          <w:rPr>
+            <w:rFonts w:ascii="Cambria Math" w:eastAsiaTheme="minorEastAsia" w:hAnsi="Cambria Math"/>
+            <w:lang w:bidi="he-IL"/>
+          </w:rPr>
+          <m:t>O(2)</m:t>
+        </m:r>
+      </m:oMath>
+      <w:r>
+        <w:rPr>
+          <w:rFonts w:eastAsiaTheme="minorEastAsia"/>
+          <w:lang w:bidi="he-IL"/>
+        </w:rPr>
+        <w:t xml:space="preserve"> </w:t>
+      </w:r>
+      <w:r>
+        <w:rPr>
+          <w:rFonts w:eastAsiaTheme="minorEastAsia" w:hint="cs"/>
+          <w:rtl/>
+          <w:lang w:bidi="he-IL"/>
+        </w:rPr>
+        <w:t>ולכן הסדרה חסומה בזמן לינארי כנדרש.</w:t>
+      </w:r>
+    </w:p>
+    <w:p>
+      <w:pPr>
+        <w:rPr>
+          <w:rFonts w:eastAsiaTheme="minorEastAsia"/>
+          <w:rtl/>
+          <w:lang w:bidi="he-IL"/>
+        </w:rPr>
+      </w:pPr>
+      <w:r>
+        <w:rPr>
+          <w:rFonts w:eastAsiaTheme="minorEastAsia" w:hint="cs"/>
+          <w:rtl/>
+          <w:lang w:bidi="he-IL"/>
+        </w:rPr>
+        <w:lastRenderedPageBreak/>
+        <w:t xml:space="preserve">מספר העצים - </w:t>
+      </w:r>
+      <w:r>
+        <w:rPr>
+          <w:rFonts w:eastAsiaTheme="minorEastAsia" w:hint="cs"/>
+          <w:rtl/>
+          <w:lang w:bidi="he-IL"/>
+        </w:rPr>
+        <w:t>נשים לב שידענו לצפות את כמות העצים בסוף הניסוי כי זאת כמות ה"אחדים" בייצוג הבינארי של המספר.</w:t>
+      </w:r>
+    </w:p>
+    <w:p>
+      <w:pPr>
+        <w:rPr>
+          <w:rFonts w:eastAsiaTheme="minorEastAsia"/>
+          <w:i/>
+          <w:lang w:bidi="he-IL"/>
+        </w:rPr>
+      </w:pPr>
+      <w:r>
+        <w:rPr>
+          <w:rFonts w:eastAsiaTheme="minorEastAsia" w:hint="cs"/>
+          <w:rtl/>
+          <w:lang w:bidi="he-IL"/>
+        </w:rPr>
+        <w:t xml:space="preserve">חיבורים ודרגות - </w:t>
+      </w:r>
+      <w:r>
+        <w:rPr>
+          <w:rFonts w:eastAsiaTheme="minorEastAsia" w:hint="cs"/>
+          <w:rtl/>
+          <w:lang w:bidi="he-IL"/>
+        </w:rPr>
+        <w:t xml:space="preserve">נסמן את כמות החיבורים שנדרשת ליצירת עץ בדרגה </w:t>
+      </w:r>
+      <w:proofErr w:type="spellStart"/>
+      <w:r>
+        <w:rPr>
+          <w:rFonts w:eastAsiaTheme="minorEastAsia"/>
+          <w:lang w:bidi="he-IL"/>
+        </w:rPr>
+        <w:t>i</w:t>
+      </w:r>
+      <w:proofErr w:type="spellEnd"/>
+      <w:r>
+        <w:rPr>
+          <w:rFonts w:eastAsiaTheme="minorEastAsia" w:hint="cs"/>
+          <w:rtl/>
+          <w:lang w:bidi="he-IL"/>
+        </w:rPr>
+        <w:t xml:space="preserve"> ב</w:t>
+      </w:r>
+      <w:r>
+        <w:rPr>
+          <w:rFonts w:eastAsiaTheme="minorEastAsia"/>
+          <w:lang w:bidi="he-IL"/>
+        </w:rPr>
+        <w:t>Li</w:t>
+      </w:r>
+      <w:r>
+        <w:rPr>
+          <w:rFonts w:eastAsiaTheme="minorEastAsia" w:hint="cs"/>
+          <w:rtl/>
+          <w:lang w:bidi="he-IL"/>
+        </w:rPr>
+        <w:t xml:space="preserve"> ונשים לב שמתקיים </w:t>
+      </w:r>
+      <m:oMath>
+        <m:sSub>
+          <m:sSubPr>
+            <m:ctrlPr>
+              <w:rPr>
+                <w:rFonts w:ascii="Cambria Math" w:eastAsiaTheme="minorEastAsia" w:hAnsi="Cambria Math"/>
+                <w:i/>
+                <w:lang w:bidi="he-IL"/>
+              </w:rPr>
+            </m:ctrlPr>
+          </m:sSubPr>
+          <m:e>
+            <m:r>
+              <w:rPr>
+                <w:rFonts w:ascii="Cambria Math" w:eastAsiaTheme="minorEastAsia" w:hAnsi="Cambria Math"/>
+                <w:lang w:bidi="he-IL"/>
+              </w:rPr>
+              <m:t>L</m:t>
+            </m:r>
+          </m:e>
+          <m:sub>
+            <m:r>
+              <w:rPr>
+                <w:rFonts w:ascii="Cambria Math" w:eastAsiaTheme="minorEastAsia" w:hAnsi="Cambria Math"/>
+                <w:lang w:bidi="he-IL"/>
+              </w:rPr>
+              <m:t>i</m:t>
+            </m:r>
+          </m:sub>
+        </m:sSub>
+        <m:r>
+          <w:rPr>
+            <w:rFonts w:ascii="Cambria Math" w:eastAsiaTheme="minorEastAsia" w:hAnsi="Cambria Math"/>
+            <w:lang w:bidi="he-IL"/>
+          </w:rPr>
+          <m:t>=1+2</m:t>
+        </m:r>
+        <m:sSub>
+          <m:sSubPr>
+            <m:ctrlPr>
+              <w:rPr>
+                <w:rFonts w:ascii="Cambria Math" w:eastAsiaTheme="minorEastAsia" w:hAnsi="Cambria Math"/>
+                <w:i/>
+                <w:lang w:bidi="he-IL"/>
+              </w:rPr>
+            </m:ctrlPr>
+          </m:sSubPr>
+          <m:e>
+            <m:r>
+              <w:rPr>
+                <w:rFonts w:ascii="Cambria Math" w:eastAsiaTheme="minorEastAsia" w:hAnsi="Cambria Math"/>
+                <w:lang w:bidi="he-IL"/>
+              </w:rPr>
+              <m:t>L</m:t>
+            </m:r>
+          </m:e>
+          <m:sub>
+            <m:r>
+              <w:rPr>
+                <w:rFonts w:ascii="Cambria Math" w:eastAsiaTheme="minorEastAsia" w:hAnsi="Cambria Math"/>
+                <w:lang w:bidi="he-IL"/>
+              </w:rPr>
+              <m:t>i-1</m:t>
+            </m:r>
+          </m:sub>
+        </m:sSub>
+      </m:oMath>
+      <w:r>
+        <w:rPr>
+          <w:rFonts w:eastAsiaTheme="minorEastAsia"/>
+          <w:lang w:bidi="he-IL"/>
+        </w:rPr>
+        <w:t xml:space="preserve"> </w:t>
+      </w:r>
+      <w:r>
+        <w:rPr>
+          <w:rFonts w:eastAsiaTheme="minorEastAsia" w:hint="cs"/>
+          <w:rtl/>
+          <w:lang w:bidi="he-IL"/>
+        </w:rPr>
+        <w:t xml:space="preserve"> (כלומר חיבור אחד כדי לחבר שני עצים מדרגה </w:t>
+      </w:r>
+      <w:r>
+        <w:rPr>
+          <w:rFonts w:eastAsiaTheme="minorEastAsia"/>
+          <w:lang w:bidi="he-IL"/>
+        </w:rPr>
+        <w:t>i-1</w:t>
+      </w:r>
+      <w:r>
+        <w:rPr>
+          <w:rFonts w:eastAsiaTheme="minorEastAsia" w:hint="cs"/>
+          <w:rtl/>
+          <w:lang w:bidi="he-IL"/>
+        </w:rPr>
+        <w:t xml:space="preserve"> + כמות החיבורים שהיה צריך כדי לייצר שני עצים מדרגה </w:t>
+      </w:r>
+      <w:r>
+        <w:rPr>
+          <w:rFonts w:eastAsiaTheme="minorEastAsia"/>
+          <w:lang w:bidi="he-IL"/>
+        </w:rPr>
+        <w:t>i-1</w:t>
+      </w:r>
+      <w:r>
+        <w:rPr>
+          <w:rFonts w:eastAsiaTheme="minorEastAsia" w:hint="cs"/>
+          <w:rtl/>
+          <w:lang w:bidi="he-IL"/>
+        </w:rPr>
+        <w:t xml:space="preserve">) את הנוסחה הזאת אנחנו מכירים מקורס בדידה (מגדלי האנוי) ומשם נסיק שכמות החיבורים הדרושה ליצירת עץ בדרגה </w:t>
+      </w:r>
+      <w:proofErr w:type="spellStart"/>
+      <w:r>
+        <w:rPr>
+          <w:rFonts w:eastAsiaTheme="minorEastAsia"/>
+          <w:lang w:bidi="he-IL"/>
+        </w:rPr>
+        <w:t>i</w:t>
+      </w:r>
+      <w:proofErr w:type="spellEnd"/>
+      <w:r>
+        <w:rPr>
+          <w:rFonts w:eastAsiaTheme="minorEastAsia" w:hint="cs"/>
+          <w:rtl/>
+          <w:lang w:bidi="he-IL"/>
+        </w:rPr>
+        <w:t xml:space="preserve"> היא </w:t>
+      </w:r>
+      <m:oMath>
+        <m:sSup>
+          <m:sSupPr>
+            <m:ctrlPr>
+              <w:rPr>
+                <w:rFonts w:ascii="Cambria Math" w:eastAsiaTheme="minorEastAsia" w:hAnsi="Cambria Math"/>
+                <w:i/>
+                <w:lang w:bidi="he-IL"/>
+              </w:rPr>
+            </m:ctrlPr>
+          </m:sSupPr>
+          <m:e>
+            <m:r>
+              <w:rPr>
+                <w:rFonts w:ascii="Cambria Math" w:eastAsiaTheme="minorEastAsia" w:hAnsi="Cambria Math"/>
+                <w:lang w:bidi="he-IL"/>
+              </w:rPr>
+              <m:t>2</m:t>
+            </m:r>
+          </m:e>
+          <m:sup>
+            <m:r>
+              <w:rPr>
+                <w:rFonts w:ascii="Cambria Math" w:eastAsiaTheme="minorEastAsia" w:hAnsi="Cambria Math"/>
+                <w:lang w:bidi="he-IL"/>
+              </w:rPr>
+              <m:t>n</m:t>
+            </m:r>
+          </m:sup>
+        </m:sSup>
+        <m:r>
+          <w:rPr>
+            <w:rFonts w:ascii="Cambria Math" w:eastAsiaTheme="minorEastAsia" w:hAnsi="Cambria Math"/>
+            <w:lang w:bidi="he-IL"/>
+          </w:rPr>
+          <m:t>-1</m:t>
+        </m:r>
+      </m:oMath>
+      <w:r>
+        <w:rPr>
+          <w:rFonts w:eastAsiaTheme="minorEastAsia" w:hint="cs"/>
+          <w:rtl/>
+          <w:lang w:bidi="he-IL"/>
+        </w:rPr>
+        <w:t xml:space="preserve"> ולכן מספר החיבורים הכולל הוא </w:t>
+      </w:r>
+      <m:oMath>
+        <m:nary>
+          <m:naryPr>
+            <m:chr m:val="∑"/>
+            <m:supHide m:val="1"/>
+            <m:ctrlPr>
+              <w:rPr>
+                <w:rFonts w:ascii="Cambria Math" w:eastAsiaTheme="minorEastAsia" w:hAnsi="Cambria Math"/>
+                <w:i/>
+                <w:lang w:bidi="he-IL"/>
+              </w:rPr>
+            </m:ctrlPr>
+          </m:naryPr>
+          <m:sub>
+            <m:r>
+              <w:rPr>
+                <w:rFonts w:ascii="Cambria Math" w:eastAsiaTheme="minorEastAsia" w:hAnsi="Cambria Math"/>
+                <w:lang w:bidi="he-IL"/>
+              </w:rPr>
+              <m:t>r</m:t>
+            </m:r>
+          </m:sub>
+          <m:sup/>
+          <m:e>
+            <m:sSup>
+              <m:sSupPr>
+                <m:ctrlPr>
+                  <w:rPr>
+                    <w:rFonts w:ascii="Cambria Math" w:eastAsiaTheme="minorEastAsia" w:hAnsi="Cambria Math"/>
+                    <w:i/>
+                    <w:lang w:bidi="he-IL"/>
+                  </w:rPr>
+                </m:ctrlPr>
+              </m:sSupPr>
+              <m:e>
+                <m:r>
+                  <w:rPr>
+                    <w:rFonts w:ascii="Cambria Math" w:eastAsiaTheme="minorEastAsia" w:hAnsi="Cambria Math"/>
+                    <w:lang w:bidi="he-IL"/>
+                  </w:rPr>
+                  <m:t xml:space="preserve">(2 </m:t>
+                </m:r>
+              </m:e>
+              <m:sup>
+                <m:r>
+                  <w:rPr>
+                    <w:rFonts w:ascii="Cambria Math" w:eastAsiaTheme="minorEastAsia" w:hAnsi="Cambria Math"/>
+                    <w:lang w:bidi="he-IL"/>
+                  </w:rPr>
+                  <m:t>r</m:t>
+                </m:r>
+              </m:sup>
+            </m:sSup>
+            <m:r>
+              <w:rPr>
+                <w:rFonts w:ascii="Cambria Math" w:eastAsiaTheme="minorEastAsia" w:hAnsi="Cambria Math"/>
+                <w:lang w:bidi="he-IL"/>
+              </w:rPr>
+              <m:t>-1)</m:t>
+            </m:r>
+          </m:e>
+        </m:nary>
+      </m:oMath>
+      <w:r>
+        <w:rPr>
+          <w:rFonts w:eastAsiaTheme="minorEastAsia" w:hint="cs"/>
+          <w:rtl/>
+          <w:lang w:bidi="he-IL"/>
+        </w:rPr>
+        <w:t xml:space="preserve"> לכל </w:t>
+      </w:r>
+      <w:r>
+        <w:rPr>
+          <w:rFonts w:eastAsiaTheme="minorEastAsia"/>
+          <w:lang w:bidi="he-IL"/>
+        </w:rPr>
+        <w:t>r</w:t>
+      </w:r>
+      <w:r>
+        <w:rPr>
+          <w:rFonts w:eastAsiaTheme="minorEastAsia" w:hint="cs"/>
+          <w:rtl/>
+          <w:lang w:bidi="he-IL"/>
+        </w:rPr>
+        <w:t xml:space="preserve"> שהוא דרגה של עץ </w:t>
+      </w:r>
+      <w:proofErr w:type="spellStart"/>
+      <w:r>
+        <w:rPr>
+          <w:rFonts w:eastAsiaTheme="minorEastAsia" w:hint="cs"/>
+          <w:rtl/>
+          <w:lang w:bidi="he-IL"/>
+        </w:rPr>
+        <w:t>בערימה</w:t>
+      </w:r>
+      <w:proofErr w:type="spellEnd"/>
+      <w:r>
+        <w:rPr>
+          <w:rFonts w:eastAsiaTheme="minorEastAsia" w:hint="cs"/>
+          <w:rtl/>
+          <w:lang w:bidi="he-IL"/>
+        </w:rPr>
+        <w:t xml:space="preserve"> וזה אכן תואם את התוצאות.</w:t>
+      </w:r>
+    </w:p>
+    <w:p>
+      <w:pPr>
+        <w:rPr>
+          <w:u w:val="single"/>
+          <w:rtl/>
+          <w:lang w:bidi="he-IL"/>
+        </w:rPr>
+      </w:pPr>
+      <w:r>
+        <w:rPr>
+          <w:rFonts w:hint="cs"/>
+          <w:u w:val="single"/>
+          <w:rtl/>
+          <w:lang w:bidi="he-IL"/>
+        </w:rPr>
+        <w:t xml:space="preserve">ניסוי שני </w:t>
+      </w:r>
+      <w:r>
+        <w:rPr>
+          <w:u w:val="single"/>
+          <w:rtl/>
+          <w:lang w:bidi="he-IL"/>
+        </w:rPr>
+        <w:t>–</w:t>
+      </w:r>
+      <w:r>
+        <w:rPr>
+          <w:rFonts w:hint="cs"/>
+          <w:u w:val="single"/>
+          <w:rtl/>
+          <w:lang w:bidi="he-IL"/>
+        </w:rPr>
+        <w:t xml:space="preserve"> </w:t>
+      </w:r>
+    </w:p>
+    <w:p>
+      <w:pPr>
+        <w:rPr>
+          <w:rtl/>
+          <w:lang w:bidi="he-IL"/>
+        </w:rPr>
+      </w:pPr>
+      <w:r>
+        <w:rPr>
+          <w:rFonts w:hint="cs"/>
+          <w:rtl/>
+          <w:lang w:bidi="he-IL"/>
+        </w:rPr>
+        <w:t xml:space="preserve">סיבוכיות </w:t>
+      </w:r>
+      <w:r>
+        <w:rPr>
+          <w:rtl/>
+          <w:lang w:bidi="he-IL"/>
+        </w:rPr>
+        <w:t>–</w:t>
+      </w:r>
+      <w:r>
+        <w:rPr>
+          <w:rFonts w:hint="cs"/>
+          <w:rtl/>
+          <w:lang w:bidi="he-IL"/>
+        </w:rPr>
+        <w:t xml:space="preserve"> במקרה הכי גרוע סדרה של </w:t>
+      </w:r>
+      <w:r>
+        <w:rPr>
+          <w:lang w:bidi="he-IL"/>
+        </w:rPr>
+        <w:t>n</w:t>
+      </w:r>
+      <w:r>
+        <w:rPr>
+          <w:rFonts w:hint="cs"/>
+          <w:rtl/>
+          <w:lang w:bidi="he-IL"/>
+        </w:rPr>
+        <w:t xml:space="preserve"> הכנסות תיקח </w:t>
+      </w:r>
+      <m:oMath>
+        <m:r>
+          <w:rPr>
+            <w:rFonts w:ascii="Cambria Math" w:hAnsi="Cambria Math"/>
+            <w:lang w:bidi="he-IL"/>
+          </w:rPr>
+          <m:t>O(n*</m:t>
+        </m:r>
+        <m:func>
+          <m:funcPr>
+            <m:ctrlPr>
+              <w:rPr>
+                <w:rFonts w:ascii="Cambria Math" w:hAnsi="Cambria Math"/>
+                <w:i/>
+                <w:lang w:bidi="he-IL"/>
+              </w:rPr>
+            </m:ctrlPr>
+          </m:funcPr>
+          <m:fName>
+            <m:r>
+              <m:rPr>
+                <m:sty m:val="p"/>
+              </m:rPr>
+              <w:rPr>
+                <w:rFonts w:ascii="Cambria Math" w:hAnsi="Cambria Math"/>
+                <w:lang w:bidi="he-IL"/>
+              </w:rPr>
+              <m:t>log</m:t>
+            </m:r>
+          </m:fName>
+          <m:e>
+            <m:r>
+              <w:rPr>
+                <w:rFonts w:ascii="Cambria Math" w:hAnsi="Cambria Math"/>
+                <w:lang w:bidi="he-IL"/>
+              </w:rPr>
+              <m:t>n)</m:t>
+            </m:r>
+          </m:e>
+        </m:func>
+      </m:oMath>
+      <w:r>
+        <w:rPr>
+          <w:rFonts w:hint="cs"/>
+          <w:rtl/>
+          <w:lang w:bidi="he-IL"/>
+        </w:rPr>
+        <w:t xml:space="preserve"> עבודה.</w:t>
+      </w:r>
+    </w:p>
+    <w:p>
+      <w:pPr>
+        <w:rPr>
+          <w:rFonts w:eastAsiaTheme="minorEastAsia"/>
+          <w:rtl/>
+          <w:lang w:bidi="he-IL"/>
+        </w:rPr>
+      </w:pPr>
+      <w:r>
+        <w:rPr>
+          <w:rFonts w:hint="cs"/>
+          <w:rtl/>
+          <w:lang w:bidi="he-IL"/>
+        </w:rPr>
+        <w:t xml:space="preserve">סדרת המחיקות תיקח </w:t>
+      </w:r>
+      <m:oMath>
+        <m:nary>
+          <m:naryPr>
+            <m:chr m:val="∑"/>
+            <m:limLoc m:val="undOvr"/>
+            <m:ctrlPr>
+              <w:rPr>
+                <w:rFonts w:ascii="Cambria Math" w:hAnsi="Cambria Math"/>
+                <w:i/>
+                <w:lang w:bidi="he-IL"/>
+              </w:rPr>
+            </m:ctrlPr>
+          </m:naryPr>
+          <m:sub>
+            <m:r>
+              <w:rPr>
+                <w:rFonts w:ascii="Cambria Math" w:hAnsi="Cambria Math"/>
+                <w:lang w:bidi="he-IL"/>
+              </w:rPr>
+              <m:t>i=1</m:t>
+            </m:r>
+          </m:sub>
+          <m:sup>
+            <m:r>
+              <w:rPr>
+                <w:rFonts w:ascii="Cambria Math" w:hAnsi="Cambria Math"/>
+                <w:lang w:bidi="he-IL"/>
+              </w:rPr>
+              <m:t>n/2</m:t>
+            </m:r>
+          </m:sup>
+          <m:e>
+            <m:r>
+              <m:rPr>
+                <m:sty m:val="p"/>
+              </m:rPr>
+              <w:rPr>
+                <w:rFonts w:ascii="Cambria Math" w:hAnsi="Cambria Math"/>
+                <w:lang w:bidi="he-IL"/>
+              </w:rPr>
+              <m:t>log⁡</m:t>
+            </m:r>
+            <m:r>
+              <w:rPr>
+                <w:rFonts w:ascii="Cambria Math" w:hAnsi="Cambria Math"/>
+                <w:lang w:bidi="he-IL"/>
+              </w:rPr>
+              <m:t>(n-i)</m:t>
+            </m:r>
+          </m:e>
+        </m:nary>
+        <m:r>
+          <w:rPr>
+            <w:rFonts w:ascii="Cambria Math" w:hAnsi="Cambria Math"/>
+            <w:lang w:bidi="he-IL"/>
+          </w:rPr>
+          <m:t>=O(n*log n )</m:t>
+        </m:r>
+      </m:oMath>
+      <w:r>
+        <w:rPr>
+          <w:rFonts w:eastAsiaTheme="minorEastAsia"/>
+          <w:lang w:bidi="he-IL"/>
+        </w:rPr>
+        <w:t xml:space="preserve"> </w:t>
+      </w:r>
+      <w:r>
+        <w:rPr>
+          <w:rFonts w:eastAsiaTheme="minorEastAsia" w:hint="cs"/>
+          <w:rtl/>
+          <w:lang w:bidi="he-IL"/>
+        </w:rPr>
+        <w:t xml:space="preserve"> עבודה ולכן סך כל התהליך במקרה הכי גרוע </w:t>
+      </w:r>
+      <w:proofErr w:type="spellStart"/>
+      <w:r>
+        <w:rPr>
+          <w:rFonts w:eastAsiaTheme="minorEastAsia" w:hint="cs"/>
+          <w:rtl/>
+          <w:lang w:bidi="he-IL"/>
+        </w:rPr>
+        <w:t>יקח</w:t>
+      </w:r>
+      <w:proofErr w:type="spellEnd"/>
+      <w:r>
+        <w:rPr>
+          <w:rFonts w:eastAsiaTheme="minorEastAsia" w:hint="cs"/>
+          <w:rtl/>
+          <w:lang w:bidi="he-IL"/>
+        </w:rPr>
+        <w:t xml:space="preserve"> </w:t>
+      </w:r>
+      <m:oMath>
+        <m:r>
+          <w:rPr>
+            <w:rFonts w:ascii="Cambria Math" w:hAnsi="Cambria Math"/>
+            <w:lang w:bidi="he-IL"/>
+          </w:rPr>
+          <m:t>O(n*</m:t>
+        </m:r>
+        <m:func>
+          <m:funcPr>
+            <m:ctrlPr>
+              <w:rPr>
+                <w:rFonts w:ascii="Cambria Math" w:hAnsi="Cambria Math"/>
+                <w:i/>
+                <w:lang w:bidi="he-IL"/>
+              </w:rPr>
+            </m:ctrlPr>
+          </m:funcPr>
+          <m:fName>
+            <m:r>
+              <m:rPr>
+                <m:sty m:val="p"/>
+              </m:rPr>
+              <w:rPr>
+                <w:rFonts w:ascii="Cambria Math" w:hAnsi="Cambria Math"/>
+                <w:lang w:bidi="he-IL"/>
+              </w:rPr>
+              <m:t>log</m:t>
+            </m:r>
+          </m:fName>
+          <m:e>
+            <m:r>
+              <w:rPr>
+                <w:rFonts w:ascii="Cambria Math" w:hAnsi="Cambria Math"/>
+                <w:lang w:bidi="he-IL"/>
+              </w:rPr>
+              <m:t>n)</m:t>
+            </m:r>
+          </m:e>
+        </m:func>
+      </m:oMath>
+      <w:r>
+        <w:rPr>
+          <w:rFonts w:eastAsiaTheme="minorEastAsia" w:hint="cs"/>
+          <w:rtl/>
+          <w:lang w:bidi="he-IL"/>
+        </w:rPr>
+        <w:t xml:space="preserve"> עבודה.</w:t>
+      </w:r>
+    </w:p>
+    <w:p>
+      <w:pPr>
+        <w:rPr>
+          <w:rFonts w:eastAsiaTheme="minorEastAsia"/>
+          <w:rtl/>
+          <w:lang w:bidi="he-IL"/>
+        </w:rPr>
+      </w:pPr>
+      <w:r>
+        <w:rPr>
+          <w:rFonts w:eastAsiaTheme="minorEastAsia" w:hint="cs"/>
+          <w:rtl/>
+          <w:lang w:bidi="he-IL"/>
+        </w:rPr>
+        <w:t xml:space="preserve">מספר העצים </w:t>
+      </w:r>
+      <w:r>
+        <w:rPr>
+          <w:rFonts w:eastAsiaTheme="minorEastAsia"/>
+          <w:rtl/>
+          <w:lang w:bidi="he-IL"/>
+        </w:rPr>
+        <w:t>–</w:t>
+      </w:r>
+      <w:r>
+        <w:rPr>
+          <w:rFonts w:eastAsiaTheme="minorEastAsia" w:hint="cs"/>
+          <w:rtl/>
+          <w:lang w:bidi="he-IL"/>
+        </w:rPr>
+        <w:t xml:space="preserve"> נשים לב שהוא נשאר אותו דבר כמו בסעיף הקודם, בסך </w:t>
+      </w:r>
+      <w:proofErr w:type="spellStart"/>
+      <w:r>
+        <w:rPr>
+          <w:rFonts w:eastAsiaTheme="minorEastAsia" w:hint="cs"/>
+          <w:rtl/>
+          <w:lang w:bidi="he-IL"/>
+        </w:rPr>
+        <w:t>הכל</w:t>
+      </w:r>
+      <w:proofErr w:type="spellEnd"/>
+      <w:r>
+        <w:rPr>
+          <w:rFonts w:eastAsiaTheme="minorEastAsia" w:hint="cs"/>
+          <w:rtl/>
+          <w:lang w:bidi="he-IL"/>
+        </w:rPr>
+        <w:t xml:space="preserve"> נמחק חצי מהצמתים </w:t>
+      </w:r>
+      <w:proofErr w:type="spellStart"/>
+      <w:r>
+        <w:rPr>
+          <w:rFonts w:eastAsiaTheme="minorEastAsia" w:hint="cs"/>
+          <w:rtl/>
+          <w:lang w:bidi="he-IL"/>
+        </w:rPr>
+        <w:t>בערימה</w:t>
+      </w:r>
+      <w:proofErr w:type="spellEnd"/>
+      <w:r>
+        <w:rPr>
+          <w:rFonts w:eastAsiaTheme="minorEastAsia" w:hint="cs"/>
+          <w:rtl/>
+          <w:lang w:bidi="he-IL"/>
+        </w:rPr>
+        <w:t xml:space="preserve"> ולכן מספר העצים יהיה מספר ה"אחדים" בייצוג הבינארי החדש, אבל חלוקה ב2 שקולה </w:t>
+      </w:r>
+      <w:proofErr w:type="spellStart"/>
+      <w:r>
+        <w:rPr>
+          <w:rFonts w:eastAsiaTheme="minorEastAsia" w:hint="cs"/>
+          <w:rtl/>
+          <w:lang w:bidi="he-IL"/>
+        </w:rPr>
+        <w:t>לשיפט</w:t>
+      </w:r>
+      <w:proofErr w:type="spellEnd"/>
+      <w:r>
+        <w:rPr>
+          <w:rFonts w:eastAsiaTheme="minorEastAsia" w:hint="cs"/>
+          <w:rtl/>
+          <w:lang w:bidi="he-IL"/>
+        </w:rPr>
+        <w:t xml:space="preserve"> ימינה ולכן נשארה אותה כמות "אחדים" (בכל שלב עסקנו בכמות זוגית של איברים לכן לא היה 1 בביט הכי ימני שנעלם).</w:t>
+      </w:r>
+    </w:p>
+    <w:p>
+      <w:pPr>
+        <w:rPr>
+          <w:rFonts w:hint="cs"/>
+          <w:rtl/>
+          <w:lang w:bidi="he-IL"/>
+        </w:rPr>
+      </w:pPr>
+      <w:r>
+        <w:rPr>
+          <w:rFonts w:eastAsiaTheme="minorEastAsia" w:hint="cs"/>
+          <w:rtl/>
+          <w:lang w:bidi="he-IL"/>
+        </w:rPr>
+        <w:t xml:space="preserve">חיבורים ודרגות </w:t>
+      </w:r>
+      <w:r>
+        <w:rPr>
+          <w:rFonts w:eastAsiaTheme="minorEastAsia"/>
+          <w:rtl/>
+          <w:lang w:bidi="he-IL"/>
+        </w:rPr>
+        <w:t>–</w:t>
+      </w:r>
+      <w:r>
+        <w:rPr>
+          <w:rFonts w:eastAsiaTheme="minorEastAsia" w:hint="cs"/>
+          <w:rtl/>
+          <w:lang w:bidi="he-IL"/>
+        </w:rPr>
+        <w:t xml:space="preserve"> נשים לב שכמות הלינקים שנבצע בכל מחיקת מינימום היא לכל היותר הדרגה שלו  (כי זה מספר העצים עצים שהוא יחשוף). אחרי כל מחיקת מינימום, דרגת המינימום החדש מתפלגת אחיד בין דרגות השורשים החדשים, ולכן נצפה שבממוצע דרגת המינימום החדש היא ממוצע דרגות השורשים. </w:t>
+      </w:r>
+      <w:r>
+        <w:rPr>
+          <w:rFonts w:eastAsiaTheme="minorEastAsia" w:hint="cs"/>
+          <w:rtl/>
+          <w:lang w:bidi="he-IL"/>
+        </w:rPr>
+        <w:t>ממוצע הדרגות קטן ב1 לאורך התהליך (כי ראינו שבסוף התהליך כל דרגה ירדה ב1) ולכן נוכל לשער שממוצע החיבורים לכל צומת שנמחק יהיה איפשהו בין ממוצע הדרגות בסוף התהליך לממוצע הדרגות בסוף התהליך. התוצאות אכן תואמת להשערה הזאת.</w:t>
+      </w:r>
+    </w:p>
+    <w:p>
+      <w:pPr>
+        <w:rPr>
+          <w:u w:val="single"/>
+          <w:rtl/>
+          <w:lang w:bidi="he-IL"/>
+        </w:rPr>
+      </w:pPr>
+      <w:r>
+        <w:rPr>
+          <w:rFonts w:hint="cs"/>
+          <w:u w:val="single"/>
+          <w:rtl/>
+          <w:lang w:bidi="he-IL"/>
+        </w:rPr>
+        <w:t xml:space="preserve">ניסוי שלישי </w:t>
+      </w:r>
+      <w:r>
+        <w:rPr>
+          <w:u w:val="single"/>
+          <w:rtl/>
+          <w:lang w:bidi="he-IL"/>
+        </w:rPr>
+        <w:t>–</w:t>
+      </w:r>
+      <w:r>
+        <w:rPr>
+          <w:rFonts w:hint="cs"/>
+          <w:u w:val="single"/>
+          <w:rtl/>
+          <w:lang w:bidi="he-IL"/>
+        </w:rPr>
+        <w:t xml:space="preserve"> </w:t>
+      </w:r>
+    </w:p>
+    <w:p>
+      <w:pPr>
+        <w:rPr>
+          <w:rtl/>
+          <w:lang w:bidi="he-IL"/>
+        </w:rPr>
+      </w:pPr>
+      <w:r>
+        <w:rPr>
+          <w:rFonts w:hint="cs"/>
+          <w:rtl/>
+          <w:lang w:bidi="he-IL"/>
+        </w:rPr>
+        <w:t xml:space="preserve">סיבוכיות </w:t>
+      </w:r>
+      <w:r>
+        <w:rPr>
+          <w:rtl/>
+          <w:lang w:bidi="he-IL"/>
+        </w:rPr>
+        <w:t>–</w:t>
+      </w:r>
+      <w:r>
+        <w:rPr>
+          <w:rFonts w:hint="cs"/>
+          <w:rtl/>
+          <w:lang w:bidi="he-IL"/>
+        </w:rPr>
+        <w:t xml:space="preserve"> </w:t>
+      </w:r>
+    </w:p>
+    <w:p>
+      <w:pPr>
+        <w:rPr>
+          <w:rtl/>
+          <w:lang w:bidi="he-IL"/>
+        </w:rPr>
+      </w:pPr>
+      <w:r>
+        <w:rPr>
+          <w:rFonts w:hint="cs"/>
+          <w:rtl/>
+          <w:lang w:bidi="he-IL"/>
+        </w:rPr>
+        <w:t xml:space="preserve">מספר העצים </w:t>
+      </w:r>
+      <w:r>
+        <w:rPr>
+          <w:rtl/>
+          <w:lang w:bidi="he-IL"/>
+        </w:rPr>
+        <w:t>–</w:t>
+      </w:r>
+      <w:r>
+        <w:rPr>
+          <w:rFonts w:hint="cs"/>
+          <w:rtl/>
+          <w:lang w:bidi="he-IL"/>
+        </w:rPr>
+        <w:t xml:space="preserve"> </w:t>
+      </w:r>
+      <w:r>
+        <w:rPr>
+          <w:rFonts w:hint="cs"/>
+          <w:rtl/>
+          <w:lang w:bidi="he-IL"/>
+        </w:rPr>
+        <w:t>נשים לב שבכל מקרה השארנו בסוף 31 צמתים בדיוק, והם מתחלקים ל5 עצים (בדרגות 0,1,2,3,4) ולכן זה מספר העצים בסוף התהליך תמיד</w:t>
+      </w:r>
+    </w:p>
+    <w:p>
+      <w:pPr>
+        <w:rPr>
+          <w:rtl/>
+          <w:lang w:bidi="he-IL"/>
+        </w:rPr>
+      </w:pPr>
+      <w:r>
+        <w:rPr>
+          <w:rFonts w:hint="cs"/>
+          <w:rtl/>
+          <w:lang w:bidi="he-IL"/>
+        </w:rPr>
+        <w:t xml:space="preserve">חיבורים ודרגות </w:t>
+      </w:r>
+      <w:r>
+        <w:rPr>
+          <w:rtl/>
+          <w:lang w:bidi="he-IL"/>
+        </w:rPr>
+        <w:t>–</w:t>
+      </w:r>
+      <w:r>
+        <w:rPr>
+          <w:rFonts w:hint="cs"/>
+          <w:rtl/>
+          <w:lang w:bidi="he-IL"/>
+        </w:rPr>
+        <w:t xml:space="preserve"> </w:t>
+      </w:r>
+      <w:r>
+        <w:rPr>
+          <w:rFonts w:hint="cs"/>
+          <w:rtl/>
+          <w:lang w:bidi="he-IL"/>
+        </w:rPr>
+        <w:t>נשים לב שהמינימום הוא תמיד השורש בעל הדרגה הנמוכה ביותר, ולכן הוא חושף ילדים בדרגות נמוכות יותר משאר הערימה, ולכן ה</w:t>
+      </w:r>
+      <w:r>
+        <w:rPr>
+          <w:lang w:bidi="he-IL"/>
+        </w:rPr>
+        <w:t>meld</w:t>
+      </w:r>
+      <w:r>
+        <w:rPr>
+          <w:rFonts w:hint="cs"/>
+          <w:rtl/>
+          <w:lang w:bidi="he-IL"/>
+        </w:rPr>
+        <w:t xml:space="preserve"> שנקרא בעקבות המחיקה לא נדרש בשום שלב לאחד עצים באותה הדרגה, ולכן המחיקה לא גוררת חיבורים חדשים בכלל.</w:t>
+      </w:r>
+    </w:p>
+    <w:p>
+      <w:pPr>
+        <w:rPr>
+          <w:rFonts w:eastAsiaTheme="minorEastAsia"/>
+          <w:rtl/>
+          <w:lang w:bidi="he-IL"/>
+        </w:rPr>
+      </w:pPr>
+      <w:r>
+        <w:rPr>
+          <w:rFonts w:hint="cs"/>
+          <w:rtl/>
+          <w:lang w:bidi="he-IL"/>
+        </w:rPr>
+        <w:t xml:space="preserve">כעת, נטען שסכום הדרגות בעץ בינומי מדרגה </w:t>
+      </w:r>
+      <w:proofErr w:type="spellStart"/>
+      <w:r>
+        <w:rPr>
+          <w:lang w:bidi="he-IL"/>
+        </w:rPr>
+        <w:t>i</w:t>
+      </w:r>
+      <w:proofErr w:type="spellEnd"/>
+      <w:r>
+        <w:rPr>
+          <w:rFonts w:hint="cs"/>
+          <w:rtl/>
+          <w:lang w:bidi="he-IL"/>
+        </w:rPr>
+        <w:t xml:space="preserve"> היא </w:t>
+      </w:r>
+      <m:oMath>
+        <m:sSub>
+          <m:sSubPr>
+            <m:ctrlPr>
+              <w:rPr>
+                <w:rFonts w:ascii="Cambria Math" w:hAnsi="Cambria Math"/>
+                <w:i/>
+                <w:lang w:bidi="he-IL"/>
+              </w:rPr>
+            </m:ctrlPr>
+          </m:sSubPr>
+          <m:e>
+            <m:r>
+              <w:rPr>
+                <w:rFonts w:ascii="Cambria Math" w:hAnsi="Cambria Math"/>
+                <w:lang w:bidi="he-IL"/>
+              </w:rPr>
+              <m:t>A</m:t>
+            </m:r>
+          </m:e>
+          <m:sub>
+            <m:r>
+              <w:rPr>
+                <w:rFonts w:ascii="Cambria Math" w:hAnsi="Cambria Math"/>
+                <w:lang w:bidi="he-IL"/>
+              </w:rPr>
+              <m:t>i</m:t>
+            </m:r>
+          </m:sub>
+        </m:sSub>
+        <m:r>
+          <w:rPr>
+            <w:rFonts w:ascii="Cambria Math" w:hAnsi="Cambria Math"/>
+            <w:lang w:bidi="he-IL"/>
+          </w:rPr>
+          <m:t>=2</m:t>
+        </m:r>
+        <m:sSub>
+          <m:sSubPr>
+            <m:ctrlPr>
+              <w:rPr>
+                <w:rFonts w:ascii="Cambria Math" w:hAnsi="Cambria Math"/>
+                <w:i/>
+                <w:lang w:bidi="he-IL"/>
+              </w:rPr>
+            </m:ctrlPr>
+          </m:sSubPr>
+          <m:e>
+            <m:r>
+              <w:rPr>
+                <w:rFonts w:ascii="Cambria Math" w:hAnsi="Cambria Math"/>
+                <w:lang w:bidi="he-IL"/>
+              </w:rPr>
+              <m:t>A</m:t>
+            </m:r>
+          </m:e>
+          <m:sub>
+            <m:r>
+              <w:rPr>
+                <w:rFonts w:ascii="Cambria Math" w:hAnsi="Cambria Math"/>
+                <w:lang w:bidi="he-IL"/>
+              </w:rPr>
+              <m:t>i-1</m:t>
+            </m:r>
+          </m:sub>
+        </m:sSub>
+        <m:r>
+          <w:rPr>
+            <w:rFonts w:ascii="Cambria Math" w:hAnsi="Cambria Math"/>
+            <w:lang w:bidi="he-IL"/>
+          </w:rPr>
+          <m:t>+1</m:t>
+        </m:r>
+      </m:oMath>
+      <w:r>
+        <w:rPr>
+          <w:rFonts w:eastAsiaTheme="minorEastAsia"/>
+          <w:lang w:bidi="he-IL"/>
+        </w:rPr>
+        <w:t xml:space="preserve"> </w:t>
+      </w:r>
+      <w:r>
+        <w:rPr>
+          <w:rFonts w:eastAsiaTheme="minorEastAsia" w:hint="cs"/>
+          <w:rtl/>
+          <w:lang w:bidi="he-IL"/>
+        </w:rPr>
+        <w:t xml:space="preserve"> באינדוקציה על </w:t>
+      </w:r>
+      <w:proofErr w:type="spellStart"/>
+      <w:r>
+        <w:rPr>
+          <w:rFonts w:eastAsiaTheme="minorEastAsia"/>
+          <w:lang w:bidi="he-IL"/>
+        </w:rPr>
+        <w:t>i</w:t>
+      </w:r>
+      <w:proofErr w:type="spellEnd"/>
+      <w:r>
+        <w:rPr>
+          <w:rFonts w:eastAsiaTheme="minorEastAsia" w:hint="cs"/>
+          <w:rtl/>
+          <w:lang w:bidi="he-IL"/>
+        </w:rPr>
+        <w:t>:</w:t>
+      </w:r>
+    </w:p>
+    <w:p>
+      <w:pPr>
+        <w:rPr>
+          <w:rFonts w:eastAsiaTheme="minorEastAsia" w:hint="cs"/>
+          <w:rtl/>
+          <w:lang w:bidi="he-IL"/>
+        </w:rPr>
+      </w:pPr>
+      <w:r>
+        <w:rPr>
+          <w:rFonts w:eastAsiaTheme="minorEastAsia" w:hint="cs"/>
+          <w:rtl/>
+          <w:lang w:bidi="he-IL"/>
+        </w:rPr>
+        <w:t xml:space="preserve">בסיס - </w:t>
+      </w:r>
+      <m:oMath>
+        <m:sSub>
+          <m:sSubPr>
+            <m:ctrlPr>
+              <w:rPr>
+                <w:rFonts w:ascii="Cambria Math" w:eastAsiaTheme="minorEastAsia" w:hAnsi="Cambria Math"/>
+                <w:i/>
+                <w:lang w:bidi="he-IL"/>
+              </w:rPr>
+            </m:ctrlPr>
+          </m:sSubPr>
+          <m:e>
+            <m:r>
+              <w:rPr>
+                <w:rFonts w:ascii="Cambria Math" w:eastAsiaTheme="minorEastAsia" w:hAnsi="Cambria Math"/>
+                <w:lang w:bidi="he-IL"/>
+              </w:rPr>
+              <m:t>A</m:t>
+            </m:r>
+          </m:e>
+          <m:sub>
+            <m:r>
+              <w:rPr>
+                <w:rFonts w:ascii="Cambria Math" w:eastAsiaTheme="minorEastAsia" w:hAnsi="Cambria Math"/>
+                <w:lang w:bidi="he-IL"/>
+              </w:rPr>
+              <m:t>1</m:t>
+            </m:r>
+          </m:sub>
+        </m:sSub>
+        <m:r>
+          <w:rPr>
+            <w:rFonts w:ascii="Cambria Math" w:eastAsiaTheme="minorEastAsia" w:hAnsi="Cambria Math"/>
+            <w:lang w:bidi="he-IL"/>
+          </w:rPr>
+          <m:t>=2</m:t>
+        </m:r>
+        <m:sSub>
+          <m:sSubPr>
+            <m:ctrlPr>
+              <w:rPr>
+                <w:rFonts w:ascii="Cambria Math" w:eastAsiaTheme="minorEastAsia" w:hAnsi="Cambria Math"/>
+                <w:i/>
+                <w:lang w:bidi="he-IL"/>
+              </w:rPr>
+            </m:ctrlPr>
+          </m:sSubPr>
+          <m:e>
+            <m:r>
+              <w:rPr>
+                <w:rFonts w:ascii="Cambria Math" w:eastAsiaTheme="minorEastAsia" w:hAnsi="Cambria Math"/>
+                <w:lang w:bidi="he-IL"/>
+              </w:rPr>
+              <m:t>A</m:t>
+            </m:r>
+          </m:e>
+          <m:sub>
+            <m:r>
+              <w:rPr>
+                <w:rFonts w:ascii="Cambria Math" w:eastAsiaTheme="minorEastAsia" w:hAnsi="Cambria Math"/>
+                <w:lang w:bidi="he-IL"/>
+              </w:rPr>
+              <m:t>0</m:t>
+            </m:r>
+          </m:sub>
+        </m:sSub>
+        <m:r>
+          <w:rPr>
+            <w:rFonts w:ascii="Cambria Math" w:eastAsiaTheme="minorEastAsia" w:hAnsi="Cambria Math"/>
+            <w:lang w:bidi="he-IL"/>
+          </w:rPr>
+          <m:t>+1=1</m:t>
+        </m:r>
+      </m:oMath>
+    </w:p>
+    <w:p>
+      <w:pPr>
+        <w:rPr>
+          <w:rFonts w:eastAsiaTheme="minorEastAsia"/>
+          <w:lang w:bidi="he-IL"/>
+        </w:rPr>
+      </w:pPr>
+      <w:r>
+        <w:rPr>
+          <w:rFonts w:eastAsiaTheme="minorEastAsia" w:hint="cs"/>
+          <w:rtl/>
+          <w:lang w:bidi="he-IL"/>
+        </w:rPr>
+        <w:t xml:space="preserve">צעד </w:t>
+      </w:r>
+      <w:r>
+        <w:rPr>
+          <w:rFonts w:eastAsiaTheme="minorEastAsia"/>
+          <w:rtl/>
+          <w:lang w:bidi="he-IL"/>
+        </w:rPr>
+        <w:t>–</w:t>
+      </w:r>
+      <w:r>
+        <w:rPr>
+          <w:rFonts w:eastAsiaTheme="minorEastAsia" w:hint="cs"/>
+          <w:rtl/>
+          <w:lang w:bidi="he-IL"/>
+        </w:rPr>
+        <w:t xml:space="preserve"> נניח נכונות עבור </w:t>
+      </w:r>
+      <w:r>
+        <w:rPr>
+          <w:rFonts w:eastAsiaTheme="minorEastAsia"/>
+          <w:lang w:bidi="he-IL"/>
+        </w:rPr>
+        <w:t>i-1</w:t>
+      </w:r>
+      <w:r>
+        <w:rPr>
+          <w:rFonts w:eastAsiaTheme="minorEastAsia" w:hint="cs"/>
+          <w:rtl/>
+          <w:lang w:bidi="he-IL"/>
+        </w:rPr>
+        <w:t xml:space="preserve"> ונוכיח עבור </w:t>
+      </w:r>
+      <w:proofErr w:type="spellStart"/>
+      <w:r>
+        <w:rPr>
+          <w:rFonts w:eastAsiaTheme="minorEastAsia"/>
+          <w:lang w:bidi="he-IL"/>
+        </w:rPr>
+        <w:t>i</w:t>
+      </w:r>
+      <w:proofErr w:type="spellEnd"/>
+      <w:r>
+        <w:rPr>
+          <w:rFonts w:eastAsiaTheme="minorEastAsia" w:hint="cs"/>
+          <w:rtl/>
+          <w:lang w:bidi="he-IL"/>
+        </w:rPr>
+        <w:t>, אכן מתקיים:</w:t>
+      </w:r>
+      <w:r>
+        <w:rPr>
+          <w:rFonts w:eastAsiaTheme="minorEastAsia"/>
+          <w:lang w:bidi="he-IL"/>
+        </w:rPr>
+        <w:t xml:space="preserve"> </w:t>
+      </w:r>
+    </w:p>
+    <w:p>
+      <w:pPr>
+        <w:rPr>
+          <w:rFonts w:eastAsiaTheme="minorEastAsia"/>
+          <w:lang w:bidi="he-IL"/>
+        </w:rPr>
+      </w:pPr>
+      <w:r>
+        <w:rPr>
+          <w:rFonts w:eastAsiaTheme="minorEastAsia"/>
+          <w:lang w:bidi="he-IL"/>
+        </w:rPr>
+        <w:t>+1</w:t>
+      </w:r>
+      <w:r>
+        <w:rPr>
+          <w:rFonts w:eastAsiaTheme="minorEastAsia" w:hint="cs"/>
+          <w:rtl/>
+          <w:lang w:bidi="he-IL"/>
+        </w:rPr>
+        <w:t xml:space="preserve"> </w:t>
+      </w:r>
+      <m:oMath>
+        <m:sSub>
+          <m:sSubPr>
+            <m:ctrlPr>
+              <w:rPr>
+                <w:rFonts w:ascii="Cambria Math" w:eastAsiaTheme="minorEastAsia" w:hAnsi="Cambria Math"/>
+                <w:i/>
+                <w:lang w:bidi="he-IL"/>
+              </w:rPr>
+            </m:ctrlPr>
+          </m:sSubPr>
+          <m:e>
+            <m:r>
+              <w:rPr>
+                <w:rFonts w:ascii="Cambria Math" w:eastAsiaTheme="minorEastAsia" w:hAnsi="Cambria Math"/>
+                <w:lang w:bidi="he-IL"/>
+              </w:rPr>
+              <m:t>A</m:t>
+            </m:r>
+          </m:e>
+          <m:sub>
+            <m:r>
+              <w:rPr>
+                <w:rFonts w:ascii="Cambria Math" w:eastAsiaTheme="minorEastAsia" w:hAnsi="Cambria Math"/>
+                <w:lang w:bidi="he-IL"/>
+              </w:rPr>
+              <m:t>i</m:t>
+            </m:r>
+          </m:sub>
+        </m:sSub>
+        <m:r>
+          <w:rPr>
+            <w:rFonts w:ascii="Cambria Math" w:eastAsiaTheme="minorEastAsia" w:hAnsi="Cambria Math"/>
+            <w:lang w:bidi="he-IL"/>
+          </w:rPr>
+          <m:t>=i+</m:t>
+        </m:r>
+        <m:nary>
+          <m:naryPr>
+            <m:chr m:val="∑"/>
+            <m:limLoc m:val="undOvr"/>
+            <m:ctrlPr>
+              <w:rPr>
+                <w:rFonts w:ascii="Cambria Math" w:eastAsiaTheme="minorEastAsia" w:hAnsi="Cambria Math"/>
+                <w:i/>
+                <w:lang w:bidi="he-IL"/>
+              </w:rPr>
+            </m:ctrlPr>
+          </m:naryPr>
+          <m:sub>
+            <m:r>
+              <w:rPr>
+                <w:rFonts w:ascii="Cambria Math" w:eastAsiaTheme="minorEastAsia" w:hAnsi="Cambria Math"/>
+                <w:lang w:bidi="he-IL"/>
+              </w:rPr>
+              <m:t>k=0</m:t>
+            </m:r>
+          </m:sub>
+          <m:sup>
+            <m:r>
+              <w:rPr>
+                <w:rFonts w:ascii="Cambria Math" w:eastAsiaTheme="minorEastAsia" w:hAnsi="Cambria Math"/>
+                <w:lang w:bidi="he-IL"/>
+              </w:rPr>
+              <m:t>i-1</m:t>
+            </m:r>
+          </m:sup>
+          <m:e>
+            <m:sSub>
+              <m:sSubPr>
+                <m:ctrlPr>
+                  <w:rPr>
+                    <w:rFonts w:ascii="Cambria Math" w:eastAsiaTheme="minorEastAsia" w:hAnsi="Cambria Math"/>
+                    <w:i/>
+                    <w:lang w:bidi="he-IL"/>
+                  </w:rPr>
+                </m:ctrlPr>
+              </m:sSubPr>
+              <m:e>
+                <m:r>
+                  <w:rPr>
+                    <w:rFonts w:ascii="Cambria Math" w:eastAsiaTheme="minorEastAsia" w:hAnsi="Cambria Math"/>
+                    <w:lang w:bidi="he-IL"/>
+                  </w:rPr>
+                  <m:t>A</m:t>
+                </m:r>
+              </m:e>
+              <m:sub>
+                <m:r>
+                  <w:rPr>
+                    <w:rFonts w:ascii="Cambria Math" w:eastAsiaTheme="minorEastAsia" w:hAnsi="Cambria Math"/>
+                    <w:lang w:bidi="he-IL"/>
+                  </w:rPr>
+                  <m:t>k</m:t>
+                </m:r>
+              </m:sub>
+            </m:sSub>
+            <m:r>
+              <w:rPr>
+                <w:rFonts w:ascii="Cambria Math" w:eastAsiaTheme="minorEastAsia" w:hAnsi="Cambria Math"/>
+                <w:lang w:bidi="he-IL"/>
+              </w:rPr>
+              <m:t>=</m:t>
+            </m:r>
+            <m:r>
+              <w:rPr>
+                <w:rFonts w:ascii="Cambria Math" w:eastAsiaTheme="minorEastAsia" w:hAnsi="Cambria Math"/>
+                <w:lang w:bidi="he-IL"/>
+              </w:rPr>
+              <m:t>i+</m:t>
+            </m:r>
+            <m:sSub>
+              <m:sSubPr>
+                <m:ctrlPr>
+                  <w:rPr>
+                    <w:rFonts w:ascii="Cambria Math" w:eastAsiaTheme="minorEastAsia" w:hAnsi="Cambria Math"/>
+                    <w:i/>
+                    <w:lang w:bidi="he-IL"/>
+                  </w:rPr>
+                </m:ctrlPr>
+              </m:sSubPr>
+              <m:e>
+                <m:r>
+                  <w:rPr>
+                    <w:rFonts w:ascii="Cambria Math" w:eastAsiaTheme="minorEastAsia" w:hAnsi="Cambria Math"/>
+                    <w:lang w:bidi="he-IL"/>
+                  </w:rPr>
+                  <m:t>A</m:t>
+                </m:r>
+              </m:e>
+              <m:sub>
+                <m:r>
+                  <w:rPr>
+                    <w:rFonts w:ascii="Cambria Math" w:eastAsiaTheme="minorEastAsia" w:hAnsi="Cambria Math"/>
+                    <w:lang w:bidi="he-IL"/>
+                  </w:rPr>
+                  <m:t>i-1</m:t>
+                </m:r>
+              </m:sub>
+            </m:sSub>
+            <m:r>
+              <w:rPr>
+                <w:rFonts w:ascii="Cambria Math" w:eastAsiaTheme="minorEastAsia" w:hAnsi="Cambria Math"/>
+                <w:lang w:bidi="he-IL"/>
+              </w:rPr>
+              <m:t xml:space="preserve">+ </m:t>
+            </m:r>
+            <m:nary>
+              <m:naryPr>
+                <m:chr m:val="∑"/>
+                <m:limLoc m:val="undOvr"/>
+                <m:ctrlPr>
+                  <w:rPr>
+                    <w:rFonts w:ascii="Cambria Math" w:eastAsiaTheme="minorEastAsia" w:hAnsi="Cambria Math"/>
+                    <w:i/>
+                    <w:lang w:bidi="he-IL"/>
+                  </w:rPr>
+                </m:ctrlPr>
+              </m:naryPr>
+              <m:sub>
+                <m:r>
+                  <w:rPr>
+                    <w:rFonts w:ascii="Cambria Math" w:eastAsiaTheme="minorEastAsia" w:hAnsi="Cambria Math"/>
+                    <w:lang w:bidi="he-IL"/>
+                  </w:rPr>
+                  <m:t>k=0</m:t>
+                </m:r>
+              </m:sub>
+              <m:sup>
+                <m:r>
+                  <w:rPr>
+                    <w:rFonts w:ascii="Cambria Math" w:eastAsiaTheme="minorEastAsia" w:hAnsi="Cambria Math"/>
+                    <w:lang w:bidi="he-IL"/>
+                  </w:rPr>
+                  <m:t>i-2</m:t>
+                </m:r>
+              </m:sup>
+              <m:e>
+                <m:sSub>
+                  <m:sSubPr>
+                    <m:ctrlPr>
+                      <w:rPr>
+                        <w:rFonts w:ascii="Cambria Math" w:eastAsiaTheme="minorEastAsia" w:hAnsi="Cambria Math"/>
+                        <w:i/>
+                        <w:lang w:bidi="he-IL"/>
+                      </w:rPr>
+                    </m:ctrlPr>
+                  </m:sSubPr>
+                  <m:e>
+                    <m:r>
+                      <w:rPr>
+                        <w:rFonts w:ascii="Cambria Math" w:eastAsiaTheme="minorEastAsia" w:hAnsi="Cambria Math"/>
+                        <w:lang w:bidi="he-IL"/>
+                      </w:rPr>
+                      <m:t>A</m:t>
+                    </m:r>
+                  </m:e>
+                  <m:sub>
+                    <m:r>
+                      <w:rPr>
+                        <w:rFonts w:ascii="Cambria Math" w:eastAsiaTheme="minorEastAsia" w:hAnsi="Cambria Math"/>
+                        <w:lang w:bidi="he-IL"/>
+                      </w:rPr>
+                      <m:t>k</m:t>
+                    </m:r>
+                  </m:sub>
+                </m:sSub>
+                <m:r>
+                  <w:rPr>
+                    <w:rFonts w:ascii="Cambria Math" w:eastAsiaTheme="minorEastAsia" w:hAnsi="Cambria Math"/>
+                    <w:lang w:bidi="he-IL"/>
+                  </w:rPr>
+                  <m:t>=i+2</m:t>
+                </m:r>
+                <m:sSub>
+                  <m:sSubPr>
+                    <m:ctrlPr>
+                      <w:rPr>
+                        <w:rFonts w:ascii="Cambria Math" w:eastAsiaTheme="minorEastAsia" w:hAnsi="Cambria Math"/>
+                        <w:i/>
+                        <w:lang w:bidi="he-IL"/>
+                      </w:rPr>
+                    </m:ctrlPr>
+                  </m:sSubPr>
+                  <m:e>
+                    <m:r>
+                      <w:rPr>
+                        <w:rFonts w:ascii="Cambria Math" w:eastAsiaTheme="minorEastAsia" w:hAnsi="Cambria Math"/>
+                        <w:lang w:bidi="he-IL"/>
+                      </w:rPr>
+                      <m:t>A</m:t>
+                    </m:r>
+                  </m:e>
+                  <m:sub>
+                    <m:r>
+                      <w:rPr>
+                        <w:rFonts w:ascii="Cambria Math" w:eastAsiaTheme="minorEastAsia" w:hAnsi="Cambria Math"/>
+                        <w:lang w:bidi="he-IL"/>
+                      </w:rPr>
+                      <m:t>i-1</m:t>
+                    </m:r>
+                  </m:sub>
+                </m:sSub>
+                <m:r>
+                  <w:rPr>
+                    <w:rFonts w:ascii="Cambria Math" w:eastAsiaTheme="minorEastAsia" w:hAnsi="Cambria Math"/>
+                    <w:lang w:bidi="he-IL"/>
+                  </w:rPr>
+                  <m:t>-</m:t>
+                </m:r>
+                <m:d>
+                  <m:dPr>
+                    <m:ctrlPr>
+                      <w:rPr>
+                        <w:rFonts w:ascii="Cambria Math" w:eastAsiaTheme="minorEastAsia" w:hAnsi="Cambria Math"/>
+                        <w:i/>
+                        <w:lang w:bidi="he-IL"/>
+                      </w:rPr>
+                    </m:ctrlPr>
+                  </m:dPr>
+                  <m:e>
+                    <m:r>
+                      <w:rPr>
+                        <w:rFonts w:ascii="Cambria Math" w:eastAsiaTheme="minorEastAsia" w:hAnsi="Cambria Math"/>
+                        <w:lang w:bidi="he-IL"/>
+                      </w:rPr>
+                      <m:t>i-1</m:t>
+                    </m:r>
+                  </m:e>
+                </m:d>
+                <m:r>
+                  <w:rPr>
+                    <w:rFonts w:ascii="Cambria Math" w:eastAsiaTheme="minorEastAsia" w:hAnsi="Cambria Math"/>
+                    <w:lang w:bidi="he-IL"/>
+                  </w:rPr>
+                  <m:t>=2</m:t>
+                </m:r>
+                <m:sSub>
+                  <m:sSubPr>
+                    <m:ctrlPr>
+                      <w:rPr>
+                        <w:rFonts w:ascii="Cambria Math" w:eastAsiaTheme="minorEastAsia" w:hAnsi="Cambria Math"/>
+                        <w:i/>
+                        <w:lang w:bidi="he-IL"/>
+                      </w:rPr>
+                    </m:ctrlPr>
+                  </m:sSubPr>
+                  <m:e>
+                    <m:r>
+                      <w:rPr>
+                        <w:rFonts w:ascii="Cambria Math" w:eastAsiaTheme="minorEastAsia" w:hAnsi="Cambria Math"/>
+                        <w:lang w:bidi="he-IL"/>
+                      </w:rPr>
+                      <m:t>A</m:t>
+                    </m:r>
+                  </m:e>
+                  <m:sub>
+                    <m:r>
+                      <w:rPr>
+                        <w:rFonts w:ascii="Cambria Math" w:eastAsiaTheme="minorEastAsia" w:hAnsi="Cambria Math"/>
+                        <w:lang w:bidi="he-IL"/>
+                      </w:rPr>
+                      <m:t>i-1</m:t>
+                    </m:r>
+                  </m:sub>
+                </m:sSub>
+              </m:e>
+            </m:nary>
+          </m:e>
+        </m:nary>
+      </m:oMath>
+    </w:p>
+    <w:p>
+      <w:pPr>
+        <w:rPr>
+          <w:rFonts w:eastAsiaTheme="minorEastAsia"/>
+          <w:rtl/>
+          <w:lang w:bidi="he-IL"/>
+        </w:rPr>
+      </w:pPr>
+      <w:r>
+        <w:rPr>
+          <w:rFonts w:eastAsiaTheme="minorEastAsia" w:hint="cs"/>
+          <w:rtl/>
+          <w:lang w:bidi="he-IL"/>
+        </w:rPr>
+        <w:t xml:space="preserve">כאשר המעבר הראשון הוא כי סכום הדרגות של עץ בדרגה </w:t>
+      </w:r>
+      <w:proofErr w:type="spellStart"/>
+      <w:r>
+        <w:rPr>
+          <w:rFonts w:eastAsiaTheme="minorEastAsia"/>
+          <w:lang w:bidi="he-IL"/>
+        </w:rPr>
+        <w:t>i</w:t>
+      </w:r>
+      <w:proofErr w:type="spellEnd"/>
+      <w:r>
+        <w:rPr>
+          <w:rFonts w:eastAsiaTheme="minorEastAsia" w:hint="cs"/>
+          <w:rtl/>
+          <w:lang w:bidi="he-IL"/>
+        </w:rPr>
+        <w:t xml:space="preserve"> הוא </w:t>
+      </w:r>
+      <w:proofErr w:type="spellStart"/>
+      <w:r>
+        <w:rPr>
+          <w:rFonts w:eastAsiaTheme="minorEastAsia"/>
+          <w:lang w:bidi="he-IL"/>
+        </w:rPr>
+        <w:t>i</w:t>
+      </w:r>
+      <w:proofErr w:type="spellEnd"/>
+      <w:r>
+        <w:rPr>
+          <w:rFonts w:eastAsiaTheme="minorEastAsia" w:hint="cs"/>
+          <w:rtl/>
+          <w:lang w:bidi="he-IL"/>
+        </w:rPr>
+        <w:t xml:space="preserve"> + סכום דרגות כל הילדים שלו.</w:t>
+      </w:r>
+    </w:p>
+    <w:p>
+      <w:pPr>
+        <w:rPr>
+          <w:rFonts w:eastAsiaTheme="minorEastAsia"/>
+          <w:rtl/>
+          <w:lang w:bidi="he-IL"/>
+        </w:rPr>
+      </w:pPr>
+      <w:r>
+        <w:rPr>
+          <w:rFonts w:eastAsiaTheme="minorEastAsia" w:hint="cs"/>
+          <w:rtl/>
+          <w:lang w:bidi="he-IL"/>
+        </w:rPr>
+        <w:t>את הנוסחה הזאת אנחנו שוב מזהים ממגדלי האנוי מבדידה</w:t>
+      </w:r>
+      <w:r>
+        <w:rPr>
+          <w:rFonts w:eastAsiaTheme="minorEastAsia" w:hint="cs"/>
+          <w:rtl/>
+          <w:lang w:bidi="he-IL"/>
+        </w:rPr>
+        <w:t xml:space="preserve"> והאיבר הכללי הוא </w:t>
+      </w:r>
+      <m:oMath>
+        <m:sSup>
+          <m:sSupPr>
+            <m:ctrlPr>
+              <w:rPr>
+                <w:rFonts w:ascii="Cambria Math" w:eastAsiaTheme="minorEastAsia" w:hAnsi="Cambria Math"/>
+                <w:i/>
+                <w:lang w:bidi="he-IL"/>
+              </w:rPr>
+            </m:ctrlPr>
+          </m:sSupPr>
+          <m:e>
+            <m:sSub>
+              <m:sSubPr>
+                <m:ctrlPr>
+                  <w:rPr>
+                    <w:rFonts w:ascii="Cambria Math" w:eastAsiaTheme="minorEastAsia" w:hAnsi="Cambria Math"/>
+                    <w:i/>
+                    <w:lang w:bidi="he-IL"/>
+                  </w:rPr>
+                </m:ctrlPr>
+              </m:sSubPr>
+              <m:e>
+                <m:r>
+                  <w:rPr>
+                    <w:rFonts w:ascii="Cambria Math" w:eastAsiaTheme="minorEastAsia" w:hAnsi="Cambria Math"/>
+                    <w:lang w:bidi="he-IL"/>
+                  </w:rPr>
+                  <m:t>A</m:t>
+                </m:r>
+              </m:e>
+              <m:sub>
+                <m:r>
+                  <w:rPr>
+                    <w:rFonts w:ascii="Cambria Math" w:eastAsiaTheme="minorEastAsia" w:hAnsi="Cambria Math"/>
+                    <w:lang w:bidi="he-IL"/>
+                  </w:rPr>
+                  <m:t>n</m:t>
+                </m:r>
+              </m:sub>
+            </m:sSub>
+            <m:r>
+              <w:rPr>
+                <w:rFonts w:ascii="Cambria Math" w:eastAsiaTheme="minorEastAsia" w:hAnsi="Cambria Math"/>
+                <w:lang w:bidi="he-IL"/>
+              </w:rPr>
+              <m:t>=</m:t>
+            </m:r>
+            <m:r>
+              <w:rPr>
+                <w:rFonts w:ascii="Cambria Math" w:eastAsiaTheme="minorEastAsia" w:hAnsi="Cambria Math"/>
+                <w:lang w:bidi="he-IL"/>
+              </w:rPr>
+              <m:t>2</m:t>
+            </m:r>
+          </m:e>
+          <m:sup>
+            <m:r>
+              <w:rPr>
+                <w:rFonts w:ascii="Cambria Math" w:eastAsiaTheme="minorEastAsia" w:hAnsi="Cambria Math"/>
+                <w:lang w:bidi="he-IL"/>
+              </w:rPr>
+              <m:t>n</m:t>
+            </m:r>
+          </m:sup>
+        </m:sSup>
+        <m:r>
+          <w:rPr>
+            <w:rFonts w:ascii="Cambria Math" w:eastAsiaTheme="minorEastAsia" w:hAnsi="Cambria Math"/>
+            <w:lang w:bidi="he-IL"/>
+          </w:rPr>
+          <m:t>-1</m:t>
+        </m:r>
+      </m:oMath>
+    </w:p>
+    <w:p>
+      <w:pPr>
+        <w:rPr>
+          <w:rFonts w:eastAsiaTheme="minorEastAsia" w:hint="cs"/>
+          <w:i/>
+          <w:rtl/>
+          <w:lang w:bidi="he-IL"/>
+        </w:rPr>
+      </w:pPr>
+      <w:r>
+        <w:rPr>
+          <w:rFonts w:eastAsiaTheme="minorEastAsia" w:hint="cs"/>
+          <w:rtl/>
+          <w:lang w:bidi="he-IL"/>
+        </w:rPr>
+        <w:t xml:space="preserve"> </w:t>
+      </w:r>
+      <w:r>
+        <w:rPr>
+          <w:rFonts w:eastAsiaTheme="minorEastAsia" w:hint="cs"/>
+          <w:rtl/>
+          <w:lang w:bidi="he-IL"/>
+        </w:rPr>
+        <w:t>כעת</w:t>
+      </w:r>
+      <w:r>
+        <w:rPr>
+          <w:rFonts w:eastAsiaTheme="minorEastAsia" w:hint="cs"/>
+          <w:rtl/>
+          <w:lang w:bidi="he-IL"/>
+        </w:rPr>
+        <w:t xml:space="preserve"> נשים לב שסכום הדרגות שמחקנו הוא בעצם: (סכום הדרגות של כל העצים שהיו </w:t>
+      </w:r>
+      <w:proofErr w:type="spellStart"/>
+      <w:r>
+        <w:rPr>
+          <w:rFonts w:eastAsiaTheme="minorEastAsia" w:hint="cs"/>
+          <w:rtl/>
+          <w:lang w:bidi="he-IL"/>
+        </w:rPr>
+        <w:t>בערימה</w:t>
+      </w:r>
+      <w:proofErr w:type="spellEnd"/>
+      <w:r>
+        <w:rPr>
+          <w:rFonts w:eastAsiaTheme="minorEastAsia" w:hint="cs"/>
+          <w:rtl/>
+          <w:lang w:bidi="he-IL"/>
+        </w:rPr>
+        <w:t xml:space="preserve"> במקור) + (סכום הדרגות של העצים שנשארו). זה תואם בדיוק את התוצאות. למשל עבור </w:t>
+      </w:r>
+      <w:r>
+        <w:rPr>
+          <w:rFonts w:eastAsiaTheme="minorEastAsia"/>
+          <w:lang w:bidi="he-IL"/>
+        </w:rPr>
+        <w:t>n=728</w:t>
+      </w:r>
+      <w:r>
+        <w:rPr>
+          <w:rFonts w:eastAsiaTheme="minorEastAsia" w:hint="cs"/>
+          <w:rtl/>
+          <w:lang w:bidi="he-IL"/>
+        </w:rPr>
+        <w:t xml:space="preserve">, לפני המחיקות היו </w:t>
+      </w:r>
+      <w:proofErr w:type="spellStart"/>
+      <w:r>
+        <w:rPr>
+          <w:rFonts w:eastAsiaTheme="minorEastAsia" w:hint="cs"/>
+          <w:rtl/>
+          <w:lang w:bidi="he-IL"/>
+        </w:rPr>
+        <w:t>בערימה</w:t>
+      </w:r>
+      <w:proofErr w:type="spellEnd"/>
+      <w:r>
+        <w:rPr>
+          <w:rFonts w:eastAsiaTheme="minorEastAsia" w:hint="cs"/>
+          <w:rtl/>
+          <w:lang w:bidi="he-IL"/>
+        </w:rPr>
+        <w:t xml:space="preserve"> העצים מסוג </w:t>
+      </w:r>
+      <m:oMath>
+        <m:sSub>
+          <m:sSubPr>
+            <m:ctrlPr>
+              <w:rPr>
+                <w:rFonts w:ascii="Cambria Math" w:eastAsiaTheme="minorEastAsia" w:hAnsi="Cambria Math"/>
+                <w:i/>
+                <w:lang w:bidi="he-IL"/>
+              </w:rPr>
+            </m:ctrlPr>
+          </m:sSubPr>
+          <m:e>
+            <m:r>
+              <w:rPr>
+                <w:rFonts w:ascii="Cambria Math" w:eastAsiaTheme="minorEastAsia" w:hAnsi="Cambria Math"/>
+                <w:lang w:bidi="he-IL"/>
+              </w:rPr>
+              <m:t>B</m:t>
+            </m:r>
+          </m:e>
+          <m:sub>
+            <m:r>
+              <w:rPr>
+                <w:rFonts w:ascii="Cambria Math" w:eastAsiaTheme="minorEastAsia" w:hAnsi="Cambria Math"/>
+                <w:lang w:bidi="he-IL"/>
+              </w:rPr>
+              <m:t>9</m:t>
+            </m:r>
+          </m:sub>
+        </m:sSub>
+        <m:r>
+          <w:rPr>
+            <w:rFonts w:ascii="Cambria Math" w:eastAsiaTheme="minorEastAsia" w:hAnsi="Cambria Math"/>
+            <w:lang w:bidi="he-IL"/>
+          </w:rPr>
+          <m:t xml:space="preserve">, </m:t>
+        </m:r>
+        <m:sSub>
+          <m:sSubPr>
+            <m:ctrlPr>
+              <w:rPr>
+                <w:rFonts w:ascii="Cambria Math" w:eastAsiaTheme="minorEastAsia" w:hAnsi="Cambria Math"/>
+                <w:i/>
+                <w:lang w:bidi="he-IL"/>
+              </w:rPr>
+            </m:ctrlPr>
+          </m:sSubPr>
+          <m:e>
+            <m:r>
+              <w:rPr>
+                <w:rFonts w:ascii="Cambria Math" w:eastAsiaTheme="minorEastAsia" w:hAnsi="Cambria Math"/>
+                <w:lang w:bidi="he-IL"/>
+              </w:rPr>
+              <m:t>B</m:t>
+            </m:r>
+          </m:e>
+          <m:sub>
+            <m:r>
+              <w:rPr>
+                <w:rFonts w:ascii="Cambria Math" w:eastAsiaTheme="minorEastAsia" w:hAnsi="Cambria Math"/>
+                <w:lang w:bidi="he-IL"/>
+              </w:rPr>
+              <m:t>7</m:t>
+            </m:r>
+          </m:sub>
+        </m:sSub>
+        <m:r>
+          <w:rPr>
+            <w:rFonts w:ascii="Cambria Math" w:eastAsiaTheme="minorEastAsia" w:hAnsi="Cambria Math"/>
+            <w:lang w:bidi="he-IL"/>
+          </w:rPr>
+          <m:t xml:space="preserve">, </m:t>
+        </m:r>
+        <m:sSub>
+          <m:sSubPr>
+            <m:ctrlPr>
+              <w:rPr>
+                <w:rFonts w:ascii="Cambria Math" w:eastAsiaTheme="minorEastAsia" w:hAnsi="Cambria Math"/>
+                <w:i/>
+                <w:lang w:bidi="he-IL"/>
+              </w:rPr>
+            </m:ctrlPr>
+          </m:sSubPr>
+          <m:e>
+            <m:r>
+              <w:rPr>
+                <w:rFonts w:ascii="Cambria Math" w:eastAsiaTheme="minorEastAsia" w:hAnsi="Cambria Math"/>
+                <w:lang w:bidi="he-IL"/>
+              </w:rPr>
+              <m:t>B</m:t>
+            </m:r>
+          </m:e>
+          <m:sub>
+            <m:r>
+              <w:rPr>
+                <w:rFonts w:ascii="Cambria Math" w:eastAsiaTheme="minorEastAsia" w:hAnsi="Cambria Math"/>
+                <w:lang w:bidi="he-IL"/>
+              </w:rPr>
+              <m:t>6</m:t>
+            </m:r>
+          </m:sub>
+        </m:sSub>
+        <m:r>
+          <w:rPr>
+            <w:rFonts w:ascii="Cambria Math" w:eastAsiaTheme="minorEastAsia" w:hAnsi="Cambria Math"/>
+            <w:lang w:bidi="he-IL"/>
+          </w:rPr>
+          <m:t xml:space="preserve">, </m:t>
+        </m:r>
+        <m:sSub>
+          <m:sSubPr>
+            <m:ctrlPr>
+              <w:rPr>
+                <w:rFonts w:ascii="Cambria Math" w:eastAsiaTheme="minorEastAsia" w:hAnsi="Cambria Math"/>
+                <w:i/>
+                <w:lang w:bidi="he-IL"/>
+              </w:rPr>
+            </m:ctrlPr>
+          </m:sSubPr>
+          <m:e>
+            <m:r>
+              <w:rPr>
+                <w:rFonts w:ascii="Cambria Math" w:eastAsiaTheme="minorEastAsia" w:hAnsi="Cambria Math"/>
+                <w:lang w:bidi="he-IL"/>
+              </w:rPr>
+              <m:t>B</m:t>
+            </m:r>
+          </m:e>
+          <m:sub>
+            <m:r>
+              <w:rPr>
+                <w:rFonts w:ascii="Cambria Math" w:eastAsiaTheme="minorEastAsia" w:hAnsi="Cambria Math"/>
+                <w:lang w:bidi="he-IL"/>
+              </w:rPr>
+              <m:t>4</m:t>
+            </m:r>
+          </m:sub>
+        </m:sSub>
+        <m:r>
+          <w:rPr>
+            <w:rFonts w:ascii="Cambria Math" w:eastAsiaTheme="minorEastAsia" w:hAnsi="Cambria Math"/>
+            <w:lang w:bidi="he-IL"/>
+          </w:rPr>
+          <m:t>,</m:t>
+        </m:r>
+        <m:sSub>
+          <m:sSubPr>
+            <m:ctrlPr>
+              <w:rPr>
+                <w:rFonts w:ascii="Cambria Math" w:eastAsiaTheme="minorEastAsia" w:hAnsi="Cambria Math"/>
+                <w:i/>
+                <w:lang w:bidi="he-IL"/>
+              </w:rPr>
+            </m:ctrlPr>
+          </m:sSubPr>
+          <m:e>
+            <m:r>
+              <w:rPr>
+                <w:rFonts w:ascii="Cambria Math" w:eastAsiaTheme="minorEastAsia" w:hAnsi="Cambria Math"/>
+                <w:lang w:bidi="he-IL"/>
+              </w:rPr>
+              <m:t>B</m:t>
+            </m:r>
+          </m:e>
+          <m:sub>
+            <m:r>
+              <w:rPr>
+                <w:rFonts w:ascii="Cambria Math" w:eastAsiaTheme="minorEastAsia" w:hAnsi="Cambria Math"/>
+                <w:lang w:bidi="he-IL"/>
+              </w:rPr>
+              <m:t>3</m:t>
+            </m:r>
+          </m:sub>
+        </m:sSub>
+      </m:oMath>
+      <w:r>
+        <w:rPr>
+          <w:rFonts w:eastAsiaTheme="minorEastAsia"/>
+          <w:lang w:bidi="he-IL"/>
+        </w:rPr>
+        <w:t xml:space="preserve"> </w:t>
+      </w:r>
+      <w:r>
+        <w:rPr>
+          <w:rFonts w:eastAsiaTheme="minorEastAsia" w:hint="cs"/>
+          <w:rtl/>
+          <w:lang w:bidi="he-IL"/>
+        </w:rPr>
+        <w:t xml:space="preserve"> </w:t>
+      </w:r>
+      <w:r>
+        <w:rPr>
+          <w:rFonts w:eastAsiaTheme="minorEastAsia" w:hint="cs"/>
+          <w:rtl/>
+          <w:lang w:bidi="he-IL"/>
+        </w:rPr>
+        <w:t xml:space="preserve">שסכום הדרגות שלהם הוא 723. </w:t>
+      </w:r>
+      <w:r>
+        <w:rPr>
+          <w:rFonts w:eastAsiaTheme="minorEastAsia" w:hint="cs"/>
+          <w:rtl/>
+          <w:lang w:bidi="he-IL"/>
+        </w:rPr>
+        <w:t xml:space="preserve">נחסיר מזה את דרגות העצים שנשארו בסוף התהליך, כלומר סכום דרגות העצים </w:t>
+      </w:r>
+      <m:oMath>
+        <m:sSub>
+          <m:sSubPr>
+            <m:ctrlPr>
+              <w:rPr>
+                <w:rFonts w:ascii="Cambria Math" w:eastAsiaTheme="minorEastAsia" w:hAnsi="Cambria Math"/>
+                <w:i/>
+                <w:lang w:bidi="he-IL"/>
+              </w:rPr>
+            </m:ctrlPr>
+          </m:sSubPr>
+          <m:e>
+            <m:r>
+              <w:rPr>
+                <w:rFonts w:ascii="Cambria Math" w:eastAsiaTheme="minorEastAsia" w:hAnsi="Cambria Math"/>
+                <w:lang w:bidi="he-IL"/>
+              </w:rPr>
+              <m:t>B</m:t>
+            </m:r>
+          </m:e>
+          <m:sub>
+            <m:r>
+              <w:rPr>
+                <w:rFonts w:ascii="Cambria Math" w:eastAsiaTheme="minorEastAsia" w:hAnsi="Cambria Math"/>
+                <w:lang w:bidi="he-IL"/>
+              </w:rPr>
+              <m:t>4</m:t>
+            </m:r>
+          </m:sub>
+        </m:sSub>
+        <m:r>
+          <w:rPr>
+            <w:rFonts w:ascii="Cambria Math" w:eastAsiaTheme="minorEastAsia" w:hAnsi="Cambria Math"/>
+            <w:lang w:bidi="he-IL"/>
+          </w:rPr>
+          <m:t>,</m:t>
+        </m:r>
+        <m:sSub>
+          <m:sSubPr>
+            <m:ctrlPr>
+              <w:rPr>
+                <w:rFonts w:ascii="Cambria Math" w:eastAsiaTheme="minorEastAsia" w:hAnsi="Cambria Math"/>
+                <w:i/>
+                <w:lang w:bidi="he-IL"/>
+              </w:rPr>
+            </m:ctrlPr>
+          </m:sSubPr>
+          <m:e>
+            <m:r>
+              <w:rPr>
+                <w:rFonts w:ascii="Cambria Math" w:eastAsiaTheme="minorEastAsia" w:hAnsi="Cambria Math"/>
+                <w:lang w:bidi="he-IL"/>
+              </w:rPr>
+              <m:t>B</m:t>
+            </m:r>
+          </m:e>
+          <m:sub>
+            <m:r>
+              <w:rPr>
+                <w:rFonts w:ascii="Cambria Math" w:eastAsiaTheme="minorEastAsia" w:hAnsi="Cambria Math"/>
+                <w:lang w:bidi="he-IL"/>
+              </w:rPr>
+              <m:t>3</m:t>
+            </m:r>
+          </m:sub>
+        </m:sSub>
+        <m:r>
+          <w:rPr>
+            <w:rFonts w:ascii="Cambria Math" w:eastAsiaTheme="minorEastAsia" w:hAnsi="Cambria Math"/>
+            <w:lang w:bidi="he-IL"/>
+          </w:rPr>
+          <m:t>,</m:t>
+        </m:r>
+        <m:sSub>
+          <m:sSubPr>
+            <m:ctrlPr>
+              <w:rPr>
+                <w:rFonts w:ascii="Cambria Math" w:eastAsiaTheme="minorEastAsia" w:hAnsi="Cambria Math"/>
+                <w:i/>
+                <w:lang w:bidi="he-IL"/>
+              </w:rPr>
+            </m:ctrlPr>
+          </m:sSubPr>
+          <m:e>
+            <m:r>
+              <w:rPr>
+                <w:rFonts w:ascii="Cambria Math" w:eastAsiaTheme="minorEastAsia" w:hAnsi="Cambria Math"/>
+                <w:lang w:bidi="he-IL"/>
+              </w:rPr>
+              <m:t>B</m:t>
+            </m:r>
+          </m:e>
+          <m:sub>
+            <m:r>
+              <w:rPr>
+                <w:rFonts w:ascii="Cambria Math" w:eastAsiaTheme="minorEastAsia" w:hAnsi="Cambria Math"/>
+                <w:lang w:bidi="he-IL"/>
+              </w:rPr>
+              <m:t>2</m:t>
+            </m:r>
+          </m:sub>
+        </m:sSub>
+        <m:r>
+          <w:rPr>
+            <w:rFonts w:ascii="Cambria Math" w:eastAsiaTheme="minorEastAsia" w:hAnsi="Cambria Math"/>
+            <w:lang w:bidi="he-IL"/>
+          </w:rPr>
+          <m:t>,</m:t>
+        </m:r>
+        <m:sSub>
+          <m:sSubPr>
+            <m:ctrlPr>
+              <w:rPr>
+                <w:rFonts w:ascii="Cambria Math" w:eastAsiaTheme="minorEastAsia" w:hAnsi="Cambria Math"/>
+                <w:i/>
+                <w:lang w:bidi="he-IL"/>
+              </w:rPr>
+            </m:ctrlPr>
+          </m:sSubPr>
+          <m:e>
+            <m:r>
+              <w:rPr>
+                <w:rFonts w:ascii="Cambria Math" w:eastAsiaTheme="minorEastAsia" w:hAnsi="Cambria Math"/>
+                <w:lang w:bidi="he-IL"/>
+              </w:rPr>
+              <m:t>B</m:t>
+            </m:r>
+          </m:e>
+          <m:sub>
+            <m:r>
+              <w:rPr>
+                <w:rFonts w:ascii="Cambria Math" w:eastAsiaTheme="minorEastAsia" w:hAnsi="Cambria Math"/>
+                <w:lang w:bidi="he-IL"/>
+              </w:rPr>
+              <m:t>1</m:t>
+            </m:r>
+          </m:sub>
+        </m:sSub>
+        <m:r>
+          <w:rPr>
+            <w:rFonts w:ascii="Cambria Math" w:eastAsiaTheme="minorEastAsia" w:hAnsi="Cambria Math"/>
+            <w:lang w:bidi="he-IL"/>
+          </w:rPr>
+          <m:t>,</m:t>
+        </m:r>
+        <m:sSub>
+          <m:sSubPr>
+            <m:ctrlPr>
+              <w:rPr>
+                <w:rFonts w:ascii="Cambria Math" w:eastAsiaTheme="minorEastAsia" w:hAnsi="Cambria Math"/>
+                <w:i/>
+                <w:lang w:bidi="he-IL"/>
+              </w:rPr>
+            </m:ctrlPr>
+          </m:sSubPr>
+          <m:e>
+            <m:r>
+              <w:rPr>
+                <w:rFonts w:ascii="Cambria Math" w:eastAsiaTheme="minorEastAsia" w:hAnsi="Cambria Math"/>
+                <w:lang w:bidi="he-IL"/>
+              </w:rPr>
+              <m:t>B</m:t>
+            </m:r>
+          </m:e>
+          <m:sub>
+            <m:r>
+              <w:rPr>
+                <w:rFonts w:ascii="Cambria Math" w:eastAsiaTheme="minorEastAsia" w:hAnsi="Cambria Math"/>
+                <w:lang w:bidi="he-IL"/>
+              </w:rPr>
+              <m:t>0</m:t>
+            </m:r>
+          </m:sub>
+        </m:sSub>
+      </m:oMath>
+      <w:r>
+        <w:rPr>
+          <w:rFonts w:eastAsiaTheme="minorEastAsia" w:hint="cs"/>
+          <w:rtl/>
+          <w:lang w:bidi="he-IL"/>
+        </w:rPr>
+        <w:t xml:space="preserve"> </w:t>
+      </w:r>
+      <w:r>
+        <w:rPr>
+          <w:rFonts w:eastAsiaTheme="minorEastAsia" w:hint="cs"/>
+          <w:rtl/>
+          <w:lang w:bidi="he-IL"/>
+        </w:rPr>
+        <w:t>שהוא 26 ואכן נקבל בדיוק 697 כמו שראינו בתוצאות.</w:t>
+      </w:r>
+    </w:p>
+    <w:p>
+      <w:pPr>
+        <w:rPr>
+          <w:rtl/>
+          <w:lang w:bidi="he-IL"/>
+        </w:rPr>
+      </w:pPr>
+    </w:p>
+    <w:p>
+      <w:pPr>
+        <w:rPr>
           <w:rtl/>
           <w:lang w:bidi="he-IL"/>
         </w:rPr>
@@ -8862,7 +11801,6 @@
   <w:style w:type="character" w:default="1" w:styleId="a0">
     <w:name w:val="Default Paragraph Font"/>
     <w:uiPriority w:val="1"/>
-    <w:semiHidden/>
     <w:unhideWhenUsed/>
   </w:style>
   <w:style w:type="table" w:default="1" w:styleId="a1">

</xml_diff>

<commit_message>
small changes in docs and questions
</commit_message>
<xml_diff>
--- a/BinomialHeap_hilabarkan_guykoch.docx
+++ b/BinomialHeap_hilabarkan_guykoch.docx
@@ -885,6 +885,10 @@
           <w:p>
             <w:pPr>
               <w:pStyle w:val="a9"/>
+              <w:numPr>
+                <w:ilvl w:val="0"/>
+                <w:numId w:val="1"/>
+              </w:numPr>
               <w:ind w:left="360"/>
               <w:rPr>
                 <w:lang w:bidi="he-IL"/>
@@ -896,16 +900,71 @@
                 <w:rtl/>
                 <w:lang w:bidi="he-IL"/>
               </w:rPr>
-              <w:t xml:space="preserve">עבור המפתח והערך (שאר השדות </w:t>
+              <w:t xml:space="preserve">אם הערימה ריקה </w:t>
+            </w:r>
+            <w:r>
+              <w:rPr>
+                <w:rtl/>
+                <w:lang w:bidi="he-IL"/>
+              </w:rPr>
+              <w:t>–</w:t>
+            </w:r>
+            <w:r>
+              <w:rPr>
+                <w:rFonts w:hint="cs"/>
+                <w:rtl/>
+                <w:lang w:bidi="he-IL"/>
+              </w:rPr>
+              <w:t xml:space="preserve"> הכנס את הצומת החדש (הגדר אותו להיות </w:t>
+            </w:r>
+            <w:r>
+              <w:rPr>
+                <w:lang w:bidi="he-IL"/>
+              </w:rPr>
+              <w:t>min</w:t>
+            </w:r>
+            <w:r>
+              <w:rPr>
+                <w:rFonts w:hint="cs"/>
+                <w:rtl/>
+                <w:lang w:bidi="he-IL"/>
+              </w:rPr>
+              <w:t xml:space="preserve"> ו</w:t>
+            </w:r>
+            <w:r>
+              <w:rPr>
+                <w:lang w:bidi="he-IL"/>
+              </w:rPr>
+              <w:t>last</w:t>
+            </w:r>
+            <w:r>
+              <w:rPr>
+                <w:rFonts w:hint="cs"/>
+                <w:rtl/>
+                <w:lang w:bidi="he-IL"/>
+              </w:rPr>
+              <w:t xml:space="preserve"> והגדל את </w:t>
+            </w:r>
+            <w:r>
+              <w:rPr>
+                <w:lang w:bidi="he-IL"/>
+              </w:rPr>
+              <w:t>size</w:t>
+            </w:r>
+            <w:r>
+              <w:rPr>
+                <w:rFonts w:hint="cs"/>
+                <w:rtl/>
+                <w:lang w:bidi="he-IL"/>
+              </w:rPr>
+              <w:t xml:space="preserve"> ו</w:t>
             </w:r>
             <w:proofErr w:type="spellStart"/>
             <w:r>
               <w:rPr>
-                <w:rFonts w:hint="cs"/>
-                <w:rtl/>
-                <w:lang w:bidi="he-IL"/>
-              </w:rPr>
-              <w:t>דיפולטיים</w:t>
+                <w:lang w:bidi="he-IL"/>
+              </w:rPr>
+              <w:t>numTrees</w:t>
             </w:r>
             <w:proofErr w:type="spellEnd"/>
             <w:r>
@@ -914,7 +973,7 @@
                 <w:rtl/>
                 <w:lang w:bidi="he-IL"/>
               </w:rPr>
-              <w:t>)</w:t>
+              <w:t xml:space="preserve"> ואפשר לסיים</w:t>
             </w:r>
           </w:p>
           <w:p>
@@ -935,42 +994,103 @@
                 <w:rtl/>
                 <w:lang w:bidi="he-IL"/>
               </w:rPr>
-              <w:t>יצירת ערימה חדשה ש</w:t>
-            </w:r>
-            <w:r>
-              <w:rPr>
-                <w:lang w:bidi="he-IL"/>
-              </w:rPr>
-              <w:t>min</w:t>
-            </w:r>
-            <w:r>
-              <w:rPr>
-                <w:rFonts w:hint="cs"/>
-                <w:rtl/>
-                <w:lang w:bidi="he-IL"/>
-              </w:rPr>
-              <w:t xml:space="preserve"> ו</w:t>
-            </w:r>
-            <w:r>
-              <w:rPr>
-                <w:lang w:bidi="he-IL"/>
-              </w:rPr>
-              <w:t>last</w:t>
-            </w:r>
-            <w:r>
-              <w:rPr>
-                <w:rFonts w:hint="cs"/>
-                <w:rtl/>
-                <w:lang w:bidi="he-IL"/>
-              </w:rPr>
-              <w:t xml:space="preserve"> שלה הם ה</w:t>
+              <w:t xml:space="preserve">אם אין בערמה עץ מסוג </w:t>
+            </w:r>
+            <m:oMath>
+              <m:sSub>
+                <m:sSubPr>
+                  <m:ctrlPr>
+                    <w:rPr>
+                      <w:rFonts w:ascii="Cambria Math" w:hAnsi="Cambria Math"/>
+                      <w:i/>
+                      <w:lang w:bidi="he-IL"/>
+                    </w:rPr>
+                  </m:ctrlPr>
+                </m:sSubPr>
+                <m:e>
+                  <m:r>
+                    <w:rPr>
+                      <w:rFonts w:ascii="Cambria Math" w:hAnsi="Cambria Math"/>
+                      <w:lang w:bidi="he-IL"/>
+                    </w:rPr>
+                    <m:t>B</m:t>
+                  </m:r>
+                </m:e>
+                <m:sub>
+                  <m:r>
+                    <w:rPr>
+                      <w:rFonts w:ascii="Cambria Math" w:hAnsi="Cambria Math"/>
+                      <w:lang w:bidi="he-IL"/>
+                    </w:rPr>
+                    <m:t>0</m:t>
+                  </m:r>
+                </m:sub>
+              </m:sSub>
+            </m:oMath>
+            <w:r>
+              <w:rPr>
+                <w:rFonts w:eastAsiaTheme="minorEastAsia" w:hint="cs"/>
+                <w:rtl/>
+                <w:lang w:bidi="he-IL"/>
+              </w:rPr>
+              <w:t xml:space="preserve"> </w:t>
+            </w:r>
+            <w:r>
+              <w:rPr>
+                <w:rFonts w:eastAsiaTheme="minorEastAsia"/>
+                <w:rtl/>
+                <w:lang w:bidi="he-IL"/>
+              </w:rPr>
+              <w:t>–</w:t>
+            </w:r>
+            <w:r>
+              <w:rPr>
+                <w:rFonts w:eastAsiaTheme="minorEastAsia" w:hint="cs"/>
+                <w:rtl/>
+                <w:lang w:bidi="he-IL"/>
+              </w:rPr>
+              <w:t xml:space="preserve"> הכנס את הצומת החדש לערמה (על ידי שינוי מצביעי </w:t>
+            </w:r>
+            <w:r>
+              <w:rPr>
+                <w:rFonts w:eastAsiaTheme="minorEastAsia"/>
+                <w:lang w:bidi="he-IL"/>
+              </w:rPr>
+              <w:t>next</w:t>
+            </w:r>
+            <w:r>
+              <w:rPr>
+                <w:rFonts w:eastAsiaTheme="minorEastAsia" w:hint="cs"/>
+                <w:rtl/>
+                <w:lang w:bidi="he-IL"/>
+              </w:rPr>
+              <w:t xml:space="preserve"> ובדיקה האם הוא המינימום החדש) ואפשר לסיים.</w:t>
+            </w:r>
+          </w:p>
+          <w:p>
+            <w:pPr>
+              <w:pStyle w:val="a9"/>
+              <w:ind w:left="360"/>
+              <w:rPr>
+                <w:lang w:bidi="he-IL"/>
+              </w:rPr>
+            </w:pPr>
+            <w:r>
+              <w:rPr>
+                <w:rFonts w:hint="cs"/>
+                <w:rtl/>
+                <w:lang w:bidi="he-IL"/>
+              </w:rPr>
+              <w:t xml:space="preserve">עבור המפתח והערך (שאר השדות </w:t>
             </w:r>
             <w:proofErr w:type="spellStart"/>
             <w:r>
               <w:rPr>
-                <w:lang w:bidi="he-IL"/>
-              </w:rPr>
-              <w:t>heapNode</w:t>
+                <w:rFonts w:hint="cs"/>
+                <w:rtl/>
+                <w:lang w:bidi="he-IL"/>
+              </w:rPr>
+              <w:t>דיפולטיים</w:t>
             </w:r>
             <w:proofErr w:type="spellEnd"/>
             <w:r>
@@ -979,7 +1099,7 @@
                 <w:rtl/>
                 <w:lang w:bidi="he-IL"/>
               </w:rPr>
-              <w:t xml:space="preserve"> החדש</w:t>
+              <w:t>)</w:t>
             </w:r>
           </w:p>
           <w:p>
@@ -991,6 +1111,79 @@
               </w:numPr>
               <w:ind w:left="360"/>
               <w:rPr>
+                <w:lang w:bidi="he-IL"/>
+              </w:rPr>
+            </w:pPr>
+            <w:r>
+              <w:rPr>
+                <w:rFonts w:hint="cs"/>
+                <w:rtl/>
+                <w:lang w:bidi="he-IL"/>
+              </w:rPr>
+              <w:t xml:space="preserve">אחרת - </w:t>
+            </w:r>
+            <w:r>
+              <w:rPr>
+                <w:rFonts w:hint="cs"/>
+                <w:rtl/>
+                <w:lang w:bidi="he-IL"/>
+              </w:rPr>
+              <w:t>יצירת ערימה חדשה ש</w:t>
+            </w:r>
+            <w:r>
+              <w:rPr>
+                <w:lang w:bidi="he-IL"/>
+              </w:rPr>
+              <w:t>min</w:t>
+            </w:r>
+            <w:r>
+              <w:rPr>
+                <w:rFonts w:hint="cs"/>
+                <w:rtl/>
+                <w:lang w:bidi="he-IL"/>
+              </w:rPr>
+              <w:t xml:space="preserve"> ו</w:t>
+            </w:r>
+            <w:r>
+              <w:rPr>
+                <w:lang w:bidi="he-IL"/>
+              </w:rPr>
+              <w:t>last</w:t>
+            </w:r>
+            <w:r>
+              <w:rPr>
+                <w:rFonts w:hint="cs"/>
+                <w:rtl/>
+                <w:lang w:bidi="he-IL"/>
+              </w:rPr>
+              <w:t xml:space="preserve"> שלה הם ה</w:t>
+            </w:r>
+            <w:proofErr w:type="spellStart"/>
+            <w:r>
+              <w:rPr>
+                <w:lang w:bidi="he-IL"/>
+              </w:rPr>
+              <w:t>heapNode</w:t>
+            </w:r>
+            <w:proofErr w:type="spellEnd"/>
+            <w:r>
+              <w:rPr>
+                <w:rFonts w:hint="cs"/>
+                <w:rtl/>
+                <w:lang w:bidi="he-IL"/>
+              </w:rPr>
+              <w:t xml:space="preserve"> החדש</w:t>
+            </w:r>
+          </w:p>
+          <w:p>
+            <w:pPr>
+              <w:pStyle w:val="a9"/>
+              <w:numPr>
+                <w:ilvl w:val="0"/>
+                <w:numId w:val="1"/>
+              </w:numPr>
+              <w:ind w:left="360"/>
+              <w:rPr>
                 <w:rtl/>
                 <w:lang w:bidi="he-IL"/>
               </w:rPr>
@@ -1025,66 +1218,237 @@
             <w:pPr>
               <w:rPr>
                 <w:rFonts w:eastAsiaTheme="minorEastAsia"/>
-                <w:lang w:bidi="he-IL"/>
-              </w:rPr>
-            </w:pPr>
-            <m:oMathPara>
-              <m:oMath>
-                <m:r>
-                  <w:rPr>
-                    <w:rFonts w:ascii="Cambria Math" w:hAnsi="Cambria Math"/>
-                    <w:lang w:bidi="he-IL"/>
-                  </w:rPr>
-                  <m:t>O</m:t>
-                </m:r>
-                <m:d>
-                  <m:dPr>
-                    <m:ctrlPr>
-                      <w:rPr>
-                        <w:rFonts w:ascii="Cambria Math" w:hAnsi="Cambria Math"/>
-                        <w:i/>
-                        <w:lang w:bidi="he-IL"/>
-                      </w:rPr>
-                    </m:ctrlPr>
-                  </m:dPr>
-                  <m:e>
-                    <m:r>
-                      <w:rPr>
-                        <w:rFonts w:ascii="Cambria Math" w:hAnsi="Cambria Math"/>
-                        <w:lang w:bidi="he-IL"/>
-                      </w:rPr>
-                      <m:t>logn</m:t>
-                    </m:r>
-                  </m:e>
-                </m:d>
-              </m:oMath>
-            </m:oMathPara>
-          </w:p>
-          <w:p>
-            <w:pPr>
+                <w:rtl/>
+                <w:lang w:bidi="he-IL"/>
+              </w:rPr>
+            </w:pPr>
+            <w:r>
+              <w:rPr>
+                <w:rFonts w:eastAsiaTheme="minorEastAsia" w:hint="cs"/>
+                <w:rtl/>
+                <w:lang w:bidi="he-IL"/>
+              </w:rPr>
+              <w:t xml:space="preserve">אם הערימה ריקה או אין בה עץ מסוג </w:t>
+            </w:r>
+            <m:oMath>
+              <m:sSub>
+                <m:sSubPr>
+                  <m:ctrlPr>
+                    <w:rPr>
+                      <w:rFonts w:ascii="Cambria Math" w:hAnsi="Cambria Math"/>
+                      <w:i/>
+                      <w:lang w:bidi="he-IL"/>
+                    </w:rPr>
+                  </m:ctrlPr>
+                </m:sSubPr>
+                <m:e>
+                  <m:r>
+                    <w:rPr>
+                      <w:rFonts w:ascii="Cambria Math" w:hAnsi="Cambria Math"/>
+                      <w:lang w:bidi="he-IL"/>
+                    </w:rPr>
+                    <m:t>B</m:t>
+                  </m:r>
+                </m:e>
+                <m:sub>
+                  <m:r>
+                    <w:rPr>
+                      <w:rFonts w:ascii="Cambria Math" w:hAnsi="Cambria Math"/>
+                      <w:lang w:bidi="he-IL"/>
+                    </w:rPr>
+                    <m:t>0</m:t>
+                  </m:r>
+                </m:sub>
+              </m:sSub>
+            </m:oMath>
+            <w:r>
+              <w:rPr>
+                <w:rFonts w:eastAsiaTheme="minorEastAsia" w:hint="cs"/>
+                <w:rtl/>
+                <w:lang w:bidi="he-IL"/>
+              </w:rPr>
+              <w:t xml:space="preserve"> </w:t>
+            </w:r>
+            <w:r>
               <w:rPr>
                 <w:rFonts w:eastAsiaTheme="minorEastAsia"/>
-                <w:lang w:bidi="he-IL"/>
-              </w:rPr>
-            </w:pPr>
+                <w:rtl/>
+                <w:lang w:bidi="he-IL"/>
+              </w:rPr>
+              <w:t>–</w:t>
+            </w:r>
             <w:r>
               <w:rPr>
                 <w:rFonts w:eastAsiaTheme="minorEastAsia" w:hint="cs"/>
                 <w:rtl/>
                 <w:lang w:bidi="he-IL"/>
               </w:rPr>
-              <w:t xml:space="preserve">סעיפים 1 ו2 בסיבוכיות </w:t>
-            </w:r>
-          </w:p>
-          <w:p>
-            <w:pPr>
+              <w:t xml:space="preserve"> </w:t>
+            </w:r>
+            <w:proofErr w:type="spellStart"/>
+            <w:r>
+              <w:rPr>
+                <w:rFonts w:eastAsiaTheme="minorEastAsia" w:hint="cs"/>
+                <w:rtl/>
+                <w:lang w:bidi="he-IL"/>
+              </w:rPr>
+              <w:t>הסיבכויות</w:t>
+            </w:r>
+            <w:proofErr w:type="spellEnd"/>
+            <w:r>
+              <w:rPr>
+                <w:rFonts w:eastAsiaTheme="minorEastAsia" w:hint="cs"/>
+                <w:rtl/>
+                <w:lang w:bidi="he-IL"/>
+              </w:rPr>
+              <w:t xml:space="preserve"> היא </w:t>
+            </w:r>
+            <m:oMath>
+              <m:r>
+                <w:rPr>
+                  <w:rFonts w:ascii="Cambria Math" w:eastAsiaTheme="minorEastAsia" w:hAnsi="Cambria Math"/>
+                  <w:lang w:bidi="he-IL"/>
+                </w:rPr>
+                <m:t>O</m:t>
+              </m:r>
+              <m:d>
+                <m:dPr>
+                  <m:ctrlPr>
+                    <w:rPr>
+                      <w:rFonts w:ascii="Cambria Math" w:eastAsiaTheme="minorEastAsia" w:hAnsi="Cambria Math"/>
+                      <w:i/>
+                      <w:lang w:bidi="he-IL"/>
+                    </w:rPr>
+                  </m:ctrlPr>
+                </m:dPr>
+                <m:e>
+                  <m:r>
+                    <w:rPr>
+                      <w:rFonts w:ascii="Cambria Math" w:eastAsiaTheme="minorEastAsia" w:hAnsi="Cambria Math"/>
+                      <w:lang w:bidi="he-IL"/>
+                    </w:rPr>
+                    <m:t>1</m:t>
+                  </m:r>
+                </m:e>
+              </m:d>
+              <m:r>
+                <w:rPr>
+                  <w:rFonts w:ascii="Cambria Math" w:eastAsiaTheme="minorEastAsia" w:hAnsi="Cambria Math"/>
+                  <w:lang w:bidi="he-IL"/>
+                </w:rPr>
+                <m:t xml:space="preserve"> </m:t>
+              </m:r>
+            </m:oMath>
+            <w:r>
+              <w:rPr>
+                <w:rFonts w:eastAsiaTheme="minorEastAsia" w:hint="cs"/>
+                <w:rtl/>
+                <w:lang w:bidi="he-IL"/>
+              </w:rPr>
+              <w:t xml:space="preserve"> כי סעיפים 1,2,3</w:t>
+            </w:r>
+            <w:r>
               <w:rPr>
                 <w:rFonts w:eastAsiaTheme="minorEastAsia"/>
-                <w:rtl/>
-                <w:lang w:bidi="he-IL"/>
-              </w:rPr>
-            </w:pPr>
+                <w:lang w:bidi="he-IL"/>
+              </w:rPr>
+              <w:t xml:space="preserve"> </w:t>
+            </w:r>
+            <w:r>
+              <w:rPr>
+                <w:rFonts w:eastAsiaTheme="minorEastAsia" w:hint="cs"/>
+                <w:rtl/>
+                <w:lang w:bidi="he-IL"/>
+              </w:rPr>
+              <w:t xml:space="preserve"> דורשים זמן קבוע.</w:t>
+            </w:r>
+          </w:p>
+          <w:p>
+            <w:pPr>
+              <w:rPr>
+                <w:rFonts w:eastAsiaTheme="minorEastAsia"/>
+                <w:rtl/>
+                <w:lang w:bidi="he-IL"/>
+              </w:rPr>
+            </w:pPr>
+          </w:p>
+          <w:p>
+            <w:pPr>
+              <w:rPr>
+                <w:rFonts w:eastAsiaTheme="minorEastAsia"/>
+                <w:lang w:bidi="he-IL"/>
+              </w:rPr>
+            </w:pPr>
+            <w:r>
+              <w:rPr>
+                <w:rFonts w:eastAsiaTheme="minorEastAsia" w:hint="cs"/>
+                <w:rtl/>
+                <w:lang w:bidi="he-IL"/>
+              </w:rPr>
+              <w:t xml:space="preserve">אחרת, הסיבוכיות היא - </w:t>
+            </w:r>
             <m:oMath>
+              <m:r>
+                <w:rPr>
+                  <w:rFonts w:ascii="Cambria Math" w:hAnsi="Cambria Math"/>
+                  <w:lang w:bidi="he-IL"/>
+                </w:rPr>
+                <m:t>O</m:t>
+              </m:r>
+              <m:d>
+                <m:dPr>
+                  <m:ctrlPr>
+                    <w:rPr>
+                      <w:rFonts w:ascii="Cambria Math" w:hAnsi="Cambria Math"/>
+                      <w:i/>
+                      <w:lang w:bidi="he-IL"/>
+                    </w:rPr>
+                  </m:ctrlPr>
+                </m:dPr>
+                <m:e>
+                  <m:r>
+                    <w:rPr>
+                      <w:rFonts w:ascii="Cambria Math" w:hAnsi="Cambria Math"/>
+                      <w:lang w:bidi="he-IL"/>
+                    </w:rPr>
+                    <m:t>logn</m:t>
+                  </m:r>
+                </m:e>
+              </m:d>
+            </m:oMath>
+          </w:p>
+          <w:p>
+            <w:pPr>
+              <w:rPr>
+                <w:rFonts w:eastAsiaTheme="minorEastAsia"/>
+                <w:rtl/>
+                <w:lang w:bidi="he-IL"/>
+              </w:rPr>
+            </w:pPr>
+            <w:r>
+              <w:rPr>
+                <w:rFonts w:eastAsiaTheme="minorEastAsia" w:hint="cs"/>
+                <w:rtl/>
+                <w:lang w:bidi="he-IL"/>
+              </w:rPr>
+              <w:t>סע</w:t>
+            </w:r>
+            <w:r>
+              <w:rPr>
+                <w:rFonts w:eastAsiaTheme="minorEastAsia" w:hint="cs"/>
+                <w:rtl/>
+                <w:lang w:bidi="he-IL"/>
+              </w:rPr>
+              <w:t xml:space="preserve">יפים 1, 4 דורשים </w:t>
+            </w:r>
+            <m:oMath>
+              <m:r>
+                <w:rPr>
+                  <w:rFonts w:ascii="Cambria Math" w:eastAsiaTheme="minorEastAsia" w:hAnsi="Cambria Math"/>
+                  <w:lang w:bidi="he-IL"/>
+                </w:rPr>
+                <m:t xml:space="preserve"> </m:t>
+              </m:r>
               <m:r>
                 <w:rPr>
                   <w:rFonts w:ascii="Cambria Math" w:hAnsi="Cambria Math"/>
@@ -1160,7 +1524,23 @@
                 <w:rtl/>
                 <w:lang w:bidi="he-IL"/>
               </w:rPr>
-              <w:t xml:space="preserve">סעיף 3 בסיבוכיות </w:t>
+              <w:t xml:space="preserve">סעיף </w:t>
+            </w:r>
+            <w:r>
+              <w:rPr>
+                <w:rFonts w:eastAsiaTheme="minorEastAsia" w:hint="cs"/>
+                <w:rtl/>
+                <w:lang w:bidi="he-IL"/>
+              </w:rPr>
+              <w:t>5</w:t>
+            </w:r>
+            <w:r>
+              <w:rPr>
+                <w:rFonts w:eastAsiaTheme="minorEastAsia" w:hint="cs"/>
+                <w:rtl/>
+                <w:lang w:bidi="he-IL"/>
+              </w:rPr>
+              <w:t xml:space="preserve"> בסיבוכיות </w:t>
             </w:r>
             <w:r>
               <w:rPr>
@@ -1431,7 +1811,16 @@
                 <w:rtl/>
                 <w:lang w:bidi="he-IL"/>
               </w:rPr>
-              <w:t xml:space="preserve"> מלבד העץ ששורשו הוא המינימום (מתבצע בעזרת לולאה על כל העצים</w:t>
+              <w:t xml:space="preserve"> מלבד העץ ששורשו הוא המינימום </w:t>
+            </w:r>
+            <w:r>
+              <w:rPr>
+                <w:rFonts w:hint="cs"/>
+                <w:rtl/>
+                <w:lang w:bidi="he-IL"/>
+              </w:rPr>
+              <w:lastRenderedPageBreak/>
+              <w:t>(מתבצע בעזרת לולאה על כל העצים</w:t>
             </w:r>
             <w:r>
               <w:rPr>
@@ -1525,7 +1914,6 @@
               <w:rPr>
                 <w:lang w:bidi="he-IL"/>
               </w:rPr>
-              <w:lastRenderedPageBreak/>
               <w:t>next</w:t>
             </w:r>
             <w:r>
@@ -1790,6 +2178,7 @@
                 <w:rtl/>
                 <w:lang w:bidi="he-IL"/>
               </w:rPr>
+              <w:lastRenderedPageBreak/>
               <w:t xml:space="preserve">סעיף 2 גם דורש </w:t>
             </w:r>
             <w:r>
@@ -1836,17 +2225,7 @@
                 <w:rtl/>
                 <w:lang w:bidi="he-IL"/>
               </w:rPr>
-              <w:t xml:space="preserve"> עבודה כי המקרה הכי גרוע הוא שהעץ בעל השורש המינימלי הוא העץ בעל הדרגה הגבוה ביותר, במקרה זה כמות הבנים שלו </w:t>
-            </w:r>
-            <w:r>
-              <w:rPr>
-                <w:rFonts w:ascii="Cambria Math" w:eastAsiaTheme="minorEastAsia" w:hAnsi="Cambria Math" w:hint="cs"/>
-                <w:i/>
-                <w:rtl/>
-                <w:lang w:bidi="he-IL"/>
-              </w:rPr>
-              <w:lastRenderedPageBreak/>
-              <w:t xml:space="preserve">חסומה על ידי הדרגה שלו שהיא </w:t>
+              <w:t xml:space="preserve"> עבודה כי המקרה הכי גרוע הוא שהעץ בעל השורש המינימלי הוא העץ בעל הדרגה הגבוה ביותר, במקרה זה כמות הבנים שלו חסומה על ידי הדרגה שלו שהיא </w:t>
             </w:r>
             <w:r>
               <w:rPr>
@@ -2535,7 +2914,7 @@
                 <w:rtl/>
                 <w:lang w:bidi="he-IL"/>
               </w:rPr>
-              <w:t xml:space="preserve">החלף את המפתח והערך של </w:t>
+              <w:t xml:space="preserve">החלף את </w:t>
             </w:r>
             <w:r>
               <w:rPr>
@@ -2556,6 +2935,46 @@
                 <w:lang w:bidi="he-IL"/>
               </w:rPr>
               <w:t>parent</w:t>
+            </w:r>
+            <w:r>
+              <w:rPr>
+                <w:rFonts w:hint="cs"/>
+                <w:rtl/>
+                <w:lang w:bidi="he-IL"/>
+              </w:rPr>
+              <w:t xml:space="preserve"> (כלומר החלף להם את ה</w:t>
+            </w:r>
+            <w:proofErr w:type="spellStart"/>
+            <w:r>
+              <w:rPr>
+                <w:lang w:bidi="he-IL"/>
+              </w:rPr>
+              <w:t>nodeItems</w:t>
+            </w:r>
+            <w:proofErr w:type="spellEnd"/>
+            <w:r>
+              <w:rPr>
+                <w:rFonts w:hint="cs"/>
+                <w:rtl/>
+                <w:lang w:bidi="he-IL"/>
+              </w:rPr>
+              <w:t xml:space="preserve"> ועדכן אותם להצביע על ה</w:t>
+            </w:r>
+            <w:proofErr w:type="spellStart"/>
+            <w:r>
+              <w:rPr>
+                <w:lang w:bidi="he-IL"/>
+              </w:rPr>
+              <w:t>HeapNode</w:t>
+            </w:r>
+            <w:proofErr w:type="spellEnd"/>
+            <w:r>
+              <w:rPr>
+                <w:rFonts w:hint="cs"/>
+                <w:rtl/>
+                <w:lang w:bidi="he-IL"/>
+              </w:rPr>
+              <w:t xml:space="preserve"> שמתאים להם)</w:t>
             </w:r>
           </w:p>
           <w:p>
@@ -2603,302 +3022,24 @@
                 <w:rtl/>
                 <w:lang w:bidi="he-IL"/>
               </w:rPr>
-              <w:t xml:space="preserve"> (כך שיחזור להצביע על הצומת עם המפתח והערך המקוריים שלו שעלה בעץ)</w:t>
-            </w:r>
-          </w:p>
-          <w:p>
-            <w:pPr>
-              <w:pStyle w:val="a9"/>
-              <w:ind w:left="360"/>
-              <w:rPr>
-                <w:rtl/>
-                <w:lang w:bidi="he-IL"/>
-              </w:rPr>
-            </w:pPr>
-          </w:p>
-        </w:tc>
-        <w:tc>
-          <w:tcPr>
-            <w:tcW w:w="1695" w:type="dxa"/>
-          </w:tcPr>
-          <w:p>
-            <w:pPr>
-              <w:rPr>
-                <w:rFonts w:eastAsiaTheme="minorEastAsia"/>
-                <w:rtl/>
-                <w:lang w:bidi="he-IL"/>
-              </w:rPr>
-            </w:pPr>
-            <m:oMathPara>
-              <m:oMath>
-                <m:r>
-                  <w:rPr>
-                    <w:rFonts w:ascii="Cambria Math" w:hAnsi="Cambria Math"/>
-                    <w:lang w:bidi="he-IL"/>
-                  </w:rPr>
-                  <m:t>O</m:t>
-                </m:r>
-                <m:d>
-                  <m:dPr>
-                    <m:ctrlPr>
-                      <w:rPr>
-                        <w:rFonts w:ascii="Cambria Math" w:hAnsi="Cambria Math"/>
-                        <w:i/>
-                        <w:lang w:bidi="he-IL"/>
-                      </w:rPr>
-                    </m:ctrlPr>
-                  </m:dPr>
-                  <m:e>
-                    <m:r>
-                      <w:rPr>
-                        <w:rFonts w:ascii="Cambria Math" w:hAnsi="Cambria Math"/>
-                        <w:lang w:bidi="he-IL"/>
-                      </w:rPr>
-                      <m:t>logn</m:t>
-                    </m:r>
-                  </m:e>
-                </m:d>
-              </m:oMath>
-            </m:oMathPara>
-          </w:p>
-          <w:p>
-            <w:pPr>
-              <w:rPr>
-                <w:rFonts w:eastAsiaTheme="minorEastAsia"/>
-                <w:rtl/>
-                <w:lang w:bidi="he-IL"/>
-              </w:rPr>
-            </w:pPr>
-            <w:r>
-              <w:rPr>
-                <w:rFonts w:eastAsiaTheme="minorEastAsia" w:hint="cs"/>
-                <w:rtl/>
-                <w:lang w:bidi="he-IL"/>
-              </w:rPr>
-              <w:t xml:space="preserve">סעיפים </w:t>
-            </w:r>
-            <w:r>
-              <w:rPr>
-                <w:rFonts w:eastAsiaTheme="minorEastAsia"/>
-                <w:lang w:bidi="he-IL"/>
-              </w:rPr>
-              <w:t>1</w:t>
-            </w:r>
-            <w:r>
-              <w:rPr>
-                <w:rFonts w:eastAsiaTheme="minorEastAsia" w:hint="cs"/>
-                <w:rtl/>
-                <w:lang w:bidi="he-IL"/>
-              </w:rPr>
-              <w:t xml:space="preserve"> ו2 דורשים זמן קבוע.</w:t>
-            </w:r>
-          </w:p>
-          <w:p>
-            <w:pPr>
-              <w:rPr>
-                <w:rFonts w:eastAsiaTheme="minorEastAsia"/>
-                <w:rtl/>
-                <w:lang w:bidi="he-IL"/>
-              </w:rPr>
-            </w:pPr>
-            <w:r>
-              <w:rPr>
-                <w:rFonts w:eastAsiaTheme="minorEastAsia" w:hint="cs"/>
-                <w:rtl/>
-                <w:lang w:bidi="he-IL"/>
-              </w:rPr>
-              <w:t>סעיף 3 -  במקרה הכי גרוע שבו כל הצמתים באותו העץ ו</w:t>
-            </w:r>
-            <w:r>
-              <w:rPr>
-                <w:rFonts w:eastAsiaTheme="minorEastAsia"/>
-                <w:lang w:bidi="he-IL"/>
-              </w:rPr>
-              <w:t>item</w:t>
-            </w:r>
-            <w:r>
-              <w:rPr>
-                <w:rFonts w:eastAsiaTheme="minorEastAsia" w:hint="cs"/>
-                <w:rtl/>
-                <w:lang w:bidi="he-IL"/>
-              </w:rPr>
-              <w:t xml:space="preserve"> הוא עלה שדורש תיקון עד לשורש, כמות העבודה </w:t>
-            </w:r>
-            <w:proofErr w:type="spellStart"/>
-            <w:r>
-              <w:rPr>
-                <w:rFonts w:eastAsiaTheme="minorEastAsia" w:hint="cs"/>
-                <w:rtl/>
-                <w:lang w:bidi="he-IL"/>
-              </w:rPr>
-              <w:t>תיהיה</w:t>
-            </w:r>
-            <w:proofErr w:type="spellEnd"/>
-            <w:r>
-              <w:rPr>
-                <w:rFonts w:eastAsiaTheme="minorEastAsia" w:hint="cs"/>
-                <w:rtl/>
-                <w:lang w:bidi="he-IL"/>
-              </w:rPr>
-              <w:t xml:space="preserve"> חסומה על ידי גובה העץ.</w:t>
-            </w:r>
-          </w:p>
-          <w:p>
-            <w:pPr>
-              <w:rPr>
-                <w:rtl/>
-                <w:lang w:bidi="he-IL"/>
-              </w:rPr>
-            </w:pPr>
-            <w:r>
-              <w:rPr>
-                <w:rFonts w:eastAsiaTheme="minorEastAsia" w:hint="cs"/>
-                <w:rtl/>
-                <w:lang w:bidi="he-IL"/>
-              </w:rPr>
-              <w:t xml:space="preserve">גובה העץ חסום על ידי דרגתו שחסומה </w:t>
-            </w:r>
-            <w:r>
-              <w:rPr>
-                <w:rFonts w:ascii="Cambria Math" w:eastAsiaTheme="minorEastAsia" w:hAnsi="Cambria Math" w:hint="cs"/>
-                <w:i/>
-                <w:rtl/>
-                <w:lang w:bidi="he-IL"/>
-              </w:rPr>
-              <w:t xml:space="preserve">ע"י </w:t>
-            </w:r>
-            <w:r>
-              <w:rPr>
-                <w:rFonts w:ascii="Cambria Math" w:eastAsiaTheme="minorEastAsia" w:hAnsi="Cambria Math"/>
-                <w:iCs/>
-                <w:lang w:bidi="he-IL"/>
-              </w:rPr>
-              <w:t>log(n)</w:t>
-            </w:r>
-            <w:r>
-              <w:rPr>
-                <w:rFonts w:ascii="Cambria Math" w:eastAsiaTheme="minorEastAsia" w:hAnsi="Cambria Math" w:hint="cs"/>
-                <w:i/>
-                <w:rtl/>
-                <w:lang w:bidi="he-IL"/>
-              </w:rPr>
-              <w:t xml:space="preserve"> כפי שראינו בהרצאה.</w:t>
-            </w:r>
-          </w:p>
-        </w:tc>
-      </w:tr>
-      <w:tr>
-        <w:tc>
-          <w:tcPr>
-            <w:tcW w:w="1552" w:type="dxa"/>
-          </w:tcPr>
-          <w:p>
-            <w:pPr>
-              <w:rPr>
-                <w:rtl/>
-                <w:lang w:bidi="he-IL"/>
-              </w:rPr>
-            </w:pPr>
-            <w:r>
-              <w:rPr>
-                <w:lang w:bidi="he-IL"/>
-              </w:rPr>
-              <w:t>Delete</w:t>
-            </w:r>
-          </w:p>
-          <w:p>
-            <w:pPr>
-              <w:rPr>
-                <w:lang w:bidi="he-IL"/>
-              </w:rPr>
-            </w:pPr>
-            <w:r>
-              <w:rPr>
-                <w:lang w:bidi="he-IL"/>
-              </w:rPr>
-              <w:t>(</w:t>
-            </w:r>
-            <w:proofErr w:type="spellStart"/>
-            <w:r>
-              <w:rPr>
-                <w:lang w:bidi="he-IL"/>
-              </w:rPr>
-              <w:t>HeapItem</w:t>
-            </w:r>
-            <w:proofErr w:type="spellEnd"/>
-            <w:r>
-              <w:rPr>
-                <w:lang w:bidi="he-IL"/>
-              </w:rPr>
-              <w:t xml:space="preserve"> item)</w:t>
-            </w:r>
-          </w:p>
-        </w:tc>
-        <w:tc>
-          <w:tcPr>
-            <w:tcW w:w="1081" w:type="dxa"/>
-          </w:tcPr>
-          <w:p>
-            <w:pPr>
-              <w:rPr>
-                <w:rtl/>
-                <w:lang w:bidi="he-IL"/>
-              </w:rPr>
-            </w:pPr>
-            <w:r>
-              <w:rPr>
-                <w:rFonts w:hint="cs"/>
-                <w:rtl/>
-                <w:lang w:bidi="he-IL"/>
-              </w:rPr>
-              <w:t xml:space="preserve">מחיקת הצומת </w:t>
-            </w:r>
-            <w:r>
-              <w:rPr>
-                <w:lang w:bidi="he-IL"/>
-              </w:rPr>
-              <w:t>item</w:t>
-            </w:r>
-            <w:r>
-              <w:rPr>
-                <w:rFonts w:hint="cs"/>
-                <w:rtl/>
-                <w:lang w:bidi="he-IL"/>
-              </w:rPr>
-              <w:t xml:space="preserve"> ושמירה על ערימה תקינה</w:t>
-            </w:r>
-          </w:p>
-        </w:tc>
-        <w:tc>
-          <w:tcPr>
-            <w:tcW w:w="1134" w:type="dxa"/>
-          </w:tcPr>
-          <w:p>
-            <w:pPr>
-              <w:rPr>
-                <w:lang w:bidi="he-IL"/>
-              </w:rPr>
-            </w:pPr>
-            <w:r>
-              <w:rPr>
-                <w:rFonts w:hint="cs"/>
-                <w:rtl/>
-                <w:lang w:bidi="he-IL"/>
-              </w:rPr>
-              <w:t>אין</w:t>
-            </w:r>
-          </w:p>
-        </w:tc>
-        <w:tc>
-          <w:tcPr>
-            <w:tcW w:w="2834" w:type="dxa"/>
-          </w:tcPr>
+              <w:t xml:space="preserve"> (כך שיחזור </w:t>
+            </w:r>
+            <w:r>
+              <w:rPr>
+                <w:rFonts w:hint="cs"/>
+                <w:rtl/>
+                <w:lang w:bidi="he-IL"/>
+              </w:rPr>
+              <w:lastRenderedPageBreak/>
+              <w:t>להצביע על הצומת עם המפתח והערך המקוריים שלו שעלה בעץ)</w:t>
+            </w:r>
+          </w:p>
           <w:p>
             <w:pPr>
               <w:pStyle w:val="a9"/>
               <w:numPr>
                 <w:ilvl w:val="0"/>
-                <w:numId w:val="4"/>
+                <w:numId w:val="3"/>
               </w:numPr>
               <w:rPr>
                 <w:lang w:bidi="he-IL"/>
@@ -2910,7 +3051,7 @@
                 <w:rtl/>
                 <w:lang w:bidi="he-IL"/>
               </w:rPr>
-              <w:t xml:space="preserve">הקטן את המפתח של </w:t>
+              <w:t xml:space="preserve">בדיקה האם </w:t>
             </w:r>
             <w:r>
               <w:rPr>
@@ -2924,124 +3065,18 @@
                 <w:rtl/>
                 <w:lang w:bidi="he-IL"/>
               </w:rPr>
-              <w:t xml:space="preserve"> במפתח הנוכחי שלו (כך שיקבל את הערך 0) בעזרת </w:t>
-            </w:r>
-            <w:proofErr w:type="spellStart"/>
-            <w:r>
-              <w:rPr>
-                <w:rFonts w:hint="cs"/>
-                <w:rtl/>
-                <w:lang w:bidi="he-IL"/>
-              </w:rPr>
-              <w:t>הפונ</w:t>
-            </w:r>
-            <w:proofErr w:type="spellEnd"/>
-            <w:r>
-              <w:rPr>
-                <w:rFonts w:hint="cs"/>
-                <w:rtl/>
-                <w:lang w:bidi="he-IL"/>
-              </w:rPr>
-              <w:t>'</w:t>
-            </w:r>
-            <w:r>
-              <w:rPr>
-                <w:lang w:bidi="he-IL"/>
-              </w:rPr>
-              <w:t xml:space="preserve"> </w:t>
-            </w:r>
-            <w:r>
-              <w:rPr>
-                <w:rFonts w:hint="cs"/>
-                <w:rtl/>
-                <w:lang w:bidi="he-IL"/>
-              </w:rPr>
-              <w:t xml:space="preserve"> </w:t>
-            </w:r>
-            <w:proofErr w:type="spellStart"/>
-            <w:r>
-              <w:rPr>
-                <w:lang w:bidi="he-IL"/>
-              </w:rPr>
-              <w:t>decreaseKey</w:t>
-            </w:r>
-            <w:proofErr w:type="spellEnd"/>
+              <w:t xml:space="preserve"> הוא המינימום החדש והחלפה במידת הצורך.</w:t>
+            </w:r>
           </w:p>
           <w:p>
             <w:pPr>
               <w:pStyle w:val="a9"/>
-              <w:numPr>
-                <w:ilvl w:val="0"/>
-                <w:numId w:val="4"/>
-              </w:numPr>
-              <w:rPr>
-                <w:rtl/>
-                <w:lang w:bidi="he-IL"/>
-              </w:rPr>
-            </w:pPr>
-            <w:r>
-              <w:rPr>
-                <w:rFonts w:hint="cs"/>
-                <w:rtl/>
-                <w:lang w:bidi="he-IL"/>
-              </w:rPr>
-              <w:t>קרא ל</w:t>
-            </w:r>
-            <w:proofErr w:type="spellStart"/>
-            <w:r>
-              <w:rPr>
-                <w:lang w:bidi="he-IL"/>
-              </w:rPr>
-              <w:t>deleteMin</w:t>
-            </w:r>
-            <w:proofErr w:type="spellEnd"/>
-            <w:r>
-              <w:rPr>
-                <w:lang w:bidi="he-IL"/>
-              </w:rPr>
-              <w:t>()</w:t>
-            </w:r>
-            <w:r>
-              <w:rPr>
-                <w:rFonts w:hint="cs"/>
-                <w:rtl/>
-                <w:lang w:bidi="he-IL"/>
-              </w:rPr>
-              <w:t xml:space="preserve"> שימחק את </w:t>
-            </w:r>
-            <w:r>
-              <w:rPr>
-                <w:lang w:bidi="he-IL"/>
-              </w:rPr>
-              <w:t>item</w:t>
-            </w:r>
-            <w:r>
-              <w:rPr>
-                <w:rFonts w:hint="cs"/>
-                <w:rtl/>
-                <w:lang w:bidi="he-IL"/>
-              </w:rPr>
-              <w:t xml:space="preserve"> כי הוא קיבל בסעיף 1 את המפתח 0 שהוא בהכרח הכי נמוך </w:t>
-            </w:r>
-            <w:proofErr w:type="spellStart"/>
-            <w:r>
-              <w:rPr>
-                <w:rFonts w:hint="cs"/>
-                <w:rtl/>
-                <w:lang w:bidi="he-IL"/>
-              </w:rPr>
-              <w:lastRenderedPageBreak/>
-              <w:t>בערימה</w:t>
-            </w:r>
-            <w:proofErr w:type="spellEnd"/>
-            <w:r>
-              <w:rPr>
-                <w:rFonts w:hint="cs"/>
-                <w:rtl/>
-                <w:lang w:bidi="he-IL"/>
-              </w:rPr>
-              <w:t xml:space="preserve"> (כי הוגדר שהערמה לא תומכת בהכנסה של מפתח 0).</w:t>
-            </w:r>
+              <w:ind w:left="360"/>
+              <w:rPr>
+                <w:rtl/>
+                <w:lang w:bidi="he-IL"/>
+              </w:rPr>
+            </w:pPr>
           </w:p>
         </w:tc>
         <w:tc>
@@ -3051,7 +3086,7 @@
           <w:p>
             <w:pPr>
               <w:rPr>
-                <w:rFonts w:ascii="Calibri" w:eastAsia="Calibri" w:hAnsi="Calibri" w:cs="Arial"/>
+                <w:rFonts w:eastAsiaTheme="minorEastAsia"/>
                 <w:rtl/>
                 <w:lang w:bidi="he-IL"/>
               </w:rPr>
@@ -3092,6 +3127,432 @@
           <w:p>
             <w:pPr>
               <w:rPr>
+                <w:rFonts w:eastAsiaTheme="minorEastAsia"/>
+                <w:rtl/>
+                <w:lang w:bidi="he-IL"/>
+              </w:rPr>
+            </w:pPr>
+            <w:r>
+              <w:rPr>
+                <w:rFonts w:eastAsiaTheme="minorEastAsia" w:hint="cs"/>
+                <w:rtl/>
+                <w:lang w:bidi="he-IL"/>
+              </w:rPr>
+              <w:t xml:space="preserve">סעיפים </w:t>
+            </w:r>
+            <w:r>
+              <w:rPr>
+                <w:rFonts w:eastAsiaTheme="minorEastAsia"/>
+                <w:lang w:bidi="he-IL"/>
+              </w:rPr>
+              <w:t>1</w:t>
+            </w:r>
+            <w:r>
+              <w:rPr>
+                <w:rFonts w:eastAsiaTheme="minorEastAsia" w:hint="cs"/>
+                <w:rtl/>
+                <w:lang w:bidi="he-IL"/>
+              </w:rPr>
+              <w:t xml:space="preserve"> ו2 דורשים זמן קבוע.</w:t>
+            </w:r>
+          </w:p>
+          <w:p>
+            <w:pPr>
+              <w:rPr>
+                <w:rFonts w:eastAsiaTheme="minorEastAsia"/>
+                <w:rtl/>
+                <w:lang w:bidi="he-IL"/>
+              </w:rPr>
+            </w:pPr>
+            <w:r>
+              <w:rPr>
+                <w:rFonts w:eastAsiaTheme="minorEastAsia" w:hint="cs"/>
+                <w:rtl/>
+                <w:lang w:bidi="he-IL"/>
+              </w:rPr>
+              <w:t>סעיף 3 -  במקרה הכי גרוע שבו כל הצמתים באותו העץ ו</w:t>
+            </w:r>
+            <w:r>
+              <w:rPr>
+                <w:rFonts w:eastAsiaTheme="minorEastAsia"/>
+                <w:lang w:bidi="he-IL"/>
+              </w:rPr>
+              <w:t>item</w:t>
+            </w:r>
+            <w:r>
+              <w:rPr>
+                <w:rFonts w:eastAsiaTheme="minorEastAsia" w:hint="cs"/>
+                <w:rtl/>
+                <w:lang w:bidi="he-IL"/>
+              </w:rPr>
+              <w:t xml:space="preserve"> הוא עלה שדורש תיקון עד לשורש, כמות העבודה </w:t>
+            </w:r>
+            <w:proofErr w:type="spellStart"/>
+            <w:r>
+              <w:rPr>
+                <w:rFonts w:eastAsiaTheme="minorEastAsia" w:hint="cs"/>
+                <w:rtl/>
+                <w:lang w:bidi="he-IL"/>
+              </w:rPr>
+              <w:t>תיהיה</w:t>
+            </w:r>
+            <w:proofErr w:type="spellEnd"/>
+            <w:r>
+              <w:rPr>
+                <w:rFonts w:eastAsiaTheme="minorEastAsia" w:hint="cs"/>
+                <w:rtl/>
+                <w:lang w:bidi="he-IL"/>
+              </w:rPr>
+              <w:t xml:space="preserve"> חסומה על ידי גובה העץ.</w:t>
+            </w:r>
+          </w:p>
+          <w:p>
+            <w:pPr>
+              <w:rPr>
+                <w:rtl/>
+                <w:lang w:bidi="he-IL"/>
+              </w:rPr>
+            </w:pPr>
+            <w:r>
+              <w:rPr>
+                <w:rFonts w:eastAsiaTheme="minorEastAsia" w:hint="cs"/>
+                <w:rtl/>
+                <w:lang w:bidi="he-IL"/>
+              </w:rPr>
+              <w:t xml:space="preserve">גובה העץ חסום על ידי דרגתו שחסומה </w:t>
+            </w:r>
+            <w:r>
+              <w:rPr>
+                <w:rFonts w:ascii="Cambria Math" w:eastAsiaTheme="minorEastAsia" w:hAnsi="Cambria Math" w:hint="cs"/>
+                <w:i/>
+                <w:rtl/>
+                <w:lang w:bidi="he-IL"/>
+              </w:rPr>
+              <w:t xml:space="preserve">ע"י </w:t>
+            </w:r>
+            <w:r>
+              <w:rPr>
+                <w:rFonts w:ascii="Cambria Math" w:eastAsiaTheme="minorEastAsia" w:hAnsi="Cambria Math"/>
+                <w:iCs/>
+                <w:lang w:bidi="he-IL"/>
+              </w:rPr>
+              <w:t>log(n)</w:t>
+            </w:r>
+            <w:r>
+              <w:rPr>
+                <w:rFonts w:ascii="Cambria Math" w:eastAsiaTheme="minorEastAsia" w:hAnsi="Cambria Math" w:hint="cs"/>
+                <w:i/>
+                <w:rtl/>
+                <w:lang w:bidi="he-IL"/>
+              </w:rPr>
+              <w:t xml:space="preserve"> כפי שראינו בהרצאה.</w:t>
+            </w:r>
+          </w:p>
+        </w:tc>
+      </w:tr>
+      <w:tr>
+        <w:tc>
+          <w:tcPr>
+            <w:tcW w:w="1552" w:type="dxa"/>
+          </w:tcPr>
+          <w:p>
+            <w:pPr>
+              <w:rPr>
+                <w:rtl/>
+                <w:lang w:bidi="he-IL"/>
+              </w:rPr>
+            </w:pPr>
+            <w:r>
+              <w:rPr>
+                <w:lang w:bidi="he-IL"/>
+              </w:rPr>
+              <w:t>Delete</w:t>
+            </w:r>
+          </w:p>
+          <w:p>
+            <w:pPr>
+              <w:rPr>
+                <w:lang w:bidi="he-IL"/>
+              </w:rPr>
+            </w:pPr>
+            <w:r>
+              <w:rPr>
+                <w:lang w:bidi="he-IL"/>
+              </w:rPr>
+              <w:t>(</w:t>
+            </w:r>
+            <w:proofErr w:type="spellStart"/>
+            <w:r>
+              <w:rPr>
+                <w:lang w:bidi="he-IL"/>
+              </w:rPr>
+              <w:t>HeapItem</w:t>
+            </w:r>
+            <w:proofErr w:type="spellEnd"/>
+            <w:r>
+              <w:rPr>
+                <w:lang w:bidi="he-IL"/>
+              </w:rPr>
+              <w:t xml:space="preserve"> item)</w:t>
+            </w:r>
+          </w:p>
+        </w:tc>
+        <w:tc>
+          <w:tcPr>
+            <w:tcW w:w="1081" w:type="dxa"/>
+          </w:tcPr>
+          <w:p>
+            <w:pPr>
+              <w:rPr>
+                <w:rtl/>
+                <w:lang w:bidi="he-IL"/>
+              </w:rPr>
+            </w:pPr>
+            <w:r>
+              <w:rPr>
+                <w:rFonts w:hint="cs"/>
+                <w:rtl/>
+                <w:lang w:bidi="he-IL"/>
+              </w:rPr>
+              <w:t xml:space="preserve">מחיקת הצומת </w:t>
+            </w:r>
+            <w:r>
+              <w:rPr>
+                <w:lang w:bidi="he-IL"/>
+              </w:rPr>
+              <w:t>item</w:t>
+            </w:r>
+            <w:r>
+              <w:rPr>
+                <w:rFonts w:hint="cs"/>
+                <w:rtl/>
+                <w:lang w:bidi="he-IL"/>
+              </w:rPr>
+              <w:t xml:space="preserve"> ושמירה על ערימה תקינה</w:t>
+            </w:r>
+          </w:p>
+        </w:tc>
+        <w:tc>
+          <w:tcPr>
+            <w:tcW w:w="1134" w:type="dxa"/>
+          </w:tcPr>
+          <w:p>
+            <w:pPr>
+              <w:rPr>
+                <w:lang w:bidi="he-IL"/>
+              </w:rPr>
+            </w:pPr>
+            <w:r>
+              <w:rPr>
+                <w:rFonts w:hint="cs"/>
+                <w:rtl/>
+                <w:lang w:bidi="he-IL"/>
+              </w:rPr>
+              <w:t>אין</w:t>
+            </w:r>
+          </w:p>
+        </w:tc>
+        <w:tc>
+          <w:tcPr>
+            <w:tcW w:w="2834" w:type="dxa"/>
+          </w:tcPr>
+          <w:p>
+            <w:pPr>
+              <w:pStyle w:val="a9"/>
+              <w:numPr>
+                <w:ilvl w:val="0"/>
+                <w:numId w:val="4"/>
+              </w:numPr>
+              <w:rPr>
+                <w:lang w:bidi="he-IL"/>
+              </w:rPr>
+            </w:pPr>
+            <w:r>
+              <w:rPr>
+                <w:rFonts w:hint="cs"/>
+                <w:rtl/>
+                <w:lang w:bidi="he-IL"/>
+              </w:rPr>
+              <w:t xml:space="preserve">הקטן את המפתח של </w:t>
+            </w:r>
+            <w:r>
+              <w:rPr>
+                <w:lang w:bidi="he-IL"/>
+              </w:rPr>
+              <w:t>item</w:t>
+            </w:r>
+            <w:r>
+              <w:rPr>
+                <w:rFonts w:hint="cs"/>
+                <w:rtl/>
+                <w:lang w:bidi="he-IL"/>
+              </w:rPr>
+              <w:t xml:space="preserve"> במפתח הנוכחי שלו (כך שיקבל את הערך 0) בעזרת </w:t>
+            </w:r>
+            <w:proofErr w:type="spellStart"/>
+            <w:r>
+              <w:rPr>
+                <w:rFonts w:hint="cs"/>
+                <w:rtl/>
+                <w:lang w:bidi="he-IL"/>
+              </w:rPr>
+              <w:t>הפונ</w:t>
+            </w:r>
+            <w:proofErr w:type="spellEnd"/>
+            <w:r>
+              <w:rPr>
+                <w:rFonts w:hint="cs"/>
+                <w:rtl/>
+                <w:lang w:bidi="he-IL"/>
+              </w:rPr>
+              <w:t>'</w:t>
+            </w:r>
+            <w:r>
+              <w:rPr>
+                <w:lang w:bidi="he-IL"/>
+              </w:rPr>
+              <w:t xml:space="preserve"> </w:t>
+            </w:r>
+            <w:r>
+              <w:rPr>
+                <w:rFonts w:hint="cs"/>
+                <w:rtl/>
+                <w:lang w:bidi="he-IL"/>
+              </w:rPr>
+              <w:t xml:space="preserve"> </w:t>
+            </w:r>
+            <w:proofErr w:type="spellStart"/>
+            <w:r>
+              <w:rPr>
+                <w:lang w:bidi="he-IL"/>
+              </w:rPr>
+              <w:t>decreaseKey</w:t>
+            </w:r>
+            <w:proofErr w:type="spellEnd"/>
+          </w:p>
+          <w:p>
+            <w:pPr>
+              <w:pStyle w:val="a9"/>
+              <w:numPr>
+                <w:ilvl w:val="0"/>
+                <w:numId w:val="4"/>
+              </w:numPr>
+              <w:rPr>
+                <w:rtl/>
+                <w:lang w:bidi="he-IL"/>
+              </w:rPr>
+            </w:pPr>
+            <w:r>
+              <w:rPr>
+                <w:rFonts w:hint="cs"/>
+                <w:rtl/>
+                <w:lang w:bidi="he-IL"/>
+              </w:rPr>
+              <w:t>קרא ל</w:t>
+            </w:r>
+            <w:proofErr w:type="spellStart"/>
+            <w:r>
+              <w:rPr>
+                <w:lang w:bidi="he-IL"/>
+              </w:rPr>
+              <w:t>deleteMin</w:t>
+            </w:r>
+            <w:proofErr w:type="spellEnd"/>
+            <w:r>
+              <w:rPr>
+                <w:lang w:bidi="he-IL"/>
+              </w:rPr>
+              <w:t>()</w:t>
+            </w:r>
+            <w:r>
+              <w:rPr>
+                <w:rFonts w:hint="cs"/>
+                <w:rtl/>
+                <w:lang w:bidi="he-IL"/>
+              </w:rPr>
+              <w:t xml:space="preserve"> שימחק את </w:t>
+            </w:r>
+            <w:r>
+              <w:rPr>
+                <w:lang w:bidi="he-IL"/>
+              </w:rPr>
+              <w:t>item</w:t>
+            </w:r>
+            <w:r>
+              <w:rPr>
+                <w:rFonts w:hint="cs"/>
+                <w:rtl/>
+                <w:lang w:bidi="he-IL"/>
+              </w:rPr>
+              <w:t xml:space="preserve"> כי הוא קיבל בסעיף 1 את המפתח 0 שהוא בהכרח הכי נמוך </w:t>
+            </w:r>
+            <w:proofErr w:type="spellStart"/>
+            <w:r>
+              <w:rPr>
+                <w:rFonts w:hint="cs"/>
+                <w:rtl/>
+                <w:lang w:bidi="he-IL"/>
+              </w:rPr>
+              <w:t>בערימה</w:t>
+            </w:r>
+            <w:proofErr w:type="spellEnd"/>
+            <w:r>
+              <w:rPr>
+                <w:rFonts w:hint="cs"/>
+                <w:rtl/>
+                <w:lang w:bidi="he-IL"/>
+              </w:rPr>
+              <w:t xml:space="preserve"> (כי הוגדר שהערמה לא תומכת בהכנסה של מפתח 0).</w:t>
+            </w:r>
+          </w:p>
+        </w:tc>
+        <w:tc>
+          <w:tcPr>
+            <w:tcW w:w="1695" w:type="dxa"/>
+          </w:tcPr>
+          <w:p>
+            <w:pPr>
+              <w:rPr>
+                <w:rFonts w:ascii="Calibri" w:eastAsia="Calibri" w:hAnsi="Calibri" w:cs="Arial"/>
+                <w:rtl/>
+                <w:lang w:bidi="he-IL"/>
+              </w:rPr>
+            </w:pPr>
+            <m:oMathPara>
+              <m:oMath>
+                <m:r>
+                  <w:rPr>
+                    <w:rFonts w:ascii="Cambria Math" w:hAnsi="Cambria Math"/>
+                    <w:lang w:bidi="he-IL"/>
+                  </w:rPr>
+                  <m:t>O</m:t>
+                </m:r>
+                <m:d>
+                  <m:dPr>
+                    <m:ctrlPr>
+                      <w:rPr>
+                        <w:rFonts w:ascii="Cambria Math" w:hAnsi="Cambria Math"/>
+                        <w:i/>
+                        <w:lang w:bidi="he-IL"/>
+                      </w:rPr>
+                    </m:ctrlPr>
+                  </m:dPr>
+                  <m:e>
+                    <m:r>
+                      <w:rPr>
+                        <w:rFonts w:ascii="Cambria Math" w:hAnsi="Cambria Math"/>
+                        <w:lang w:bidi="he-IL"/>
+                      </w:rPr>
+                      <m:t>logn</m:t>
+                    </m:r>
+                  </m:e>
+                </m:d>
+              </m:oMath>
+            </m:oMathPara>
+          </w:p>
+          <w:p>
+            <w:pPr>
+              <w:rPr>
                 <w:rFonts w:ascii="Calibri" w:eastAsia="Calibri" w:hAnsi="Calibri" w:cs="Arial"/>
                 <w:lang w:bidi="he-IL"/>
               </w:rPr>
@@ -3801,6 +4262,7 @@
                 <w:rtl/>
                 <w:lang w:bidi="he-IL"/>
               </w:rPr>
+              <w:lastRenderedPageBreak/>
               <w:t xml:space="preserve">אם יש צומת אמיתי במערך 1 במקום </w:t>
             </w:r>
             <w:proofErr w:type="spellStart"/>
@@ -4010,16 +4472,7 @@
                 <w:rtl/>
                 <w:lang w:bidi="he-IL"/>
               </w:rPr>
-              <w:t xml:space="preserve"> </w:t>
-            </w:r>
-            <w:r>
-              <w:rPr>
-                <w:rFonts w:hint="cs"/>
-                <w:rtl/>
-                <w:lang w:bidi="he-IL"/>
-              </w:rPr>
-              <w:lastRenderedPageBreak/>
-              <w:t xml:space="preserve">(יכול לקרות גם בנוסף לסעיף </w:t>
+              <w:t xml:space="preserve"> (יכול לקרות גם בנוסף לסעיף </w:t>
             </w:r>
             <w:r>
               <w:rPr>
@@ -4632,7 +5085,16 @@
                 <w:rtl/>
                 <w:lang w:bidi="he-IL"/>
               </w:rPr>
-              <w:t>סעיף 11 מעדכן 4 מצביעים ולכן גם בסיבוכיות קבועה</w:t>
+              <w:t xml:space="preserve">סעיף 11 מעדכן 4 מצביעים ולכן </w:t>
+            </w:r>
+            <w:r>
+              <w:rPr>
+                <w:rFonts w:ascii="Calibri" w:eastAsia="Calibri" w:hAnsi="Calibri" w:cs="Arial" w:hint="cs"/>
+                <w:rtl/>
+                <w:lang w:bidi="he-IL"/>
+              </w:rPr>
+              <w:lastRenderedPageBreak/>
+              <w:t>גם בסיבוכיות קבועה</w:t>
             </w:r>
           </w:p>
           <w:p>
@@ -4930,7 +5392,16 @@
                 <w:rtl/>
                 <w:lang w:bidi="he-IL"/>
               </w:rPr>
-              <w:t xml:space="preserve">מחזירה את מספר העצים הבינומים </w:t>
+              <w:t xml:space="preserve">מחזירה את מספר העצים </w:t>
+            </w:r>
+            <w:r>
+              <w:rPr>
+                <w:rFonts w:hint="cs"/>
+                <w:rtl/>
+                <w:lang w:bidi="he-IL"/>
+              </w:rPr>
+              <w:lastRenderedPageBreak/>
+              <w:t xml:space="preserve">הבינומים </w:t>
             </w:r>
             <w:proofErr w:type="spellStart"/>
             <w:r>
@@ -4959,6 +5430,7 @@
               <w:rPr>
                 <w:lang w:bidi="he-IL"/>
               </w:rPr>
+              <w:lastRenderedPageBreak/>
               <w:t>int</w:t>
             </w:r>
           </w:p>
@@ -5448,16 +5920,7 @@
                 <w:rtl/>
                 <w:lang w:bidi="he-IL"/>
               </w:rPr>
-              <w:t xml:space="preserve"> ומכניסה אותו לתא הראשון </w:t>
-            </w:r>
-            <w:r>
-              <w:rPr>
-                <w:rFonts w:hint="cs"/>
-                <w:rtl/>
-                <w:lang w:bidi="he-IL"/>
-              </w:rPr>
-              <w:lastRenderedPageBreak/>
-              <w:t>הפנוי (הראשון שנמצא ללא צומת)</w:t>
+              <w:t xml:space="preserve"> ומכניסה אותו לתא הראשון הפנוי (הראשון שנמצא ללא צומת)</w:t>
             </w:r>
           </w:p>
         </w:tc>
@@ -5478,7 +5941,6 @@
                 <w:rtl/>
                 <w:lang w:bidi="he-IL"/>
               </w:rPr>
-              <w:lastRenderedPageBreak/>
               <w:t>אין</w:t>
             </w:r>
           </w:p>
@@ -5559,16 +6021,7 @@
                 <w:rtl/>
                 <w:lang w:bidi="he-IL"/>
               </w:rPr>
-              <w:t xml:space="preserve"> </w:t>
-            </w:r>
-            <w:r>
-              <w:rPr>
-                <w:rFonts w:eastAsiaTheme="minorEastAsia" w:hint="cs"/>
-                <w:rtl/>
-                <w:lang w:bidi="he-IL"/>
-              </w:rPr>
-              <w:lastRenderedPageBreak/>
-              <w:t xml:space="preserve">עזר פרטית שנקראת </w:t>
+              <w:t xml:space="preserve"> עזר פרטית שנקראת </w:t>
             </w:r>
             <w:proofErr w:type="spellStart"/>
             <w:r>
@@ -5607,7 +6060,6 @@
               <w:rPr>
                 <w:lang w:bidi="he-IL"/>
               </w:rPr>
-              <w:lastRenderedPageBreak/>
               <w:t xml:space="preserve">static </w:t>
             </w:r>
             <w:proofErr w:type="spellStart"/>
@@ -5861,83 +6313,6 @@
         </w:tc>
       </w:tr>
     </w:tbl>
-    <w:p>
-      <w:pPr>
-        <w:rPr>
-          <w:lang w:bidi="he-IL"/>
-        </w:rPr>
-      </w:pPr>
-    </w:p>
-    <w:p>
-      <w:pPr>
-        <w:rPr>
-          <w:lang w:bidi="he-IL"/>
-        </w:rPr>
-      </w:pPr>
-    </w:p>
-    <w:p>
-      <w:pPr>
-        <w:rPr>
-          <w:lang w:bidi="he-IL"/>
-        </w:rPr>
-      </w:pPr>
-    </w:p>
-    <w:p>
-      <w:pPr>
-        <w:rPr>
-          <w:lang w:bidi="he-IL"/>
-        </w:rPr>
-      </w:pPr>
-    </w:p>
-    <w:p>
-      <w:pPr>
-        <w:rPr>
-          <w:lang w:bidi="he-IL"/>
-        </w:rPr>
-      </w:pPr>
-    </w:p>
-    <w:p>
-      <w:pPr>
-        <w:rPr>
-          <w:lang w:bidi="he-IL"/>
-        </w:rPr>
-      </w:pPr>
-    </w:p>
-    <w:p>
-      <w:pPr>
-        <w:rPr>
-          <w:lang w:bidi="he-IL"/>
-        </w:rPr>
-      </w:pPr>
-    </w:p>
-    <w:p>
-      <w:pPr>
-        <w:rPr>
-          <w:lang w:bidi="he-IL"/>
-        </w:rPr>
-      </w:pPr>
-    </w:p>
-    <w:p>
-      <w:pPr>
-        <w:rPr>
-          <w:lang w:bidi="he-IL"/>
-        </w:rPr>
-      </w:pPr>
-    </w:p>
-    <w:p>
-      <w:pPr>
-        <w:rPr>
-          <w:lang w:bidi="he-IL"/>
-        </w:rPr>
-      </w:pPr>
-    </w:p>
-    <w:p>
-      <w:pPr>
-        <w:rPr>
-          <w:lang w:bidi="he-IL"/>
-        </w:rPr>
-      </w:pPr>
-    </w:p>
     <w:p>
       <w:pPr>
         <w:rPr>
@@ -8238,14 +8613,7 @@
             <w:rFonts w:ascii="Cambria Math" w:hAnsi="Cambria Math"/>
             <w:lang w:bidi="he-IL"/>
           </w:rPr>
-          <m:t>O(</m:t>
-        </m:r>
-        <m:r>
-          <w:rPr>
-            <w:rFonts w:ascii="Cambria Math" w:hAnsi="Cambria Math"/>
-            <w:lang w:bidi="he-IL"/>
-          </w:rPr>
-          <m:t>n*</m:t>
+          <m:t>O(n*</m:t>
         </m:r>
         <m:func>
           <m:funcPr>
@@ -8868,6 +9236,8 @@
     <w:p>
       <w:pPr>
         <w:rPr>
+          <w:rFonts w:hint="cs"/>
+          <w:i/>
           <w:rtl/>
           <w:lang w:bidi="he-IL"/>
         </w:rPr>
@@ -8957,6 +9327,93 @@
           <w:lang w:bidi="he-IL"/>
         </w:rPr>
         <w:t xml:space="preserve"> עבודה.</w:t>
+      </w:r>
+      <w:r>
+        <w:rPr>
+          <w:rFonts w:hint="cs"/>
+          <w:rtl/>
+          <w:lang w:bidi="he-IL"/>
+        </w:rPr>
+        <w:t xml:space="preserve"> </w:t>
+      </w:r>
+      <w:r>
+        <w:rPr>
+          <w:rFonts w:hint="cs"/>
+          <w:rtl/>
+          <w:lang w:bidi="he-IL"/>
+        </w:rPr>
+        <w:t xml:space="preserve">חסם </w:t>
+      </w:r>
+      <w:proofErr w:type="spellStart"/>
+      <w:r>
+        <w:rPr>
+          <w:rFonts w:hint="cs"/>
+          <w:rtl/>
+          <w:lang w:bidi="he-IL"/>
+        </w:rPr>
+        <w:t>האמורטייזד</w:t>
+      </w:r>
+      <w:proofErr w:type="spellEnd"/>
+      <w:r>
+        <w:rPr>
+          <w:rFonts w:hint="cs"/>
+          <w:rtl/>
+          <w:lang w:bidi="he-IL"/>
+        </w:rPr>
+        <w:t xml:space="preserve"> להכנסה בלבד יהיה </w:t>
+      </w:r>
+      <m:oMath>
+        <m:r>
+          <w:rPr>
+            <w:rFonts w:ascii="Cambria Math" w:hAnsi="Cambria Math"/>
+            <w:lang w:bidi="he-IL"/>
+          </w:rPr>
+          <m:t>O</m:t>
+        </m:r>
+        <m:d>
+          <m:dPr>
+            <m:ctrlPr>
+              <w:rPr>
+                <w:rFonts w:ascii="Cambria Math" w:hAnsi="Cambria Math"/>
+                <w:i/>
+                <w:lang w:bidi="he-IL"/>
+              </w:rPr>
+            </m:ctrlPr>
+          </m:dPr>
+          <m:e>
+            <m:r>
+              <w:rPr>
+                <w:rFonts w:ascii="Cambria Math" w:hAnsi="Cambria Math"/>
+                <w:lang w:bidi="he-IL"/>
+              </w:rPr>
+              <m:t>n</m:t>
+            </m:r>
+          </m:e>
+        </m:d>
+      </m:oMath>
+      <w:r>
+        <w:rPr>
+          <w:rFonts w:eastAsiaTheme="minorEastAsia" w:hint="cs"/>
+          <w:rtl/>
+          <w:lang w:bidi="he-IL"/>
+        </w:rPr>
+        <w:t xml:space="preserve"> מאותו נימוק כמו </w:t>
+      </w:r>
+      <w:r>
+        <w:rPr>
+          <w:rFonts w:eastAsiaTheme="minorEastAsia" w:hint="cs"/>
+          <w:rtl/>
+          <w:lang w:bidi="he-IL"/>
+        </w:rPr>
+        <w:t>בניסוי</w:t>
+      </w:r>
+      <w:r>
+        <w:rPr>
+          <w:rFonts w:eastAsiaTheme="minorEastAsia" w:hint="cs"/>
+          <w:rtl/>
+          <w:lang w:bidi="he-IL"/>
+        </w:rPr>
+        <w:t xml:space="preserve"> הקודם.</w:t>
       </w:r>
     </w:p>
     <w:p>
@@ -9116,6 +9573,32 @@
         </w:rPr>
         <w:t xml:space="preserve"> עבודה.</w:t>
       </w:r>
+      <w:r>
+        <w:rPr>
+          <w:rFonts w:eastAsiaTheme="minorEastAsia" w:hint="cs"/>
+          <w:rtl/>
+          <w:lang w:bidi="he-IL"/>
+        </w:rPr>
+        <w:t xml:space="preserve"> נשים לב שלא נצליח לתת חסם </w:t>
+      </w:r>
+      <w:proofErr w:type="spellStart"/>
+      <w:r>
+        <w:rPr>
+          <w:rFonts w:eastAsiaTheme="minorEastAsia" w:hint="cs"/>
+          <w:rtl/>
+          <w:lang w:bidi="he-IL"/>
+        </w:rPr>
+        <w:t>אמורטייזד</w:t>
+      </w:r>
+      <w:proofErr w:type="spellEnd"/>
+      <w:r>
+        <w:rPr>
+          <w:rFonts w:eastAsiaTheme="minorEastAsia" w:hint="cs"/>
+          <w:rtl/>
+          <w:lang w:bidi="he-IL"/>
+        </w:rPr>
+        <w:t xml:space="preserve"> טוב יותר, כי בכל מחיקה בהכרח נבצע לולאה מלאה על כל שורשי העצים למצוא את המינימום החדש.</w:t>
+      </w:r>
     </w:p>
     <w:p>
       <w:pPr>
@@ -9207,7 +9690,7 @@
     <w:p>
       <w:pPr>
         <w:rPr>
-          <w:rFonts w:hint="cs"/>
+          <w:rFonts w:eastAsiaTheme="minorEastAsia"/>
           <w:rtl/>
           <w:lang w:bidi="he-IL"/>
         </w:rPr>
@@ -9234,108 +9717,62 @@
           <w:rtl/>
           <w:lang w:bidi="he-IL"/>
         </w:rPr>
-        <w:t xml:space="preserve"> נשים לב שכמות הלינקים שנבצע בכל מחיקת מינימום היא לכל היותר הדרגה שלו  (כי זה מספר העצים עצים שהוא יחשוף). אחרי כל מחיקת מינימום, דרגת המינימום החדש מתפלגת אחיד בין דרגות השורשים החדשים, ולכן נצפה שבממוצע דרגת המינימום החדש היא ממוצע דרגות השורשים. </w:t>
-      </w:r>
-      <w:r>
-        <w:rPr>
-          <w:rFonts w:eastAsiaTheme="minorEastAsia" w:hint="cs"/>
-          <w:rtl/>
-          <w:lang w:bidi="he-IL"/>
-        </w:rPr>
-        <w:t>ממוצע הדרגות קטן ב1 לאורך התהליך (כי ראינו שבסוף התהליך כל דרגה ירדה ב1) ולכן נוכל לשער שממוצע החיבורים לכל צומת שנמחק יהיה איפשהו בין ממוצע הדרגות בסוף התהליך לממוצע הדרגות בסוף התהליך. התוצאות אכן תואמת להשערה הזאת.</w:t>
+        <w:t xml:space="preserve"> </w:t>
       </w:r>
     </w:p>
     <w:p>
       <w:pPr>
         <w:rPr>
-          <w:u w:val="single"/>
+          <w:rFonts w:eastAsiaTheme="minorEastAsia"/>
           <w:rtl/>
           <w:lang w:bidi="he-IL"/>
         </w:rPr>
       </w:pPr>
       <w:r>
         <w:rPr>
-          <w:rFonts w:hint="cs"/>
-          <w:u w:val="single"/>
-          <w:rtl/>
-          <w:lang w:bidi="he-IL"/>
-        </w:rPr>
-        <w:t xml:space="preserve">ניסוי שלישי </w:t>
-      </w:r>
-      <w:r>
-        <w:rPr>
-          <w:u w:val="single"/>
-          <w:rtl/>
-          <w:lang w:bidi="he-IL"/>
-        </w:rPr>
-        <w:t>–</w:t>
-      </w:r>
-      <w:r>
-        <w:rPr>
-          <w:rFonts w:hint="cs"/>
-          <w:u w:val="single"/>
-          <w:rtl/>
-          <w:lang w:bidi="he-IL"/>
-        </w:rPr>
-        <w:t xml:space="preserve"> </w:t>
+          <w:rFonts w:eastAsiaTheme="minorEastAsia" w:hint="cs"/>
+          <w:rtl/>
+          <w:lang w:bidi="he-IL"/>
+        </w:rPr>
+        <w:t xml:space="preserve">נשים לב שכמות הלינקים שנבצע בכל מחיקת מינימום היא לכל היותר הדרגה שלו  (כי זה מספר העצים עצים שהוא יחשוף). </w:t>
       </w:r>
     </w:p>
     <w:p>
       <w:pPr>
         <w:rPr>
+          <w:rFonts w:eastAsiaTheme="minorEastAsia"/>
           <w:rtl/>
           <w:lang w:bidi="he-IL"/>
         </w:rPr>
       </w:pPr>
       <w:r>
         <w:rPr>
-          <w:rFonts w:hint="cs"/>
-          <w:rtl/>
-          <w:lang w:bidi="he-IL"/>
-        </w:rPr>
-        <w:t xml:space="preserve">סיבוכיות </w:t>
-      </w:r>
-      <w:r>
-        <w:rPr>
-          <w:rtl/>
-          <w:lang w:bidi="he-IL"/>
-        </w:rPr>
-        <w:t>–</w:t>
-      </w:r>
-      <w:r>
-        <w:rPr>
-          <w:rFonts w:hint="cs"/>
-          <w:rtl/>
-          <w:lang w:bidi="he-IL"/>
-        </w:rPr>
-        <w:t xml:space="preserve"> </w:t>
+          <w:rFonts w:eastAsiaTheme="minorEastAsia" w:hint="cs"/>
+          <w:rtl/>
+          <w:lang w:bidi="he-IL"/>
+        </w:rPr>
+        <w:t>אחרי כל מחיקת מינימום, דרגת המינימום החדש מתפלגת אחיד בין דרגות השורשים החדשים</w:t>
+      </w:r>
+      <w:r>
+        <w:rPr>
+          <w:rFonts w:eastAsiaTheme="minorEastAsia" w:hint="cs"/>
+          <w:rtl/>
+          <w:lang w:bidi="he-IL"/>
+        </w:rPr>
+        <w:t>.</w:t>
       </w:r>
     </w:p>
     <w:p>
       <w:pPr>
         <w:rPr>
-          <w:rtl/>
+          <w:rFonts w:eastAsiaTheme="minorEastAsia" w:hint="cs"/>
+          <w:i/>
           <w:lang w:bidi="he-IL"/>
         </w:rPr>
       </w:pPr>
       <w:r>
         <w:rPr>
-          <w:rFonts w:hint="cs"/>
-          <w:rtl/>
-          <w:lang w:bidi="he-IL"/>
-        </w:rPr>
-        <w:t xml:space="preserve">מספר העצים </w:t>
-      </w:r>
-      <w:r>
-        <w:rPr>
-          <w:rtl/>
-          <w:lang w:bidi="he-IL"/>
-        </w:rPr>
-        <w:t>–</w:t>
-      </w:r>
-      <w:r>
-        <w:rPr>
-          <w:rFonts w:hint="cs"/>
+          <w:rFonts w:eastAsiaTheme="minorEastAsia" w:hint="cs"/>
           <w:rtl/>
           <w:lang w:bidi="he-IL"/>
         </w:rPr>
@@ -9343,38 +9780,193 @@
       </w:r>
       <w:r>
         <w:rPr>
-          <w:rFonts w:hint="cs"/>
-          <w:rtl/>
-          <w:lang w:bidi="he-IL"/>
-        </w:rPr>
-        <w:t>נשים לב שבכל מקרה השארנו בסוף 31 צמתים בדיוק, והם מתחלקים ל5 עצים (בדרגות 0,1,2,3,4) ולכן זה מספר העצים בסוף התהליך תמיד</w:t>
-      </w:r>
+          <w:rFonts w:eastAsiaTheme="minorEastAsia" w:hint="cs"/>
+          <w:rtl/>
+          <w:lang w:bidi="he-IL"/>
+        </w:rPr>
+        <w:t xml:space="preserve">נשים לב שלאורך התהליך הערמה תכיל עצים מכל הדרגות בין </w:t>
+      </w:r>
+      <m:oMath>
+        <m:sSub>
+          <m:sSubPr>
+            <m:ctrlPr>
+              <w:rPr>
+                <w:rFonts w:ascii="Cambria Math" w:eastAsiaTheme="minorEastAsia" w:hAnsi="Cambria Math"/>
+                <w:i/>
+                <w:lang w:bidi="he-IL"/>
+              </w:rPr>
+            </m:ctrlPr>
+          </m:sSubPr>
+          <m:e>
+            <m:r>
+              <w:rPr>
+                <w:rFonts w:ascii="Cambria Math" w:eastAsiaTheme="minorEastAsia" w:hAnsi="Cambria Math"/>
+                <w:lang w:bidi="he-IL"/>
+              </w:rPr>
+              <m:t>B</m:t>
+            </m:r>
+          </m:e>
+          <m:sub>
+            <m:r>
+              <w:rPr>
+                <w:rFonts w:ascii="Cambria Math" w:eastAsiaTheme="minorEastAsia" w:hAnsi="Cambria Math"/>
+                <w:lang w:bidi="he-IL"/>
+              </w:rPr>
+              <m:t>0</m:t>
+            </m:r>
+          </m:sub>
+        </m:sSub>
+      </m:oMath>
+      <w:r>
+        <w:rPr>
+          <w:rFonts w:eastAsiaTheme="minorEastAsia" w:hint="cs"/>
+          <w:rtl/>
+          <w:lang w:bidi="he-IL"/>
+        </w:rPr>
+        <w:t xml:space="preserve"> ל</w:t>
+      </w:r>
+      <m:oMath>
+        <m:sSub>
+          <m:sSubPr>
+            <m:ctrlPr>
+              <w:rPr>
+                <w:rFonts w:ascii="Cambria Math" w:eastAsiaTheme="minorEastAsia" w:hAnsi="Cambria Math"/>
+                <w:i/>
+                <w:lang w:bidi="he-IL"/>
+              </w:rPr>
+            </m:ctrlPr>
+          </m:sSubPr>
+          <m:e>
+            <m:r>
+              <w:rPr>
+                <w:rFonts w:ascii="Cambria Math" w:eastAsiaTheme="minorEastAsia" w:hAnsi="Cambria Math"/>
+                <w:lang w:bidi="he-IL"/>
+              </w:rPr>
+              <m:t>B</m:t>
+            </m:r>
+          </m:e>
+          <m:sub>
+            <m:r>
+              <w:rPr>
+                <w:rFonts w:ascii="Cambria Math" w:eastAsiaTheme="minorEastAsia" w:hAnsi="Cambria Math"/>
+                <w:lang w:bidi="he-IL"/>
+              </w:rPr>
+              <m:t>r</m:t>
+            </m:r>
+          </m:sub>
+        </m:sSub>
+      </m:oMath>
+      <w:r>
+        <w:rPr>
+          <w:rFonts w:eastAsiaTheme="minorEastAsia"/>
+          <w:lang w:bidi="he-IL"/>
+        </w:rPr>
+        <w:t xml:space="preserve"> </w:t>
+      </w:r>
+      <w:r>
+        <w:rPr>
+          <w:rFonts w:eastAsiaTheme="minorEastAsia" w:hint="cs"/>
+          <w:rtl/>
+          <w:lang w:bidi="he-IL"/>
+        </w:rPr>
+        <w:t xml:space="preserve"> (כאשר </w:t>
+      </w:r>
+      <w:r>
+        <w:rPr>
+          <w:rFonts w:eastAsiaTheme="minorEastAsia"/>
+          <w:lang w:bidi="he-IL"/>
+        </w:rPr>
+        <w:t>r</w:t>
+      </w:r>
+      <w:r>
+        <w:rPr>
+          <w:rFonts w:eastAsiaTheme="minorEastAsia" w:hint="cs"/>
+          <w:rtl/>
+          <w:lang w:bidi="he-IL"/>
+        </w:rPr>
+        <w:t xml:space="preserve"> הדרגה הגבוהה ביותר בהתחלה), ולכן הדרגה הממוצעת היא ממוצע הדרגות כלומר </w:t>
+      </w:r>
+      <m:oMath>
+        <m:f>
+          <m:fPr>
+            <m:ctrlPr>
+              <w:rPr>
+                <w:rFonts w:ascii="Cambria Math" w:eastAsiaTheme="minorEastAsia" w:hAnsi="Cambria Math"/>
+                <w:i/>
+                <w:lang w:bidi="he-IL"/>
+              </w:rPr>
+            </m:ctrlPr>
+          </m:fPr>
+          <m:num>
+            <m:r>
+              <w:rPr>
+                <w:rFonts w:ascii="Cambria Math" w:eastAsiaTheme="minorEastAsia" w:hAnsi="Cambria Math"/>
+                <w:lang w:bidi="he-IL"/>
+              </w:rPr>
+              <m:t>1</m:t>
+            </m:r>
+          </m:num>
+          <m:den>
+            <m:r>
+              <w:rPr>
+                <w:rFonts w:ascii="Cambria Math" w:eastAsiaTheme="minorEastAsia" w:hAnsi="Cambria Math"/>
+                <w:lang w:bidi="he-IL"/>
+              </w:rPr>
+              <m:t>2</m:t>
+            </m:r>
+          </m:den>
+        </m:f>
+        <m:r>
+          <w:rPr>
+            <w:rFonts w:ascii="Cambria Math" w:eastAsiaTheme="minorEastAsia" w:hAnsi="Cambria Math"/>
+            <w:lang w:bidi="he-IL"/>
+          </w:rPr>
+          <m:t>*</m:t>
+        </m:r>
+        <m:r>
+          <m:rPr>
+            <m:sty m:val="p"/>
+          </m:rPr>
+          <w:rPr>
+            <w:rFonts w:ascii="Cambria Math" w:eastAsiaTheme="minorEastAsia" w:hAnsi="Cambria Math"/>
+            <w:lang w:bidi="he-IL"/>
+          </w:rPr>
+          <m:t>log⁡</m:t>
+        </m:r>
+        <m:r>
+          <w:rPr>
+            <w:rFonts w:ascii="Cambria Math" w:eastAsiaTheme="minorEastAsia" w:hAnsi="Cambria Math"/>
+            <w:lang w:bidi="he-IL"/>
+          </w:rPr>
+          <m:t>(</m:t>
+        </m:r>
+        <m:r>
+          <w:rPr>
+            <w:rFonts w:ascii="Cambria Math" w:eastAsiaTheme="minorEastAsia" w:hAnsi="Cambria Math"/>
+            <w:lang w:bidi="he-IL"/>
+          </w:rPr>
+          <m:t>n</m:t>
+        </m:r>
+        <m:r>
+          <w:rPr>
+            <w:rFonts w:ascii="Cambria Math" w:eastAsiaTheme="minorEastAsia" w:hAnsi="Cambria Math"/>
+            <w:lang w:bidi="he-IL"/>
+          </w:rPr>
+          <m:t>)</m:t>
+        </m:r>
+      </m:oMath>
     </w:p>
     <w:p>
       <w:pPr>
         <w:rPr>
+          <w:rFonts w:hint="cs"/>
           <w:rtl/>
           <w:lang w:bidi="he-IL"/>
         </w:rPr>
       </w:pPr>
       <w:r>
         <w:rPr>
-          <w:rFonts w:hint="cs"/>
-          <w:rtl/>
-          <w:lang w:bidi="he-IL"/>
-        </w:rPr>
-        <w:t xml:space="preserve">חיבורים ודרגות </w:t>
-      </w:r>
-      <w:r>
-        <w:rPr>
-          <w:rtl/>
-          <w:lang w:bidi="he-IL"/>
-        </w:rPr>
-        <w:t>–</w:t>
-      </w:r>
-      <w:r>
-        <w:rPr>
-          <w:rFonts w:hint="cs"/>
+          <w:rFonts w:eastAsiaTheme="minorEastAsia" w:hint="cs"/>
           <w:rtl/>
           <w:lang w:bidi="he-IL"/>
         </w:rPr>
@@ -9382,31 +9974,618 @@
       </w:r>
       <w:r>
         <w:rPr>
-          <w:rFonts w:hint="cs"/>
-          <w:rtl/>
-          <w:lang w:bidi="he-IL"/>
-        </w:rPr>
-        <w:t>נשים לב שהמינימום הוא תמיד השורש בעל הדרגה הנמוכה ביותר, ולכן הוא חושף ילדים בדרגות נמוכות יותר משאר הערימה, ולכן ה</w:t>
-      </w:r>
-      <w:r>
-        <w:rPr>
-          <w:lang w:bidi="he-IL"/>
-        </w:rPr>
-        <w:t>meld</w:t>
-      </w:r>
-      <w:r>
-        <w:rPr>
-          <w:rFonts w:hint="cs"/>
-          <w:rtl/>
-          <w:lang w:bidi="he-IL"/>
-        </w:rPr>
-        <w:t xml:space="preserve"> שנקרא בעקבות המחיקה לא נדרש בשום שלב לאחד עצים באותה הדרגה, ולכן המחיקה לא גוררת חיבורים חדשים בכלל.</w:t>
+          <w:rFonts w:eastAsiaTheme="minorEastAsia" w:hint="cs"/>
+          <w:rtl/>
+          <w:lang w:bidi="he-IL"/>
+        </w:rPr>
+        <w:t xml:space="preserve">סה"כ נצפה שכמות החיבורים החדשים </w:t>
+      </w:r>
+      <w:proofErr w:type="spellStart"/>
+      <w:r>
+        <w:rPr>
+          <w:rFonts w:eastAsiaTheme="minorEastAsia" w:hint="cs"/>
+          <w:rtl/>
+          <w:lang w:bidi="he-IL"/>
+        </w:rPr>
+        <w:t>שיווצרו</w:t>
+      </w:r>
+      <w:proofErr w:type="spellEnd"/>
+      <w:r>
+        <w:rPr>
+          <w:rFonts w:eastAsiaTheme="minorEastAsia" w:hint="cs"/>
+          <w:rtl/>
+          <w:lang w:bidi="he-IL"/>
+        </w:rPr>
+        <w:t xml:space="preserve"> בעקבות תהליך המחיקה יהיה (מספר הצמתים שנמחקו) * (כמה </w:t>
+      </w:r>
+      <w:r>
+        <w:rPr>
+          <w:rFonts w:eastAsiaTheme="minorEastAsia" w:hint="cs"/>
+          <w:rtl/>
+          <w:lang w:bidi="he-IL"/>
+        </w:rPr>
+        <w:t>חיבורים חדשים</w:t>
+      </w:r>
+      <w:r>
+        <w:rPr>
+          <w:rFonts w:eastAsiaTheme="minorEastAsia" w:hint="cs"/>
+          <w:rtl/>
+          <w:lang w:bidi="he-IL"/>
+        </w:rPr>
+        <w:t xml:space="preserve"> גוררת כל מחיקה, בממוצע </w:t>
+      </w:r>
+      <m:oMath>
+        <m:f>
+          <m:fPr>
+            <m:ctrlPr>
+              <w:rPr>
+                <w:rFonts w:ascii="Cambria Math" w:eastAsiaTheme="minorEastAsia" w:hAnsi="Cambria Math"/>
+                <w:i/>
+                <w:lang w:bidi="he-IL"/>
+              </w:rPr>
+            </m:ctrlPr>
+          </m:fPr>
+          <m:num>
+            <m:r>
+              <w:rPr>
+                <w:rFonts w:ascii="Cambria Math" w:eastAsiaTheme="minorEastAsia" w:hAnsi="Cambria Math"/>
+                <w:lang w:bidi="he-IL"/>
+              </w:rPr>
+              <m:t>1</m:t>
+            </m:r>
+          </m:num>
+          <m:den>
+            <m:r>
+              <w:rPr>
+                <w:rFonts w:ascii="Cambria Math" w:eastAsiaTheme="minorEastAsia" w:hAnsi="Cambria Math"/>
+                <w:lang w:bidi="he-IL"/>
+              </w:rPr>
+              <m:t>2</m:t>
+            </m:r>
+          </m:den>
+        </m:f>
+        <m:r>
+          <w:rPr>
+            <w:rFonts w:ascii="Cambria Math" w:eastAsiaTheme="minorEastAsia" w:hAnsi="Cambria Math"/>
+            <w:lang w:bidi="he-IL"/>
+          </w:rPr>
+          <m:t>*</m:t>
+        </m:r>
+        <m:r>
+          <m:rPr>
+            <m:sty m:val="p"/>
+          </m:rPr>
+          <w:rPr>
+            <w:rFonts w:ascii="Cambria Math" w:eastAsiaTheme="minorEastAsia" w:hAnsi="Cambria Math"/>
+            <w:lang w:bidi="he-IL"/>
+          </w:rPr>
+          <m:t>log⁡</m:t>
+        </m:r>
+        <m:r>
+          <w:rPr>
+            <w:rFonts w:ascii="Cambria Math" w:eastAsiaTheme="minorEastAsia" w:hAnsi="Cambria Math"/>
+            <w:lang w:bidi="he-IL"/>
+          </w:rPr>
+          <m:t>(</m:t>
+        </m:r>
+        <m:r>
+          <w:rPr>
+            <w:rFonts w:ascii="Cambria Math" w:eastAsiaTheme="minorEastAsia" w:hAnsi="Cambria Math"/>
+            <w:lang w:bidi="he-IL"/>
+          </w:rPr>
+          <m:t>n</m:t>
+        </m:r>
+        <m:r>
+          <w:rPr>
+            <w:rFonts w:ascii="Cambria Math" w:eastAsiaTheme="minorEastAsia" w:hAnsi="Cambria Math"/>
+            <w:lang w:bidi="he-IL"/>
+          </w:rPr>
+          <m:t>)</m:t>
+        </m:r>
+      </m:oMath>
+      <w:r>
+        <w:rPr>
+          <w:rFonts w:eastAsiaTheme="minorEastAsia" w:hint="cs"/>
+          <w:rtl/>
+          <w:lang w:bidi="he-IL"/>
+        </w:rPr>
+        <w:t>).</w:t>
       </w:r>
     </w:p>
     <w:p>
       <w:pPr>
         <w:rPr>
+          <w:u w:val="single"/>
+          <w:rtl/>
+          <w:lang w:bidi="he-IL"/>
+        </w:rPr>
+      </w:pPr>
+      <w:r>
+        <w:rPr>
+          <w:rFonts w:hint="cs"/>
+          <w:u w:val="single"/>
+          <w:rtl/>
+          <w:lang w:bidi="he-IL"/>
+        </w:rPr>
+        <w:t xml:space="preserve">ניסוי שלישי </w:t>
+      </w:r>
+      <w:r>
+        <w:rPr>
+          <w:u w:val="single"/>
+          <w:rtl/>
+          <w:lang w:bidi="he-IL"/>
+        </w:rPr>
+        <w:t>–</w:t>
+      </w:r>
+      <w:r>
+        <w:rPr>
+          <w:rFonts w:hint="cs"/>
+          <w:u w:val="single"/>
+          <w:rtl/>
+          <w:lang w:bidi="he-IL"/>
+        </w:rPr>
+        <w:t xml:space="preserve"> </w:t>
+      </w:r>
+    </w:p>
+    <w:p>
+      <w:pPr>
+        <w:rPr>
+          <w:color w:val="FF0000"/>
+          <w:rtl/>
+          <w:lang w:bidi="he-IL"/>
+        </w:rPr>
+      </w:pPr>
+      <w:r>
+        <w:rPr>
+          <w:rFonts w:hint="cs"/>
+          <w:color w:val="FF0000"/>
+          <w:rtl/>
+          <w:lang w:bidi="he-IL"/>
+        </w:rPr>
+        <w:t xml:space="preserve">הכנסה - </w:t>
+      </w:r>
+      <w:r>
+        <w:rPr>
+          <w:rFonts w:hint="cs"/>
+          <w:color w:val="FF0000"/>
+          <w:rtl/>
+          <w:lang w:bidi="he-IL"/>
+        </w:rPr>
+        <w:t xml:space="preserve">הכי גרוע </w:t>
+      </w:r>
+      <w:proofErr w:type="spellStart"/>
+      <w:r>
+        <w:rPr>
+          <w:color w:val="FF0000"/>
+          <w:lang w:bidi="he-IL"/>
+        </w:rPr>
+        <w:t>nlogn</w:t>
+      </w:r>
+      <w:proofErr w:type="spellEnd"/>
+      <w:r>
+        <w:rPr>
+          <w:rFonts w:hint="cs"/>
+          <w:color w:val="FF0000"/>
+          <w:rtl/>
+          <w:lang w:bidi="he-IL"/>
+        </w:rPr>
+        <w:t xml:space="preserve"> בממוצע </w:t>
+      </w:r>
+      <w:r>
+        <w:rPr>
+          <w:color w:val="FF0000"/>
+          <w:lang w:bidi="he-IL"/>
+        </w:rPr>
+        <w:t>n</w:t>
+      </w:r>
+      <w:r>
+        <w:rPr>
+          <w:rFonts w:hint="cs"/>
+          <w:color w:val="FF0000"/>
+          <w:rtl/>
+          <w:lang w:bidi="he-IL"/>
+        </w:rPr>
+        <w:t xml:space="preserve">. מחיקה היא </w:t>
+      </w:r>
+      <w:proofErr w:type="spellStart"/>
+      <w:r>
+        <w:rPr>
+          <w:color w:val="FF0000"/>
+          <w:lang w:bidi="he-IL"/>
+        </w:rPr>
+        <w:t>nlogn</w:t>
+      </w:r>
+      <w:proofErr w:type="spellEnd"/>
+      <w:r>
+        <w:rPr>
+          <w:rFonts w:hint="cs"/>
+          <w:color w:val="FF0000"/>
+          <w:rtl/>
+          <w:lang w:bidi="he-IL"/>
+        </w:rPr>
+        <w:t xml:space="preserve"> בגלל שחיפוש המינימום לוקח </w:t>
+      </w:r>
+      <w:proofErr w:type="spellStart"/>
+      <w:r>
+        <w:rPr>
+          <w:color w:val="FF0000"/>
+          <w:lang w:bidi="he-IL"/>
+        </w:rPr>
+        <w:t>logn</w:t>
+      </w:r>
+      <w:proofErr w:type="spellEnd"/>
+      <w:r>
+        <w:rPr>
+          <w:rFonts w:hint="cs"/>
+          <w:color w:val="FF0000"/>
+          <w:rtl/>
+          <w:lang w:bidi="he-IL"/>
+        </w:rPr>
+        <w:t xml:space="preserve"> גם במקרה הממוצע</w:t>
+      </w:r>
+    </w:p>
+    <w:p>
+      <w:pPr>
+        <w:rPr>
+          <w:rFonts w:hint="cs"/>
+          <w:i/>
+          <w:rtl/>
+          <w:lang w:bidi="he-IL"/>
+        </w:rPr>
+      </w:pPr>
+      <w:r>
+        <w:rPr>
+          <w:rFonts w:hint="cs"/>
+          <w:rtl/>
+          <w:lang w:bidi="he-IL"/>
+        </w:rPr>
+        <w:t xml:space="preserve">סיבוכיות </w:t>
+      </w:r>
+      <w:r>
+        <w:rPr>
+          <w:rtl/>
+          <w:lang w:bidi="he-IL"/>
+        </w:rPr>
+        <w:t>–</w:t>
+      </w:r>
+      <w:r>
+        <w:rPr>
+          <w:rFonts w:hint="cs"/>
+          <w:rtl/>
+          <w:lang w:bidi="he-IL"/>
+        </w:rPr>
+        <w:t xml:space="preserve"> במקרה הכי גרוע סדרה של </w:t>
+      </w:r>
+      <w:r>
+        <w:rPr>
+          <w:lang w:bidi="he-IL"/>
+        </w:rPr>
+        <w:t>n</w:t>
+      </w:r>
+      <w:r>
+        <w:rPr>
+          <w:rFonts w:hint="cs"/>
+          <w:rtl/>
+          <w:lang w:bidi="he-IL"/>
+        </w:rPr>
+        <w:t xml:space="preserve"> הכנסות תיקח </w:t>
+      </w:r>
+      <m:oMath>
+        <m:r>
+          <w:rPr>
+            <w:rFonts w:ascii="Cambria Math" w:hAnsi="Cambria Math"/>
+            <w:lang w:bidi="he-IL"/>
+          </w:rPr>
+          <m:t>O(n*</m:t>
+        </m:r>
+        <m:func>
+          <m:funcPr>
+            <m:ctrlPr>
+              <w:rPr>
+                <w:rFonts w:ascii="Cambria Math" w:hAnsi="Cambria Math"/>
+                <w:i/>
+                <w:lang w:bidi="he-IL"/>
+              </w:rPr>
+            </m:ctrlPr>
+          </m:funcPr>
+          <m:fName>
+            <m:r>
+              <m:rPr>
+                <m:sty m:val="p"/>
+              </m:rPr>
+              <w:rPr>
+                <w:rFonts w:ascii="Cambria Math" w:hAnsi="Cambria Math"/>
+                <w:lang w:bidi="he-IL"/>
+              </w:rPr>
+              <m:t>log</m:t>
+            </m:r>
+          </m:fName>
+          <m:e>
+            <m:r>
+              <w:rPr>
+                <w:rFonts w:ascii="Cambria Math" w:hAnsi="Cambria Math"/>
+                <w:lang w:bidi="he-IL"/>
+              </w:rPr>
+              <m:t>n)</m:t>
+            </m:r>
+          </m:e>
+        </m:func>
+      </m:oMath>
+      <w:r>
+        <w:rPr>
+          <w:rFonts w:hint="cs"/>
+          <w:rtl/>
+          <w:lang w:bidi="he-IL"/>
+        </w:rPr>
+        <w:t xml:space="preserve"> עבודה. חסם </w:t>
+      </w:r>
+      <w:proofErr w:type="spellStart"/>
+      <w:r>
+        <w:rPr>
+          <w:rFonts w:hint="cs"/>
+          <w:rtl/>
+          <w:lang w:bidi="he-IL"/>
+        </w:rPr>
+        <w:t>האמורטייזד</w:t>
+      </w:r>
+      <w:proofErr w:type="spellEnd"/>
+      <w:r>
+        <w:rPr>
+          <w:rFonts w:hint="cs"/>
+          <w:rtl/>
+          <w:lang w:bidi="he-IL"/>
+        </w:rPr>
+        <w:t xml:space="preserve"> להכנסה בלבד יהיה </w:t>
+      </w:r>
+      <m:oMath>
+        <m:r>
+          <w:rPr>
+            <w:rFonts w:ascii="Cambria Math" w:hAnsi="Cambria Math"/>
+            <w:lang w:bidi="he-IL"/>
+          </w:rPr>
+          <m:t>O</m:t>
+        </m:r>
+        <m:d>
+          <m:dPr>
+            <m:ctrlPr>
+              <w:rPr>
+                <w:rFonts w:ascii="Cambria Math" w:hAnsi="Cambria Math"/>
+                <w:i/>
+                <w:lang w:bidi="he-IL"/>
+              </w:rPr>
+            </m:ctrlPr>
+          </m:dPr>
+          <m:e>
+            <m:r>
+              <w:rPr>
+                <w:rFonts w:ascii="Cambria Math" w:hAnsi="Cambria Math"/>
+                <w:lang w:bidi="he-IL"/>
+              </w:rPr>
+              <m:t>n</m:t>
+            </m:r>
+          </m:e>
+        </m:d>
+      </m:oMath>
+      <w:r>
+        <w:rPr>
+          <w:rFonts w:eastAsiaTheme="minorEastAsia" w:hint="cs"/>
+          <w:rtl/>
+          <w:lang w:bidi="he-IL"/>
+        </w:rPr>
+        <w:t xml:space="preserve"> מאותו נימוק כמו </w:t>
+      </w:r>
+      <w:r>
+        <w:rPr>
+          <w:rFonts w:eastAsiaTheme="minorEastAsia" w:hint="cs"/>
+          <w:rtl/>
+          <w:lang w:bidi="he-IL"/>
+        </w:rPr>
+        <w:t>בניסוי</w:t>
+      </w:r>
+      <w:r>
+        <w:rPr>
+          <w:rFonts w:eastAsiaTheme="minorEastAsia" w:hint="cs"/>
+          <w:rtl/>
+          <w:lang w:bidi="he-IL"/>
+        </w:rPr>
+        <w:t xml:space="preserve"> הקודם.</w:t>
+      </w:r>
+    </w:p>
+    <w:p>
+      <w:pPr>
+        <w:rPr>
+          <w:rFonts w:eastAsiaTheme="minorEastAsia" w:hint="cs"/>
+          <w:rtl/>
+          <w:lang w:bidi="he-IL"/>
+        </w:rPr>
+      </w:pPr>
+      <w:r>
+        <w:rPr>
+          <w:rFonts w:hint="cs"/>
+          <w:rtl/>
+          <w:lang w:bidi="he-IL"/>
+        </w:rPr>
+        <w:t xml:space="preserve">סדרת המחיקות תיקח </w:t>
+      </w:r>
+      <m:oMath>
+        <m:nary>
+          <m:naryPr>
+            <m:chr m:val="∑"/>
+            <m:limLoc m:val="undOvr"/>
+            <m:ctrlPr>
+              <w:rPr>
+                <w:rFonts w:ascii="Cambria Math" w:hAnsi="Cambria Math"/>
+                <w:i/>
+                <w:lang w:bidi="he-IL"/>
+              </w:rPr>
+            </m:ctrlPr>
+          </m:naryPr>
+          <m:sub>
+            <m:r>
+              <w:rPr>
+                <w:rFonts w:ascii="Cambria Math" w:hAnsi="Cambria Math"/>
+                <w:lang w:bidi="he-IL"/>
+              </w:rPr>
+              <m:t>i=1</m:t>
+            </m:r>
+          </m:sub>
+          <m:sup>
+            <m:r>
+              <w:rPr>
+                <w:rFonts w:ascii="Cambria Math" w:hAnsi="Cambria Math"/>
+                <w:lang w:bidi="he-IL"/>
+              </w:rPr>
+              <m:t>n/2</m:t>
+            </m:r>
+          </m:sup>
+          <m:e>
+            <m:r>
+              <m:rPr>
+                <m:sty m:val="p"/>
+              </m:rPr>
+              <w:rPr>
+                <w:rFonts w:ascii="Cambria Math" w:hAnsi="Cambria Math"/>
+                <w:lang w:bidi="he-IL"/>
+              </w:rPr>
+              <m:t>log⁡</m:t>
+            </m:r>
+            <m:r>
+              <w:rPr>
+                <w:rFonts w:ascii="Cambria Math" w:hAnsi="Cambria Math"/>
+                <w:lang w:bidi="he-IL"/>
+              </w:rPr>
+              <m:t>(n-i)</m:t>
+            </m:r>
+          </m:e>
+        </m:nary>
+        <m:r>
+          <w:rPr>
+            <w:rFonts w:ascii="Cambria Math" w:hAnsi="Cambria Math"/>
+            <w:lang w:bidi="he-IL"/>
+          </w:rPr>
+          <m:t>=O(n*log n )</m:t>
+        </m:r>
+      </m:oMath>
+      <w:r>
+        <w:rPr>
           <w:rFonts w:eastAsiaTheme="minorEastAsia"/>
+          <w:lang w:bidi="he-IL"/>
+        </w:rPr>
+        <w:t xml:space="preserve"> </w:t>
+      </w:r>
+      <w:r>
+        <w:rPr>
+          <w:rFonts w:eastAsiaTheme="minorEastAsia" w:hint="cs"/>
+          <w:rtl/>
+          <w:lang w:bidi="he-IL"/>
+        </w:rPr>
+        <w:t xml:space="preserve"> עבודה ולכן סך כל התהליך במקרה הכי גרוע </w:t>
+      </w:r>
+      <w:proofErr w:type="spellStart"/>
+      <w:r>
+        <w:rPr>
+          <w:rFonts w:eastAsiaTheme="minorEastAsia" w:hint="cs"/>
+          <w:rtl/>
+          <w:lang w:bidi="he-IL"/>
+        </w:rPr>
+        <w:t>יקח</w:t>
+      </w:r>
+      <w:proofErr w:type="spellEnd"/>
+      <w:r>
+        <w:rPr>
+          <w:rFonts w:eastAsiaTheme="minorEastAsia" w:hint="cs"/>
+          <w:rtl/>
+          <w:lang w:bidi="he-IL"/>
+        </w:rPr>
+        <w:t xml:space="preserve"> </w:t>
+      </w:r>
+      <m:oMath>
+        <m:r>
+          <w:rPr>
+            <w:rFonts w:ascii="Cambria Math" w:hAnsi="Cambria Math"/>
+            <w:lang w:bidi="he-IL"/>
+          </w:rPr>
+          <m:t>O(n*</m:t>
+        </m:r>
+        <m:func>
+          <m:funcPr>
+            <m:ctrlPr>
+              <w:rPr>
+                <w:rFonts w:ascii="Cambria Math" w:hAnsi="Cambria Math"/>
+                <w:i/>
+                <w:lang w:bidi="he-IL"/>
+              </w:rPr>
+            </m:ctrlPr>
+          </m:funcPr>
+          <m:fName>
+            <m:r>
+              <m:rPr>
+                <m:sty m:val="p"/>
+              </m:rPr>
+              <w:rPr>
+                <w:rFonts w:ascii="Cambria Math" w:hAnsi="Cambria Math"/>
+                <w:lang w:bidi="he-IL"/>
+              </w:rPr>
+              <m:t>log</m:t>
+            </m:r>
+          </m:fName>
+          <m:e>
+            <m:r>
+              <w:rPr>
+                <w:rFonts w:ascii="Cambria Math" w:hAnsi="Cambria Math"/>
+                <w:lang w:bidi="he-IL"/>
+              </w:rPr>
+              <m:t>n)</m:t>
+            </m:r>
+          </m:e>
+        </m:func>
+      </m:oMath>
+      <w:r>
+        <w:rPr>
+          <w:rFonts w:eastAsiaTheme="minorEastAsia" w:hint="cs"/>
+          <w:rtl/>
+          <w:lang w:bidi="he-IL"/>
+        </w:rPr>
+        <w:t xml:space="preserve"> עבודה. נשים לב שלא נצליח לתת חסם </w:t>
+      </w:r>
+      <w:proofErr w:type="spellStart"/>
+      <w:r>
+        <w:rPr>
+          <w:rFonts w:eastAsiaTheme="minorEastAsia" w:hint="cs"/>
+          <w:rtl/>
+          <w:lang w:bidi="he-IL"/>
+        </w:rPr>
+        <w:t>אמורטייזד</w:t>
+      </w:r>
+      <w:proofErr w:type="spellEnd"/>
+      <w:r>
+        <w:rPr>
+          <w:rFonts w:eastAsiaTheme="minorEastAsia" w:hint="cs"/>
+          <w:rtl/>
+          <w:lang w:bidi="he-IL"/>
+        </w:rPr>
+        <w:t xml:space="preserve"> טוב יותר, כי בכל מחיקה בהכרח נבצע לולאה מלאה על כל שורשי העצים למצוא את המינימום החדש</w:t>
+      </w:r>
+      <w:r>
+        <w:rPr>
+          <w:rFonts w:eastAsiaTheme="minorEastAsia" w:hint="cs"/>
+          <w:rtl/>
+          <w:lang w:bidi="he-IL"/>
+        </w:rPr>
+        <w:t xml:space="preserve"> (הקוד שלנו לא מודע לכך שההכנסה והמחיקה הם בעצם בסדר מאוד "נוח" ולכן זה גם החסם גם למקרה הממוצע</w:t>
+      </w:r>
+      <w:r>
+        <w:rPr>
+          <w:rFonts w:eastAsiaTheme="minorEastAsia" w:hint="cs"/>
+          <w:rtl/>
+          <w:lang w:bidi="he-IL"/>
+        </w:rPr>
+        <w:t>.</w:t>
+      </w:r>
+    </w:p>
+    <w:p>
+      <w:pPr>
+        <w:rPr>
           <w:rtl/>
           <w:lang w:bidi="he-IL"/>
         </w:rPr>
@@ -9417,6 +10596,100 @@
           <w:rtl/>
           <w:lang w:bidi="he-IL"/>
         </w:rPr>
+        <w:t xml:space="preserve">מספר העצים </w:t>
+      </w:r>
+      <w:r>
+        <w:rPr>
+          <w:rtl/>
+          <w:lang w:bidi="he-IL"/>
+        </w:rPr>
+        <w:t>–</w:t>
+      </w:r>
+      <w:r>
+        <w:rPr>
+          <w:rFonts w:hint="cs"/>
+          <w:rtl/>
+          <w:lang w:bidi="he-IL"/>
+        </w:rPr>
+        <w:t xml:space="preserve"> </w:t>
+      </w:r>
+      <w:r>
+        <w:rPr>
+          <w:rFonts w:hint="cs"/>
+          <w:rtl/>
+          <w:lang w:bidi="he-IL"/>
+        </w:rPr>
+        <w:t>נשים לב שבכל מקרה השארנו בסוף 31 צמתים בדיוק, והם מתחלקים ל5 עצים (בדרגות 0,1,2,3,4) ולכן זה מספר העצים בסוף התהליך תמיד</w:t>
+      </w:r>
+    </w:p>
+    <w:p>
+      <w:pPr>
+        <w:rPr>
+          <w:rtl/>
+          <w:lang w:bidi="he-IL"/>
+        </w:rPr>
+      </w:pPr>
+      <w:r>
+        <w:rPr>
+          <w:rFonts w:hint="cs"/>
+          <w:rtl/>
+          <w:lang w:bidi="he-IL"/>
+        </w:rPr>
+        <w:t xml:space="preserve">חיבורים ודרגות </w:t>
+      </w:r>
+      <w:r>
+        <w:rPr>
+          <w:rtl/>
+          <w:lang w:bidi="he-IL"/>
+        </w:rPr>
+        <w:t>–</w:t>
+      </w:r>
+      <w:r>
+        <w:rPr>
+          <w:rFonts w:hint="cs"/>
+          <w:rtl/>
+          <w:lang w:bidi="he-IL"/>
+        </w:rPr>
+        <w:t xml:space="preserve"> </w:t>
+      </w:r>
+      <w:r>
+        <w:rPr>
+          <w:rFonts w:hint="cs"/>
+          <w:rtl/>
+          <w:lang w:bidi="he-IL"/>
+        </w:rPr>
+        <w:t>נשים לב שהמינימום הוא תמיד השורש בעל הדרגה הנמוכה ביותר, ולכן הוא חושף ילדים בדרגות נמוכות יותר משאר הערימה, ולכן ה</w:t>
+      </w:r>
+      <w:r>
+        <w:rPr>
+          <w:lang w:bidi="he-IL"/>
+        </w:rPr>
+        <w:t>meld</w:t>
+      </w:r>
+      <w:r>
+        <w:rPr>
+          <w:rFonts w:hint="cs"/>
+          <w:rtl/>
+          <w:lang w:bidi="he-IL"/>
+        </w:rPr>
+        <w:t xml:space="preserve"> שנקרא בעקבות המחיקה לא נדרש בשום שלב לאחד עצים באותה הדרגה, ולכן המחיקה לא גוררת חיבורים חדשים בכלל.</w:t>
+      </w:r>
+    </w:p>
+    <w:p>
+      <w:pPr>
+        <w:rPr>
+          <w:rFonts w:eastAsiaTheme="minorEastAsia"/>
+          <w:rtl/>
+          <w:lang w:bidi="he-IL"/>
+        </w:rPr>
+      </w:pPr>
+      <w:r>
+        <w:rPr>
+          <w:rFonts w:hint="cs"/>
+          <w:rtl/>
+          <w:lang w:bidi="he-IL"/>
+        </w:rPr>
+        <w:lastRenderedPageBreak/>
         <w:t xml:space="preserve">כעת, נטען שסכום הדרגות בעץ בינומי מדרגה </w:t>
       </w:r>
       <w:proofErr w:type="spellStart"/>
@@ -9545,7 +10818,7 @@
     <w:p>
       <w:pPr>
         <w:rPr>
-          <w:rFonts w:eastAsiaTheme="minorEastAsia" w:hint="cs"/>
+          <w:rFonts w:eastAsiaTheme="minorEastAsia"/>
           <w:rtl/>
           <w:lang w:bidi="he-IL"/>
         </w:rPr>
@@ -9828,14 +11101,7 @@
                 <w:rFonts w:ascii="Cambria Math" w:eastAsiaTheme="minorEastAsia" w:hAnsi="Cambria Math"/>
                 <w:lang w:bidi="he-IL"/>
               </w:rPr>
-              <m:t>=</m:t>
-            </m:r>
-            <m:r>
-              <w:rPr>
-                <w:rFonts w:ascii="Cambria Math" w:eastAsiaTheme="minorEastAsia" w:hAnsi="Cambria Math"/>
-                <w:lang w:bidi="he-IL"/>
-              </w:rPr>
-              <m:t>i+</m:t>
+              <m:t>=i+</m:t>
             </m:r>
             <m:sSub>
               <m:sSubPr>
@@ -10159,14 +11425,7 @@
                 <w:rFonts w:ascii="Cambria Math" w:eastAsiaTheme="minorEastAsia" w:hAnsi="Cambria Math"/>
                 <w:lang w:bidi="he-IL"/>
               </w:rPr>
-              <m:t>=</m:t>
-            </m:r>
-            <m:r>
-              <w:rPr>
-                <w:rFonts w:ascii="Cambria Math" w:eastAsiaTheme="minorEastAsia" w:hAnsi="Cambria Math"/>
-                <w:lang w:bidi="he-IL"/>
-              </w:rPr>
-              <m:t>2</m:t>
+              <m:t>=2</m:t>
             </m:r>
           </m:e>
           <m:sup>
@@ -10191,19 +11450,27 @@
     <w:p>
       <w:pPr>
         <w:rPr>
+          <w:rFonts w:eastAsiaTheme="minorEastAsia"/>
+          <w:i/>
+          <w:rtl/>
+          <w:lang w:bidi="he-IL"/>
+        </w:rPr>
+      </w:pPr>
+      <w:r>
+        <w:rPr>
           <w:rFonts w:eastAsiaTheme="minorEastAsia" w:hint="cs"/>
-          <w:i/>
-          <w:rtl/>
-          <w:lang w:bidi="he-IL"/>
-        </w:rPr>
-      </w:pPr>
+          <w:rtl/>
+          <w:lang w:bidi="he-IL"/>
+        </w:rPr>
+        <w:t xml:space="preserve"> </w:t>
+      </w:r>
       <w:r>
         <w:rPr>
           <w:rFonts w:eastAsiaTheme="minorEastAsia" w:hint="cs"/>
           <w:rtl/>
           <w:lang w:bidi="he-IL"/>
         </w:rPr>
-        <w:t xml:space="preserve"> </w:t>
+        <w:t>כעת</w:t>
       </w:r>
       <w:r>
         <w:rPr>
@@ -10211,33 +11478,41 @@
           <w:rtl/>
           <w:lang w:bidi="he-IL"/>
         </w:rPr>
-        <w:t>כעת</w:t>
-      </w:r>
+        <w:t xml:space="preserve"> נשים לב שסכום הדרגות שמחקנו הוא בעצם: (סכום הדרגות של כל העצים שהיו </w:t>
+      </w:r>
+      <w:proofErr w:type="spellStart"/>
       <w:r>
         <w:rPr>
           <w:rFonts w:eastAsiaTheme="minorEastAsia" w:hint="cs"/>
           <w:rtl/>
           <w:lang w:bidi="he-IL"/>
         </w:rPr>
-        <w:t xml:space="preserve"> נשים לב שסכום הדרגות שמחקנו הוא בעצם: (סכום הדרגות של כל העצים שהיו </w:t>
-      </w:r>
-      <w:proofErr w:type="spellStart"/>
+        <w:t>בערימה</w:t>
+      </w:r>
+      <w:proofErr w:type="spellEnd"/>
       <w:r>
         <w:rPr>
           <w:rFonts w:eastAsiaTheme="minorEastAsia" w:hint="cs"/>
           <w:rtl/>
           <w:lang w:bidi="he-IL"/>
         </w:rPr>
-        <w:t>בערימה</w:t>
-      </w:r>
-      <w:proofErr w:type="spellEnd"/>
+        <w:t xml:space="preserve"> במקור) </w:t>
+      </w:r>
       <w:r>
         <w:rPr>
           <w:rFonts w:eastAsiaTheme="minorEastAsia" w:hint="cs"/>
           <w:rtl/>
           <w:lang w:bidi="he-IL"/>
         </w:rPr>
-        <w:t xml:space="preserve"> במקור) + (סכום הדרגות של העצים שנשארו). זה תואם בדיוק את התוצאות. למשל עבור </w:t>
+        <w:t>-</w:t>
+      </w:r>
+      <w:r>
+        <w:rPr>
+          <w:rFonts w:eastAsiaTheme="minorEastAsia" w:hint="cs"/>
+          <w:rtl/>
+          <w:lang w:bidi="he-IL"/>
+        </w:rPr>
+        <w:t xml:space="preserve"> (סכום הדרגות של העצים שנשארו). זה תואם בדיוק את התוצאות. למשל עבור </w:t>
       </w:r>
       <w:r>
         <w:rPr>
@@ -11801,6 +13076,7 @@
   <w:style w:type="character" w:default="1" w:styleId="a0">
     <w:name w:val="Default Paragraph Font"/>
     <w:uiPriority w:val="1"/>
+    <w:semiHidden/>
     <w:unhideWhenUsed/>
   </w:style>
   <w:style w:type="table" w:default="1" w:styleId="a1">

</xml_diff>

<commit_message>
doc file is ready
</commit_message>
<xml_diff>
--- a/BinomialHeap_hilabarkan_guykoch.docx
+++ b/BinomialHeap_hilabarkan_guykoch.docx
@@ -18,7 +18,6 @@
         </w:rPr>
         <w:t xml:space="preserve">מחלקת </w:t>
       </w:r>
-      <w:proofErr w:type="spellStart"/>
       <w:r>
         <w:rPr>
           <w:u w:val="single"/>
@@ -26,7 +25,6 @@
         </w:rPr>
         <w:t>HeapNode</w:t>
       </w:r>
-      <w:proofErr w:type="spellEnd"/>
     </w:p>
     <w:p>
       <w:pPr>
@@ -47,59 +45,15 @@
         <w:rPr>
           <w:lang w:bidi="he-IL"/>
         </w:rPr>
-        <w:t xml:space="preserve">Boolean </w:t>
-      </w:r>
-      <w:proofErr w:type="spellStart"/>
-      <w:r>
-        <w:rPr>
-          <w:lang w:bidi="he-IL"/>
-        </w:rPr>
-        <w:t>isVirtual</w:t>
-      </w:r>
-      <w:proofErr w:type="spellEnd"/>
+        <w:t>Boolean isVirtual</w:t>
+      </w:r>
       <w:r>
         <w:rPr>
           <w:rFonts w:hint="cs"/>
           <w:rtl/>
           <w:lang w:bidi="he-IL"/>
         </w:rPr>
-        <w:t xml:space="preserve">. שדה זה מאפיין צומת ריק (שכל שאר השדות שלו הם עם ערכים </w:t>
-      </w:r>
-      <w:proofErr w:type="spellStart"/>
-      <w:r>
-        <w:rPr>
-          <w:rFonts w:hint="cs"/>
-          <w:rtl/>
-          <w:lang w:bidi="he-IL"/>
-        </w:rPr>
-        <w:t>דיפולטיים</w:t>
-      </w:r>
-      <w:proofErr w:type="spellEnd"/>
-      <w:r>
-        <w:rPr>
-          <w:rFonts w:hint="cs"/>
-          <w:rtl/>
-          <w:lang w:bidi="he-IL"/>
-        </w:rPr>
-        <w:t>) ונועד למימוש פנימי (</w:t>
-      </w:r>
-      <w:proofErr w:type="spellStart"/>
-      <w:r>
-        <w:rPr>
-          <w:rFonts w:hint="cs"/>
-          <w:rtl/>
-          <w:lang w:bidi="he-IL"/>
-        </w:rPr>
-        <w:t>לפונ</w:t>
-      </w:r>
-      <w:proofErr w:type="spellEnd"/>
-      <w:r>
-        <w:rPr>
-          <w:rFonts w:hint="cs"/>
-          <w:rtl/>
-          <w:lang w:bidi="he-IL"/>
-        </w:rPr>
-        <w:t xml:space="preserve">' </w:t>
+        <w:t xml:space="preserve">. שדה זה מאפיין צומת ריק (שכל שאר השדות שלו הם עם ערכים דיפולטיים) ונועד למימוש פנימי (לפונ' </w:t>
       </w:r>
       <w:r>
         <w:rPr>
@@ -133,7 +87,6 @@
         </w:rPr>
         <w:t xml:space="preserve">מחלקת </w:t>
       </w:r>
-      <w:proofErr w:type="spellStart"/>
       <w:r>
         <w:rPr>
           <w:u w:val="single"/>
@@ -141,7 +94,6 @@
         </w:rPr>
         <w:t>HeapItem</w:t>
       </w:r>
-      <w:proofErr w:type="spellEnd"/>
     </w:p>
     <w:p>
       <w:pPr>
@@ -175,7 +127,6 @@
         </w:rPr>
         <w:t xml:space="preserve">מחלקת </w:t>
       </w:r>
-      <w:proofErr w:type="spellStart"/>
       <w:r>
         <w:rPr>
           <w:u w:val="single"/>
@@ -183,7 +134,6 @@
         </w:rPr>
         <w:t>BinomialHeap</w:t>
       </w:r>
-      <w:proofErr w:type="spellEnd"/>
     </w:p>
     <w:tbl>
       <w:tblPr>
@@ -236,18 +186,8 @@
                 <w:rtl/>
                 <w:lang w:bidi="he-IL"/>
               </w:rPr>
-              <w:t xml:space="preserve">ערך </w:t>
-            </w:r>
-            <w:proofErr w:type="spellStart"/>
-            <w:r>
-              <w:rPr>
-                <w:rFonts w:hint="cs"/>
-                <w:rtl/>
-                <w:lang w:bidi="he-IL"/>
-              </w:rPr>
-              <w:t>דיפולטי</w:t>
-            </w:r>
-            <w:proofErr w:type="spellEnd"/>
+              <w:t>ערך דיפולטי</w:t>
+            </w:r>
           </w:p>
         </w:tc>
         <w:tc>
@@ -327,18 +267,8 @@
                 <w:rtl/>
                 <w:lang w:bidi="he-IL"/>
               </w:rPr>
-              <w:t xml:space="preserve">כמות הצמתים </w:t>
-            </w:r>
-            <w:proofErr w:type="spellStart"/>
-            <w:r>
-              <w:rPr>
-                <w:rFonts w:hint="cs"/>
-                <w:rtl/>
-                <w:lang w:bidi="he-IL"/>
-              </w:rPr>
-              <w:t>בערימה</w:t>
-            </w:r>
-            <w:proofErr w:type="spellEnd"/>
+              <w:t>כמות הצמתים בערימה</w:t>
+            </w:r>
           </w:p>
         </w:tc>
       </w:tr>
@@ -398,18 +328,8 @@
                 <w:rtl/>
                 <w:lang w:bidi="he-IL"/>
               </w:rPr>
-              <w:t xml:space="preserve">מצביע לעץ הבינומי בעל הדרגה המקסימלית </w:t>
-            </w:r>
-            <w:proofErr w:type="spellStart"/>
-            <w:r>
-              <w:rPr>
-                <w:rFonts w:hint="cs"/>
-                <w:rtl/>
-                <w:lang w:bidi="he-IL"/>
-              </w:rPr>
-              <w:t>בערימה</w:t>
-            </w:r>
-            <w:proofErr w:type="spellEnd"/>
+              <w:t>מצביע לעץ הבינומי בעל הדרגה המקסימלית בערימה</w:t>
+            </w:r>
           </w:p>
         </w:tc>
       </w:tr>
@@ -469,18 +389,8 @@
                 <w:rtl/>
                 <w:lang w:bidi="he-IL"/>
               </w:rPr>
-              <w:t xml:space="preserve">מצביע לעץ הבינומי בעל השורש עם המפתח הקטן ביותר </w:t>
-            </w:r>
-            <w:proofErr w:type="spellStart"/>
-            <w:r>
-              <w:rPr>
-                <w:rFonts w:hint="cs"/>
-                <w:rtl/>
-                <w:lang w:bidi="he-IL"/>
-              </w:rPr>
-              <w:t>בערימה</w:t>
-            </w:r>
-            <w:proofErr w:type="spellEnd"/>
+              <w:t>מצביע לעץ הבינומי בעל השורש עם המפתח הקטן ביותר בערימה</w:t>
+            </w:r>
           </w:p>
         </w:tc>
       </w:tr>
@@ -496,14 +406,12 @@
                 <w:lang w:bidi="he-IL"/>
               </w:rPr>
             </w:pPr>
-            <w:proofErr w:type="spellStart"/>
             <w:r>
               <w:rPr>
                 <w:lang w:bidi="he-IL"/>
               </w:rPr>
               <w:t>numTrees</w:t>
             </w:r>
-            <w:proofErr w:type="spellEnd"/>
           </w:p>
         </w:tc>
         <w:tc>
@@ -542,18 +450,8 @@
                 <w:rtl/>
                 <w:lang w:bidi="he-IL"/>
               </w:rPr>
-              <w:t xml:space="preserve">מספר העצים הבינומים </w:t>
-            </w:r>
-            <w:proofErr w:type="spellStart"/>
-            <w:r>
-              <w:rPr>
-                <w:rFonts w:hint="cs"/>
-                <w:rtl/>
-                <w:lang w:bidi="he-IL"/>
-              </w:rPr>
-              <w:t>בערימה</w:t>
-            </w:r>
-            <w:proofErr w:type="spellEnd"/>
+              <w:t>מספר העצים הבינומים בערימה</w:t>
+            </w:r>
           </w:p>
         </w:tc>
       </w:tr>
@@ -729,19 +627,11 @@
                 <w:lang w:bidi="he-IL"/>
               </w:rPr>
             </w:pPr>
-            <w:proofErr w:type="gramStart"/>
-            <w:r>
-              <w:rPr>
-                <w:lang w:bidi="he-IL"/>
-              </w:rPr>
-              <w:t>Insert(</w:t>
-            </w:r>
-            <w:proofErr w:type="gramEnd"/>
-            <w:r>
-              <w:rPr>
-                <w:lang w:bidi="he-IL"/>
-              </w:rPr>
-              <w:t>key, info)</w:t>
+            <w:r>
+              <w:rPr>
+                <w:lang w:bidi="he-IL"/>
+              </w:rPr>
+              <w:t>Insert(key, info)</w:t>
             </w:r>
           </w:p>
         </w:tc>
@@ -790,18 +680,8 @@
                 <w:rtl/>
                 <w:lang w:bidi="he-IL"/>
               </w:rPr>
-              <w:t xml:space="preserve"> </w:t>
-            </w:r>
-            <w:proofErr w:type="spellStart"/>
-            <w:r>
-              <w:rPr>
-                <w:rFonts w:hint="cs"/>
-                <w:rtl/>
-                <w:lang w:bidi="he-IL"/>
-              </w:rPr>
-              <w:t>לערימה</w:t>
-            </w:r>
-            <w:proofErr w:type="spellEnd"/>
+              <w:t xml:space="preserve"> לערימה</w:t>
+            </w:r>
           </w:p>
         </w:tc>
         <w:tc>
@@ -815,14 +695,12 @@
                 <w:lang w:bidi="he-IL"/>
               </w:rPr>
             </w:pPr>
-            <w:proofErr w:type="spellStart"/>
             <w:r>
               <w:rPr>
                 <w:lang w:bidi="he-IL"/>
               </w:rPr>
               <w:t>HeapItem</w:t>
             </w:r>
-            <w:proofErr w:type="spellEnd"/>
           </w:p>
         </w:tc>
         <w:tc>
@@ -849,14 +727,12 @@
               </w:rPr>
               <w:t xml:space="preserve">יצירת </w:t>
             </w:r>
-            <w:proofErr w:type="spellStart"/>
             <w:r>
               <w:rPr>
                 <w:lang w:bidi="he-IL"/>
               </w:rPr>
               <w:t>HeapNode</w:t>
             </w:r>
-            <w:proofErr w:type="spellEnd"/>
             <w:r>
               <w:rPr>
                 <w:rFonts w:hint="cs"/>
@@ -865,14 +741,12 @@
               </w:rPr>
               <w:t xml:space="preserve"> ו</w:t>
             </w:r>
-            <w:proofErr w:type="spellStart"/>
             <w:r>
               <w:rPr>
                 <w:lang w:bidi="he-IL"/>
               </w:rPr>
               <w:t>HeapItem</w:t>
             </w:r>
-            <w:proofErr w:type="spellEnd"/>
             <w:r>
               <w:rPr>
                 <w:rFonts w:hint="cs"/>
@@ -959,14 +833,12 @@
               </w:rPr>
               <w:t xml:space="preserve"> ו</w:t>
             </w:r>
-            <w:proofErr w:type="spellStart"/>
             <w:r>
               <w:rPr>
                 <w:lang w:bidi="he-IL"/>
               </w:rPr>
               <w:t>numTrees</w:t>
             </w:r>
-            <w:proofErr w:type="spellEnd"/>
             <w:r>
               <w:rPr>
                 <w:rFonts w:hint="cs"/>
@@ -1081,25 +953,7 @@
                 <w:rtl/>
                 <w:lang w:bidi="he-IL"/>
               </w:rPr>
-              <w:t xml:space="preserve">עבור המפתח והערך (שאר השדות </w:t>
-            </w:r>
-            <w:proofErr w:type="spellStart"/>
-            <w:r>
-              <w:rPr>
-                <w:rFonts w:hint="cs"/>
-                <w:rtl/>
-                <w:lang w:bidi="he-IL"/>
-              </w:rPr>
-              <w:t>דיפולטיים</w:t>
-            </w:r>
-            <w:proofErr w:type="spellEnd"/>
-            <w:r>
-              <w:rPr>
-                <w:rFonts w:hint="cs"/>
-                <w:rtl/>
-                <w:lang w:bidi="he-IL"/>
-              </w:rPr>
-              <w:t>)</w:t>
+              <w:t>עבור המפתח והערך (שאר השדות דיפולטיים)</w:t>
             </w:r>
           </w:p>
           <w:p>
@@ -1158,14 +1012,12 @@
               </w:rPr>
               <w:t xml:space="preserve"> שלה הם ה</w:t>
             </w:r>
-            <w:proofErr w:type="spellStart"/>
             <w:r>
               <w:rPr>
                 <w:lang w:bidi="he-IL"/>
               </w:rPr>
               <w:t>heapNode</w:t>
             </w:r>
-            <w:proofErr w:type="spellEnd"/>
             <w:r>
               <w:rPr>
                 <w:rFonts w:hint="cs"/>
@@ -1283,25 +1135,7 @@
                 <w:rtl/>
                 <w:lang w:bidi="he-IL"/>
               </w:rPr>
-              <w:t xml:space="preserve"> </w:t>
-            </w:r>
-            <w:proofErr w:type="spellStart"/>
-            <w:r>
-              <w:rPr>
-                <w:rFonts w:eastAsiaTheme="minorEastAsia" w:hint="cs"/>
-                <w:rtl/>
-                <w:lang w:bidi="he-IL"/>
-              </w:rPr>
-              <w:t>הסיבכויות</w:t>
-            </w:r>
-            <w:proofErr w:type="spellEnd"/>
-            <w:r>
-              <w:rPr>
-                <w:rFonts w:eastAsiaTheme="minorEastAsia" w:hint="cs"/>
-                <w:rtl/>
-                <w:lang w:bidi="he-IL"/>
-              </w:rPr>
-              <w:t xml:space="preserve"> היא </w:t>
+              <w:t xml:space="preserve"> הסיבכויות היא </w:t>
             </w:r>
             <m:oMath>
               <m:r>
@@ -1490,25 +1324,7 @@
                 <w:rtl/>
                 <w:lang w:bidi="he-IL"/>
               </w:rPr>
-              <w:t xml:space="preserve">כי הבנאים של המחלקות </w:t>
-            </w:r>
-            <w:proofErr w:type="spellStart"/>
-            <w:r>
-              <w:rPr>
-                <w:rFonts w:eastAsiaTheme="minorEastAsia" w:hint="cs"/>
-                <w:rtl/>
-                <w:lang w:bidi="he-IL"/>
-              </w:rPr>
-              <w:t>דיפולטיים</w:t>
-            </w:r>
-            <w:proofErr w:type="spellEnd"/>
-            <w:r>
-              <w:rPr>
-                <w:rFonts w:eastAsiaTheme="minorEastAsia" w:hint="cs"/>
-                <w:rtl/>
-                <w:lang w:bidi="he-IL"/>
-              </w:rPr>
-              <w:t>.</w:t>
+              <w:t>כי הבנאים של המחלקות דיפולטיים.</w:t>
             </w:r>
           </w:p>
           <w:p>
@@ -1599,25 +1415,7 @@
                 <w:rtl/>
                 <w:lang w:bidi="he-IL"/>
               </w:rPr>
-              <w:t xml:space="preserve">כפי שנוכיח בתיעוד </w:t>
-            </w:r>
-            <w:proofErr w:type="spellStart"/>
-            <w:r>
-              <w:rPr>
-                <w:rFonts w:eastAsiaTheme="minorEastAsia" w:hint="cs"/>
-                <w:rtl/>
-                <w:lang w:bidi="he-IL"/>
-              </w:rPr>
-              <w:t>הפונ</w:t>
-            </w:r>
-            <w:proofErr w:type="spellEnd"/>
-            <w:r>
-              <w:rPr>
-                <w:rFonts w:eastAsiaTheme="minorEastAsia" w:hint="cs"/>
-                <w:rtl/>
-                <w:lang w:bidi="he-IL"/>
-              </w:rPr>
-              <w:t xml:space="preserve">' </w:t>
+              <w:t xml:space="preserve">כפי שנוכיח בתיעוד הפונ' </w:t>
             </w:r>
             <w:r>
               <w:rPr>
@@ -1648,14 +1446,12 @@
                 <w:lang w:bidi="he-IL"/>
               </w:rPr>
             </w:pPr>
-            <w:proofErr w:type="spellStart"/>
             <w:r>
               <w:rPr>
                 <w:lang w:bidi="he-IL"/>
               </w:rPr>
               <w:t>deleteMin</w:t>
             </w:r>
-            <w:proofErr w:type="spellEnd"/>
           </w:p>
         </w:tc>
         <w:tc>
@@ -1675,18 +1471,8 @@
                 <w:rtl/>
                 <w:lang w:bidi="he-IL"/>
               </w:rPr>
-              <w:t xml:space="preserve">מחיקת הצומת בעל הערך המינימלי </w:t>
-            </w:r>
-            <w:proofErr w:type="spellStart"/>
-            <w:r>
-              <w:rPr>
-                <w:rFonts w:hint="cs"/>
-                <w:rtl/>
-                <w:lang w:bidi="he-IL"/>
-              </w:rPr>
-              <w:t>בערימה</w:t>
-            </w:r>
-            <w:proofErr w:type="spellEnd"/>
+              <w:t>מחיקת הצומת בעל הערך המינימלי בערימה</w:t>
+            </w:r>
           </w:p>
         </w:tc>
         <w:tc>
@@ -1727,25 +1513,7 @@
                 <w:rtl/>
                 <w:lang w:bidi="he-IL"/>
               </w:rPr>
-              <w:t xml:space="preserve">הצומת </w:t>
-            </w:r>
-            <w:proofErr w:type="spellStart"/>
-            <w:r>
-              <w:rPr>
-                <w:rFonts w:hint="cs"/>
-                <w:rtl/>
-                <w:lang w:bidi="he-IL"/>
-              </w:rPr>
-              <w:t>המינמילי</w:t>
-            </w:r>
-            <w:proofErr w:type="spellEnd"/>
-            <w:r>
-              <w:rPr>
-                <w:rFonts w:hint="cs"/>
-                <w:rtl/>
-                <w:lang w:bidi="he-IL"/>
-              </w:rPr>
-              <w:t xml:space="preserve"> הוא שורש של עץ בינומי (מכלל הערימה) ושמור במצביע </w:t>
+              <w:t xml:space="preserve">הצומת המינמילי הוא שורש של עץ בינומי (מכלל הערימה) ושמור במצביע </w:t>
             </w:r>
             <w:r>
               <w:rPr>
@@ -1793,25 +1561,7 @@
                 <w:rtl/>
                 <w:lang w:bidi="he-IL"/>
               </w:rPr>
-              <w:t xml:space="preserve"> שתכיל את כל העצים הבינומים </w:t>
-            </w:r>
-            <w:proofErr w:type="spellStart"/>
-            <w:r>
-              <w:rPr>
-                <w:rFonts w:hint="cs"/>
-                <w:rtl/>
-                <w:lang w:bidi="he-IL"/>
-              </w:rPr>
-              <w:t>בערימה</w:t>
-            </w:r>
-            <w:proofErr w:type="spellEnd"/>
-            <w:r>
-              <w:rPr>
-                <w:rFonts w:hint="cs"/>
-                <w:rtl/>
-                <w:lang w:bidi="he-IL"/>
-              </w:rPr>
-              <w:t xml:space="preserve"> מלבד העץ ששורשו הוא המינימום </w:t>
+              <w:t xml:space="preserve"> שתכיל את כל העצים הבינומים בערימה מלבד העץ ששורשו הוא המינימום </w:t>
             </w:r>
             <w:r>
               <w:rPr>
@@ -1894,14 +1644,12 @@
               </w:rPr>
               <w:t xml:space="preserve"> שתכיל את כל הילדים הישירים של השורש המינימלי (מתבצע בעזרת לולאה מ</w:t>
             </w:r>
-            <w:proofErr w:type="spellStart"/>
             <w:r>
               <w:rPr>
                 <w:lang w:bidi="he-IL"/>
               </w:rPr>
               <w:t>min.child</w:t>
             </w:r>
-            <w:proofErr w:type="spellEnd"/>
             <w:r>
               <w:rPr>
                 <w:rFonts w:hint="cs"/>
@@ -2113,27 +1861,7 @@
                 <w:rtl/>
                 <w:lang w:bidi="he-IL"/>
               </w:rPr>
-              <w:t xml:space="preserve">מספר העצים </w:t>
-            </w:r>
-            <w:proofErr w:type="spellStart"/>
-            <w:r>
-              <w:rPr>
-                <w:rFonts w:ascii="Cambria Math" w:eastAsiaTheme="minorEastAsia" w:hAnsi="Cambria Math" w:hint="cs"/>
-                <w:i/>
-                <w:rtl/>
-                <w:lang w:bidi="he-IL"/>
-              </w:rPr>
-              <w:t>בערימה</w:t>
-            </w:r>
-            <w:proofErr w:type="spellEnd"/>
-            <w:r>
-              <w:rPr>
-                <w:rFonts w:ascii="Cambria Math" w:eastAsiaTheme="minorEastAsia" w:hAnsi="Cambria Math" w:hint="cs"/>
-                <w:i/>
-                <w:rtl/>
-                <w:lang w:bidi="he-IL"/>
-              </w:rPr>
-              <w:t xml:space="preserve"> חסום ע"י </w:t>
+              <w:t xml:space="preserve">מספר העצים בערימה חסום ע"י </w:t>
             </w:r>
             <w:r>
               <w:rPr>
@@ -2317,32 +2045,46 @@
                 <w:rtl/>
                 <w:lang w:bidi="he-IL"/>
               </w:rPr>
-              <w:t xml:space="preserve">כפי שנוכיח בתיעוד </w:t>
-            </w:r>
-            <w:proofErr w:type="spellStart"/>
+              <w:t xml:space="preserve">כפי שנוכיח בתיעוד הפונ' </w:t>
+            </w:r>
+            <w:r>
+              <w:rPr>
+                <w:rFonts w:eastAsiaTheme="minorEastAsia"/>
+                <w:lang w:bidi="he-IL"/>
+              </w:rPr>
+              <w:t>meld</w:t>
+            </w:r>
             <w:r>
               <w:rPr>
                 <w:rFonts w:eastAsiaTheme="minorEastAsia" w:hint="cs"/>
                 <w:rtl/>
                 <w:lang w:bidi="he-IL"/>
               </w:rPr>
-              <w:t>הפונ</w:t>
-            </w:r>
-            <w:proofErr w:type="spellEnd"/>
+              <w:t>.</w:t>
+            </w:r>
+          </w:p>
+          <w:p>
+            <w:pPr>
+              <w:rPr>
+                <w:iCs/>
+                <w:rtl/>
+                <w:lang w:bidi="he-IL"/>
+              </w:rPr>
+            </w:pPr>
             <w:r>
               <w:rPr>
                 <w:rFonts w:eastAsiaTheme="minorEastAsia" w:hint="cs"/>
                 <w:rtl/>
                 <w:lang w:bidi="he-IL"/>
               </w:rPr>
-              <w:t xml:space="preserve">' </w:t>
+              <w:t>סעיף 4</w:t>
             </w:r>
             <w:r>
               <w:rPr>
                 <w:rFonts w:eastAsiaTheme="minorEastAsia"/>
                 <w:lang w:bidi="he-IL"/>
               </w:rPr>
-              <w:t>meld</w:t>
+              <w:t xml:space="preserve"> </w:t>
             </w:r>
             <w:r>
               <w:rPr>
@@ -2350,72 +2092,22 @@
                 <w:rtl/>
                 <w:lang w:bidi="he-IL"/>
               </w:rPr>
-              <w:t>.</w:t>
-            </w:r>
-          </w:p>
-          <w:p>
-            <w:pPr>
-              <w:rPr>
-                <w:iCs/>
-                <w:rtl/>
-                <w:lang w:bidi="he-IL"/>
-              </w:rPr>
-            </w:pPr>
+              <w:t xml:space="preserve"> דורש </w:t>
+            </w:r>
+            <w:r>
+              <w:rPr>
+                <w:rFonts w:eastAsiaTheme="minorEastAsia"/>
+                <w:lang w:bidi="he-IL"/>
+              </w:rPr>
+              <w:t>O(1)</w:t>
+            </w:r>
             <w:r>
               <w:rPr>
                 <w:rFonts w:eastAsiaTheme="minorEastAsia" w:hint="cs"/>
                 <w:rtl/>
                 <w:lang w:bidi="he-IL"/>
               </w:rPr>
-              <w:t>סעיף 4</w:t>
-            </w:r>
-            <w:r>
-              <w:rPr>
-                <w:rFonts w:eastAsiaTheme="minorEastAsia"/>
-                <w:lang w:bidi="he-IL"/>
-              </w:rPr>
-              <w:t xml:space="preserve"> </w:t>
-            </w:r>
-            <w:r>
-              <w:rPr>
-                <w:rFonts w:eastAsiaTheme="minorEastAsia" w:hint="cs"/>
-                <w:rtl/>
-                <w:lang w:bidi="he-IL"/>
-              </w:rPr>
-              <w:t xml:space="preserve"> דורש </w:t>
-            </w:r>
-            <w:r>
-              <w:rPr>
-                <w:rFonts w:eastAsiaTheme="minorEastAsia"/>
-                <w:lang w:bidi="he-IL"/>
-              </w:rPr>
-              <w:t>O(1)</w:t>
-            </w:r>
-            <w:r>
-              <w:rPr>
-                <w:rFonts w:eastAsiaTheme="minorEastAsia" w:hint="cs"/>
-                <w:rtl/>
-                <w:lang w:bidi="he-IL"/>
-              </w:rPr>
-              <w:t xml:space="preserve"> עבודה כפי שמנומק בתיעוד </w:t>
-            </w:r>
-            <w:proofErr w:type="spellStart"/>
-            <w:r>
-              <w:rPr>
-                <w:rFonts w:eastAsiaTheme="minorEastAsia" w:hint="cs"/>
-                <w:rtl/>
-                <w:lang w:bidi="he-IL"/>
-              </w:rPr>
-              <w:t>פונ</w:t>
-            </w:r>
-            <w:proofErr w:type="spellEnd"/>
-            <w:r>
-              <w:rPr>
-                <w:rFonts w:eastAsiaTheme="minorEastAsia" w:hint="cs"/>
-                <w:rtl/>
-                <w:lang w:bidi="he-IL"/>
-              </w:rPr>
-              <w:t>' עזר</w:t>
+              <w:t xml:space="preserve"> עבודה כפי שמנומק בתיעוד פונ' עזר</w:t>
             </w:r>
             <w:r>
               <w:rPr>
@@ -2439,28 +2131,12 @@
                 <w:lang w:bidi="he-IL"/>
               </w:rPr>
             </w:pPr>
-            <w:proofErr w:type="spellStart"/>
-            <w:proofErr w:type="gramStart"/>
             <w:r>
               <w:rPr>
                 <w:lang w:bidi="he-IL"/>
               </w:rPr>
               <w:lastRenderedPageBreak/>
-              <w:t>findMin</w:t>
-            </w:r>
-            <w:proofErr w:type="spellEnd"/>
-            <w:r>
-              <w:rPr>
-                <w:lang w:bidi="he-IL"/>
-              </w:rPr>
-              <w:t>(</w:t>
-            </w:r>
-            <w:proofErr w:type="gramEnd"/>
-            <w:r>
-              <w:rPr>
-                <w:lang w:bidi="he-IL"/>
-              </w:rPr>
-              <w:t>)</w:t>
+              <w:t>findMin()</w:t>
             </w:r>
           </w:p>
         </w:tc>
@@ -2481,18 +2157,8 @@
                 <w:rtl/>
                 <w:lang w:bidi="he-IL"/>
               </w:rPr>
-              <w:t xml:space="preserve">החזרת מצביע לצומת המינימלי </w:t>
-            </w:r>
-            <w:proofErr w:type="spellStart"/>
-            <w:r>
-              <w:rPr>
-                <w:rFonts w:hint="cs"/>
-                <w:rtl/>
-                <w:lang w:bidi="he-IL"/>
-              </w:rPr>
-              <w:t>בערימה</w:t>
-            </w:r>
-            <w:proofErr w:type="spellEnd"/>
+              <w:t>החזרת מצביע לצומת המינימלי בערימה</w:t>
+            </w:r>
           </w:p>
         </w:tc>
         <w:tc>
@@ -2505,14 +2171,12 @@
                 <w:lang w:bidi="he-IL"/>
               </w:rPr>
             </w:pPr>
-            <w:proofErr w:type="spellStart"/>
             <w:r>
               <w:rPr>
                 <w:lang w:bidi="he-IL"/>
               </w:rPr>
               <w:t>HeapItem</w:t>
             </w:r>
-            <w:proofErr w:type="spellEnd"/>
           </w:p>
         </w:tc>
         <w:tc>
@@ -2577,41 +2241,25 @@
                 <w:lang w:bidi="he-IL"/>
               </w:rPr>
             </w:pPr>
-            <w:proofErr w:type="spellStart"/>
             <w:r>
               <w:rPr>
                 <w:lang w:bidi="he-IL"/>
               </w:rPr>
               <w:t>decreaseKey</w:t>
             </w:r>
-            <w:proofErr w:type="spellEnd"/>
-          </w:p>
-          <w:p>
-            <w:pPr>
-              <w:rPr>
-                <w:rtl/>
-                <w:lang w:bidi="he-IL"/>
-              </w:rPr>
-            </w:pPr>
-            <w:r>
-              <w:rPr>
-                <w:lang w:bidi="he-IL"/>
-              </w:rPr>
-              <w:t>(</w:t>
-            </w:r>
-            <w:proofErr w:type="spellStart"/>
-            <w:r>
-              <w:rPr>
-                <w:lang w:bidi="he-IL"/>
-              </w:rPr>
-              <w:t>HeapItem</w:t>
-            </w:r>
-            <w:proofErr w:type="spellEnd"/>
-            <w:r>
-              <w:rPr>
-                <w:lang w:bidi="he-IL"/>
-              </w:rPr>
-              <w:t xml:space="preserve"> item, int diff)</w:t>
+          </w:p>
+          <w:p>
+            <w:pPr>
+              <w:rPr>
+                <w:rtl/>
+                <w:lang w:bidi="he-IL"/>
+              </w:rPr>
+            </w:pPr>
+            <w:r>
+              <w:rPr>
+                <w:lang w:bidi="he-IL"/>
+              </w:rPr>
+              <w:t>(HeapItem item, int diff)</w:t>
             </w:r>
           </w:p>
         </w:tc>
@@ -2800,25 +2448,7 @@
                 <w:rtl/>
                 <w:lang w:bidi="he-IL"/>
               </w:rPr>
-              <w:t xml:space="preserve"> עדיין תקין (לפי כלל הערימה הוא עדיין קטן מילדיו). בדיקה האם הוא צריך להיות </w:t>
-            </w:r>
-            <w:proofErr w:type="spellStart"/>
-            <w:r>
-              <w:rPr>
-                <w:rFonts w:hint="cs"/>
-                <w:rtl/>
-                <w:lang w:bidi="he-IL"/>
-              </w:rPr>
-              <w:t>המינמום</w:t>
-            </w:r>
-            <w:proofErr w:type="spellEnd"/>
-            <w:r>
-              <w:rPr>
-                <w:rFonts w:hint="cs"/>
-                <w:rtl/>
-                <w:lang w:bidi="he-IL"/>
-              </w:rPr>
-              <w:t xml:space="preserve"> החדש והחלפה במידת הצורך</w:t>
+              <w:t xml:space="preserve"> עדיין תקין (לפי כלל הערימה הוא עדיין קטן מילדיו). בדיקה האם הוא צריך להיות המינמום החדש והחלפה במידת הצורך</w:t>
             </w:r>
           </w:p>
           <w:p>
@@ -2944,14 +2574,12 @@
               </w:rPr>
               <w:t xml:space="preserve"> (כלומר החלף להם את ה</w:t>
             </w:r>
-            <w:proofErr w:type="spellStart"/>
             <w:r>
               <w:rPr>
                 <w:lang w:bidi="he-IL"/>
               </w:rPr>
               <w:t>nodeItems</w:t>
             </w:r>
-            <w:proofErr w:type="spellEnd"/>
             <w:r>
               <w:rPr>
                 <w:rFonts w:hint="cs"/>
@@ -2960,14 +2588,12 @@
               </w:rPr>
               <w:t xml:space="preserve"> ועדכן אותם להצביע על ה</w:t>
             </w:r>
-            <w:proofErr w:type="spellStart"/>
             <w:r>
               <w:rPr>
                 <w:lang w:bidi="he-IL"/>
               </w:rPr>
               <w:t>HeapNode</w:t>
             </w:r>
-            <w:proofErr w:type="spellEnd"/>
             <w:r>
               <w:rPr>
                 <w:rFonts w:hint="cs"/>
@@ -3185,25 +2811,7 @@
                 <w:rtl/>
                 <w:lang w:bidi="he-IL"/>
               </w:rPr>
-              <w:t xml:space="preserve"> הוא עלה שדורש תיקון עד לשורש, כמות העבודה </w:t>
-            </w:r>
-            <w:proofErr w:type="spellStart"/>
-            <w:r>
-              <w:rPr>
-                <w:rFonts w:eastAsiaTheme="minorEastAsia" w:hint="cs"/>
-                <w:rtl/>
-                <w:lang w:bidi="he-IL"/>
-              </w:rPr>
-              <w:t>תיהיה</w:t>
-            </w:r>
-            <w:proofErr w:type="spellEnd"/>
-            <w:r>
-              <w:rPr>
-                <w:rFonts w:eastAsiaTheme="minorEastAsia" w:hint="cs"/>
-                <w:rtl/>
-                <w:lang w:bidi="he-IL"/>
-              </w:rPr>
-              <w:t xml:space="preserve"> חסומה על ידי גובה העץ.</w:t>
+              <w:t xml:space="preserve"> הוא עלה שדורש תיקון עד לשורש, כמות העבודה תיהיה חסומה על ידי גובה העץ.</w:t>
             </w:r>
           </w:p>
           <w:p>
@@ -3279,21 +2887,7 @@
               <w:rPr>
                 <w:lang w:bidi="he-IL"/>
               </w:rPr>
-              <w:t>(</w:t>
-            </w:r>
-            <w:proofErr w:type="spellStart"/>
-            <w:r>
-              <w:rPr>
-                <w:lang w:bidi="he-IL"/>
-              </w:rPr>
-              <w:t>HeapItem</w:t>
-            </w:r>
-            <w:proofErr w:type="spellEnd"/>
-            <w:r>
-              <w:rPr>
-                <w:lang w:bidi="he-IL"/>
-              </w:rPr>
-              <w:t xml:space="preserve"> item)</w:t>
+              <w:t>(HeapItem item)</w:t>
             </w:r>
           </w:p>
         </w:tc>
@@ -3387,25 +2981,7 @@
                 <w:rtl/>
                 <w:lang w:bidi="he-IL"/>
               </w:rPr>
-              <w:t xml:space="preserve"> במפתח הנוכחי שלו (כך שיקבל את הערך 0) בעזרת </w:t>
-            </w:r>
-            <w:proofErr w:type="spellStart"/>
-            <w:r>
-              <w:rPr>
-                <w:rFonts w:hint="cs"/>
-                <w:rtl/>
-                <w:lang w:bidi="he-IL"/>
-              </w:rPr>
-              <w:t>הפונ</w:t>
-            </w:r>
-            <w:proofErr w:type="spellEnd"/>
-            <w:r>
-              <w:rPr>
-                <w:rFonts w:hint="cs"/>
-                <w:rtl/>
-                <w:lang w:bidi="he-IL"/>
-              </w:rPr>
-              <w:t>'</w:t>
+              <w:t xml:space="preserve"> במפתח הנוכחי שלו (כך שיקבל את הערך 0) בעזרת הפונ'</w:t>
             </w:r>
             <w:r>
               <w:rPr>
@@ -3421,14 +2997,12 @@
               </w:rPr>
               <w:t xml:space="preserve"> </w:t>
             </w:r>
-            <w:proofErr w:type="spellStart"/>
             <w:r>
               <w:rPr>
                 <w:lang w:bidi="he-IL"/>
               </w:rPr>
               <w:t>decreaseKey</w:t>
             </w:r>
-            <w:proofErr w:type="spellEnd"/>
           </w:p>
           <w:p>
             <w:pPr>
@@ -3450,19 +3024,11 @@
               </w:rPr>
               <w:t>קרא ל</w:t>
             </w:r>
-            <w:proofErr w:type="spellStart"/>
-            <w:r>
-              <w:rPr>
-                <w:lang w:bidi="he-IL"/>
-              </w:rPr>
-              <w:t>deleteMin</w:t>
-            </w:r>
-            <w:proofErr w:type="spellEnd"/>
-            <w:r>
-              <w:rPr>
-                <w:lang w:bidi="he-IL"/>
-              </w:rPr>
-              <w:t>()</w:t>
+            <w:r>
+              <w:rPr>
+                <w:lang w:bidi="he-IL"/>
+              </w:rPr>
+              <w:t>deleteMin()</w:t>
             </w:r>
             <w:r>
               <w:rPr>
@@ -3484,25 +3050,7 @@
                 <w:rtl/>
                 <w:lang w:bidi="he-IL"/>
               </w:rPr>
-              <w:t xml:space="preserve"> כי הוא קיבל בסעיף 1 את המפתח 0 שהוא בהכרח הכי נמוך </w:t>
-            </w:r>
-            <w:proofErr w:type="spellStart"/>
-            <w:r>
-              <w:rPr>
-                <w:rFonts w:hint="cs"/>
-                <w:rtl/>
-                <w:lang w:bidi="he-IL"/>
-              </w:rPr>
-              <w:t>בערימה</w:t>
-            </w:r>
-            <w:proofErr w:type="spellEnd"/>
-            <w:r>
-              <w:rPr>
-                <w:rFonts w:hint="cs"/>
-                <w:rtl/>
-                <w:lang w:bidi="he-IL"/>
-              </w:rPr>
-              <w:t xml:space="preserve"> (כי הוגדר שהערמה לא תומכת בהכנסה של מפתח 0).</w:t>
+              <w:t xml:space="preserve"> כי הוא קיבל בסעיף 1 את המפתח 0 שהוא בהכרח הכי נמוך בערימה (כי הוגדר שהערמה לא תומכת בהכנסה של מפתח 0).</w:t>
             </w:r>
           </w:p>
         </w:tc>
@@ -3625,27 +3173,11 @@
                 <w:lang w:bidi="he-IL"/>
               </w:rPr>
             </w:pPr>
-            <w:proofErr w:type="gramStart"/>
-            <w:r>
-              <w:rPr>
-                <w:lang w:bidi="he-IL"/>
-              </w:rPr>
-              <w:t>meld(</w:t>
-            </w:r>
-            <w:proofErr w:type="spellStart"/>
-            <w:proofErr w:type="gramEnd"/>
-            <w:r>
-              <w:rPr>
-                <w:lang w:bidi="he-IL"/>
-              </w:rPr>
-              <w:t>BinomialHeap</w:t>
-            </w:r>
-            <w:proofErr w:type="spellEnd"/>
-            <w:r>
-              <w:rPr>
-                <w:lang w:bidi="he-IL"/>
-              </w:rPr>
-              <w:t xml:space="preserve"> heap2)</w:t>
+            <w:r>
+              <w:rPr>
+                <w:lang w:bidi="he-IL"/>
+              </w:rPr>
+              <w:t>meld(BinomialHeap heap2)</w:t>
             </w:r>
           </w:p>
         </w:tc>
@@ -3775,25 +3307,7 @@
                 <w:rtl/>
                 <w:lang w:bidi="he-IL"/>
               </w:rPr>
-              <w:t xml:space="preserve">אם שתי </w:t>
-            </w:r>
-            <w:proofErr w:type="spellStart"/>
-            <w:r>
-              <w:rPr>
-                <w:rFonts w:hint="cs"/>
-                <w:rtl/>
-                <w:lang w:bidi="he-IL"/>
-              </w:rPr>
-              <w:t>הערימות</w:t>
-            </w:r>
-            <w:proofErr w:type="spellEnd"/>
-            <w:r>
-              <w:rPr>
-                <w:rFonts w:hint="cs"/>
-                <w:rtl/>
-                <w:lang w:bidi="he-IL"/>
-              </w:rPr>
-              <w:t xml:space="preserve"> ריקות </w:t>
+              <w:t xml:space="preserve">אם שתי הערימות ריקות </w:t>
             </w:r>
             <w:r>
               <w:rPr>
@@ -3991,14 +3505,12 @@
               </w:rPr>
               <w:t xml:space="preserve"> הכנס לכל תא </w:t>
             </w:r>
-            <w:proofErr w:type="spellStart"/>
             <w:r>
               <w:rPr>
                 <w:lang w:bidi="he-IL"/>
               </w:rPr>
               <w:t>i</w:t>
             </w:r>
-            <w:proofErr w:type="spellEnd"/>
             <w:r>
               <w:rPr>
                 <w:rFonts w:hint="cs"/>
@@ -4007,39 +3519,19 @@
               </w:rPr>
               <w:t xml:space="preserve"> מצביע לשורש העץ בדרגה </w:t>
             </w:r>
-            <w:proofErr w:type="spellStart"/>
             <w:r>
               <w:rPr>
                 <w:lang w:bidi="he-IL"/>
               </w:rPr>
               <w:t>i</w:t>
             </w:r>
-            <w:proofErr w:type="spellEnd"/>
-            <w:r>
-              <w:rPr>
-                <w:rFonts w:hint="cs"/>
-                <w:rtl/>
-                <w:lang w:bidi="he-IL"/>
-              </w:rPr>
-              <w:t xml:space="preserve"> אם קיים כזה </w:t>
-            </w:r>
-            <w:proofErr w:type="spellStart"/>
-            <w:r>
-              <w:rPr>
-                <w:rFonts w:hint="cs"/>
-                <w:rtl/>
-                <w:lang w:bidi="he-IL"/>
-              </w:rPr>
-              <w:t>בערימה</w:t>
-            </w:r>
-            <w:proofErr w:type="spellEnd"/>
-            <w:r>
-              <w:rPr>
-                <w:rFonts w:hint="cs"/>
-                <w:rtl/>
-                <w:lang w:bidi="he-IL"/>
-              </w:rPr>
-              <w:t xml:space="preserve"> </w:t>
+            <w:r>
+              <w:rPr>
+                <w:rFonts w:hint="cs"/>
+                <w:rtl/>
+                <w:lang w:bidi="he-IL"/>
+              </w:rPr>
+              <w:t xml:space="preserve"> אם קיים כזה בערימה </w:t>
             </w:r>
             <w:r>
               <w:rPr>
@@ -4134,25 +3626,7 @@
                 <w:rtl/>
                 <w:lang w:bidi="he-IL"/>
               </w:rPr>
-              <w:t xml:space="preserve">אתחל מערך </w:t>
-            </w:r>
-            <w:proofErr w:type="spellStart"/>
-            <w:r>
-              <w:rPr>
-                <w:rFonts w:hint="cs"/>
-                <w:rtl/>
-                <w:lang w:bidi="he-IL"/>
-              </w:rPr>
-              <w:t>סכימה</w:t>
-            </w:r>
-            <w:proofErr w:type="spellEnd"/>
-            <w:r>
-              <w:rPr>
-                <w:rFonts w:hint="cs"/>
-                <w:rtl/>
-                <w:lang w:bidi="he-IL"/>
-              </w:rPr>
-              <w:t xml:space="preserve"> באורך 3</w:t>
+              <w:t>אתחל מערך סכימה באורך 3</w:t>
             </w:r>
           </w:p>
           <w:p>
@@ -4208,14 +3682,12 @@
               </w:rPr>
               <w:t xml:space="preserve">אתחל </w:t>
             </w:r>
-            <w:proofErr w:type="spellStart"/>
             <w:r>
               <w:rPr>
                 <w:lang w:bidi="he-IL"/>
               </w:rPr>
               <w:t>toInsert</w:t>
             </w:r>
-            <w:proofErr w:type="spellEnd"/>
             <w:r>
               <w:rPr>
                 <w:rFonts w:hint="cs"/>
@@ -4265,14 +3737,12 @@
               <w:lastRenderedPageBreak/>
               <w:t xml:space="preserve">אם יש צומת אמיתי במערך 1 במקום </w:t>
             </w:r>
-            <w:proofErr w:type="spellStart"/>
             <w:r>
               <w:rPr>
                 <w:lang w:bidi="he-IL"/>
               </w:rPr>
               <w:t>i</w:t>
             </w:r>
-            <w:proofErr w:type="spellEnd"/>
             <w:r>
               <w:rPr>
                 <w:rFonts w:hint="cs"/>
@@ -4294,43 +3764,7 @@
                 <w:rtl/>
                 <w:lang w:bidi="he-IL"/>
               </w:rPr>
-              <w:t xml:space="preserve"> הכנס אותו למערך </w:t>
-            </w:r>
-            <w:proofErr w:type="spellStart"/>
-            <w:r>
-              <w:rPr>
-                <w:rFonts w:hint="cs"/>
-                <w:rtl/>
-                <w:lang w:bidi="he-IL"/>
-              </w:rPr>
-              <w:t>סכימה</w:t>
-            </w:r>
-            <w:proofErr w:type="spellEnd"/>
-            <w:r>
-              <w:rPr>
-                <w:rFonts w:hint="cs"/>
-                <w:rtl/>
-                <w:lang w:bidi="he-IL"/>
-              </w:rPr>
-              <w:t xml:space="preserve"> (בעזרת </w:t>
-            </w:r>
-            <w:proofErr w:type="spellStart"/>
-            <w:r>
-              <w:rPr>
-                <w:rFonts w:hint="cs"/>
-                <w:rtl/>
-                <w:lang w:bidi="he-IL"/>
-              </w:rPr>
-              <w:t>פונ</w:t>
-            </w:r>
-            <w:proofErr w:type="spellEnd"/>
-            <w:r>
-              <w:rPr>
-                <w:rFonts w:hint="cs"/>
-                <w:rtl/>
-                <w:lang w:bidi="he-IL"/>
-              </w:rPr>
-              <w:t xml:space="preserve">' עזר </w:t>
+              <w:t xml:space="preserve"> הכנס אותו למערך סכימה (בעזרת פונ' עזר </w:t>
             </w:r>
             <w:r>
               <w:rPr>
@@ -4420,14 +3854,12 @@
               </w:rPr>
               <w:t xml:space="preserve"> - הכנס ל</w:t>
             </w:r>
-            <w:proofErr w:type="spellStart"/>
             <w:r>
               <w:rPr>
                 <w:lang w:bidi="he-IL"/>
               </w:rPr>
               <w:t>toInsert</w:t>
             </w:r>
-            <w:proofErr w:type="spellEnd"/>
             <w:r>
               <w:rPr>
                 <w:rFonts w:hint="cs"/>
@@ -4454,25 +3886,7 @@
                 <w:rtl/>
                 <w:lang w:bidi="he-IL"/>
               </w:rPr>
-              <w:t xml:space="preserve">אם במערך הסכימה יש 2 צמתים </w:t>
-            </w:r>
-            <w:proofErr w:type="spellStart"/>
-            <w:r>
-              <w:rPr>
-                <w:rFonts w:hint="cs"/>
-                <w:rtl/>
-                <w:lang w:bidi="he-IL"/>
-              </w:rPr>
-              <w:t>אמיתים</w:t>
-            </w:r>
-            <w:proofErr w:type="spellEnd"/>
-            <w:r>
-              <w:rPr>
-                <w:rFonts w:hint="cs"/>
-                <w:rtl/>
-                <w:lang w:bidi="he-IL"/>
-              </w:rPr>
-              <w:t xml:space="preserve"> (יכול לקרות גם בנוסף לסעיף </w:t>
+              <w:t xml:space="preserve">אם במערך הסכימה יש 2 צמתים אמיתים (יכול לקרות גם בנוסף לסעיף </w:t>
             </w:r>
             <w:r>
               <w:rPr>
@@ -4541,25 +3955,7 @@
                 <w:rtl/>
                 <w:lang w:bidi="he-IL"/>
               </w:rPr>
-              <w:t xml:space="preserve"> (בעזרת </w:t>
-            </w:r>
-            <w:proofErr w:type="spellStart"/>
-            <w:r>
-              <w:rPr>
-                <w:rFonts w:hint="cs"/>
-                <w:rtl/>
-                <w:lang w:bidi="he-IL"/>
-              </w:rPr>
-              <w:t>פונ</w:t>
-            </w:r>
-            <w:proofErr w:type="spellEnd"/>
-            <w:r>
-              <w:rPr>
-                <w:rFonts w:hint="cs"/>
-                <w:rtl/>
-                <w:lang w:bidi="he-IL"/>
-              </w:rPr>
-              <w:t xml:space="preserve">' העזר </w:t>
+              <w:t xml:space="preserve"> (בעזרת פונ' העזר </w:t>
             </w:r>
             <w:r>
               <w:rPr>
@@ -4587,14 +3983,12 @@
                 <w:lang w:bidi="he-IL"/>
               </w:rPr>
             </w:pPr>
-            <w:proofErr w:type="spellStart"/>
             <w:r>
               <w:rPr>
                 <w:lang w:bidi="he-IL"/>
               </w:rPr>
               <w:t>toInsert</w:t>
             </w:r>
-            <w:proofErr w:type="spellEnd"/>
             <w:r>
               <w:rPr>
                 <w:rFonts w:hint="cs"/>
@@ -4623,14 +4017,12 @@
               </w:rPr>
               <w:t xml:space="preserve">הכנס את </w:t>
             </w:r>
-            <w:proofErr w:type="spellStart"/>
             <w:r>
               <w:rPr>
                 <w:lang w:bidi="he-IL"/>
               </w:rPr>
               <w:t>toInsert</w:t>
             </w:r>
-            <w:proofErr w:type="spellEnd"/>
             <w:r>
               <w:rPr>
                 <w:rFonts w:hint="cs"/>
@@ -4639,14 +4031,12 @@
               </w:rPr>
               <w:t xml:space="preserve"> למערך התוצאות בתא ה</w:t>
             </w:r>
-            <w:proofErr w:type="spellStart"/>
             <w:r>
               <w:rPr>
                 <w:lang w:bidi="he-IL"/>
               </w:rPr>
               <w:t>i</w:t>
             </w:r>
-            <w:proofErr w:type="spellEnd"/>
           </w:p>
           <w:p>
             <w:pPr>
@@ -4679,40 +4069,14 @@
                 <w:rtl/>
                 <w:lang w:bidi="he-IL"/>
               </w:rPr>
-              <w:t xml:space="preserve"> בין צמתים בדרגה עולה (שאינם </w:t>
-            </w:r>
-            <w:proofErr w:type="spellStart"/>
-            <w:r>
-              <w:rPr>
-                <w:rFonts w:hint="cs"/>
-                <w:rtl/>
-                <w:lang w:bidi="he-IL"/>
-              </w:rPr>
-              <w:t>וירטואלים</w:t>
-            </w:r>
-            <w:proofErr w:type="spellEnd"/>
-            <w:r>
-              <w:rPr>
-                <w:rFonts w:hint="cs"/>
-                <w:rtl/>
-                <w:lang w:bidi="he-IL"/>
-              </w:rPr>
-              <w:t xml:space="preserve">), מצא את המינימום, חשב את </w:t>
-            </w:r>
-            <w:r>
-              <w:rPr>
-                <w:lang w:bidi="he-IL"/>
-              </w:rPr>
-              <w:t xml:space="preserve">size, </w:t>
-            </w:r>
-            <w:proofErr w:type="spellStart"/>
-            <w:r>
-              <w:rPr>
-                <w:lang w:bidi="he-IL"/>
-              </w:rPr>
-              <w:t>numTrees</w:t>
-            </w:r>
-            <w:proofErr w:type="spellEnd"/>
+              <w:t xml:space="preserve"> בין צמתים בדרגה עולה (שאינם וירטואלים), מצא את המינימום, חשב את </w:t>
+            </w:r>
+            <w:r>
+              <w:rPr>
+                <w:lang w:bidi="he-IL"/>
+              </w:rPr>
+              <w:t>size, numTrees</w:t>
+            </w:r>
             <w:r>
               <w:rPr>
                 <w:rFonts w:hint="cs"/>
@@ -4774,16 +4138,8 @@
               <w:rPr>
                 <w:lang w:bidi="he-IL"/>
               </w:rPr>
-              <w:t xml:space="preserve">min, last, size, </w:t>
-            </w:r>
-            <w:proofErr w:type="spellStart"/>
-            <w:r>
-              <w:rPr>
-                <w:lang w:bidi="he-IL"/>
-              </w:rPr>
-              <w:t>numTrees</w:t>
-            </w:r>
-            <w:proofErr w:type="spellEnd"/>
+              <w:t>min, last, size, numTrees</w:t>
+            </w:r>
             <w:r>
               <w:rPr>
                 <w:rFonts w:hint="cs"/>
@@ -4919,29 +4275,58 @@
                 <w:rtl/>
                 <w:lang w:bidi="he-IL"/>
               </w:rPr>
-              <w:t xml:space="preserve">בסעיף 9 מספר </w:t>
-            </w:r>
-            <w:proofErr w:type="spellStart"/>
+              <w:t xml:space="preserve">בסעיף 9 מספר האיטרציות של הלולאה חסום ע"י </w:t>
+            </w:r>
+            <w:r>
+              <w:rPr>
+                <w:rFonts w:ascii="Calibri" w:eastAsia="Calibri" w:hAnsi="Calibri" w:cs="Arial"/>
+                <w:lang w:bidi="he-IL"/>
+              </w:rPr>
+              <w:t>log(n)</w:t>
+            </w:r>
             <w:r>
               <w:rPr>
                 <w:rFonts w:ascii="Calibri" w:eastAsia="Calibri" w:hAnsi="Calibri" w:cs="Arial" w:hint="cs"/>
                 <w:rtl/>
                 <w:lang w:bidi="he-IL"/>
               </w:rPr>
-              <w:t>האיטרציות</w:t>
-            </w:r>
-            <w:proofErr w:type="spellEnd"/>
+              <w:t xml:space="preserve"> ובכל ריצה מתבצעת כמות עבודה קבועה (כולל </w:t>
+            </w:r>
+            <w:r>
+              <w:rPr>
+                <w:rFonts w:ascii="Calibri" w:eastAsia="Calibri" w:hAnsi="Calibri" w:cs="Arial"/>
+                <w:lang w:bidi="he-IL"/>
+              </w:rPr>
+              <w:t>link</w:t>
+            </w:r>
             <w:r>
               <w:rPr>
                 <w:rFonts w:ascii="Calibri" w:eastAsia="Calibri" w:hAnsi="Calibri" w:cs="Arial" w:hint="cs"/>
                 <w:rtl/>
                 <w:lang w:bidi="he-IL"/>
               </w:rPr>
-              <w:t xml:space="preserve"> של הלולאה חסום ע"י </w:t>
-            </w:r>
-            <w:r>
+              <w:t xml:space="preserve"> שמנומק בטבלת פונ' עזר)</w:t>
+            </w:r>
+          </w:p>
+          <w:p>
+            <w:pPr>
               <w:rPr>
                 <w:rFonts w:ascii="Calibri" w:eastAsia="Calibri" w:hAnsi="Calibri" w:cs="Arial"/>
+                <w:rtl/>
+                <w:lang w:bidi="he-IL"/>
+              </w:rPr>
+            </w:pPr>
+            <w:r>
+              <w:rPr>
+                <w:rFonts w:ascii="Calibri" w:eastAsia="Calibri" w:hAnsi="Calibri" w:cs="Arial" w:hint="cs"/>
+                <w:rtl/>
+                <w:lang w:bidi="he-IL"/>
+              </w:rPr>
+              <w:t xml:space="preserve">בסעיף 10 מספר האיטרציות של הלולאה גם חסום ע"י </w:t>
+            </w:r>
+            <w:r>
+              <w:rPr>
+                <w:rFonts w:ascii="Calibri" w:eastAsia="Calibri" w:hAnsi="Calibri" w:cs="Arial"/>
                 <w:lang w:bidi="he-IL"/>
               </w:rPr>
               <w:t>log(n)</w:t>
@@ -4952,108 +4337,7 @@
                 <w:rtl/>
                 <w:lang w:bidi="he-IL"/>
               </w:rPr>
-              <w:t xml:space="preserve"> ובכל ריצה מתבצעת כמות עבודה קבועה (כולל </w:t>
-            </w:r>
-            <w:r>
-              <w:rPr>
-                <w:rFonts w:ascii="Calibri" w:eastAsia="Calibri" w:hAnsi="Calibri" w:cs="Arial"/>
-                <w:lang w:bidi="he-IL"/>
-              </w:rPr>
-              <w:t>link</w:t>
-            </w:r>
-            <w:r>
-              <w:rPr>
-                <w:rFonts w:ascii="Calibri" w:eastAsia="Calibri" w:hAnsi="Calibri" w:cs="Arial" w:hint="cs"/>
-                <w:rtl/>
-                <w:lang w:bidi="he-IL"/>
-              </w:rPr>
-              <w:t xml:space="preserve"> שמנומק בטבלת </w:t>
-            </w:r>
-            <w:proofErr w:type="spellStart"/>
-            <w:r>
-              <w:rPr>
-                <w:rFonts w:ascii="Calibri" w:eastAsia="Calibri" w:hAnsi="Calibri" w:cs="Arial" w:hint="cs"/>
-                <w:rtl/>
-                <w:lang w:bidi="he-IL"/>
-              </w:rPr>
-              <w:t>פונ</w:t>
-            </w:r>
-            <w:proofErr w:type="spellEnd"/>
-            <w:r>
-              <w:rPr>
-                <w:rFonts w:ascii="Calibri" w:eastAsia="Calibri" w:hAnsi="Calibri" w:cs="Arial" w:hint="cs"/>
-                <w:rtl/>
-                <w:lang w:bidi="he-IL"/>
-              </w:rPr>
-              <w:t>' עזר)</w:t>
-            </w:r>
-          </w:p>
-          <w:p>
-            <w:pPr>
-              <w:rPr>
-                <w:rFonts w:ascii="Calibri" w:eastAsia="Calibri" w:hAnsi="Calibri" w:cs="Arial"/>
-                <w:rtl/>
-                <w:lang w:bidi="he-IL"/>
-              </w:rPr>
-            </w:pPr>
-            <w:r>
-              <w:rPr>
-                <w:rFonts w:ascii="Calibri" w:eastAsia="Calibri" w:hAnsi="Calibri" w:cs="Arial" w:hint="cs"/>
-                <w:rtl/>
-                <w:lang w:bidi="he-IL"/>
-              </w:rPr>
-              <w:t xml:space="preserve">בסעיף 10 מספר </w:t>
-            </w:r>
-            <w:proofErr w:type="spellStart"/>
-            <w:r>
-              <w:rPr>
-                <w:rFonts w:ascii="Calibri" w:eastAsia="Calibri" w:hAnsi="Calibri" w:cs="Arial" w:hint="cs"/>
-                <w:rtl/>
-                <w:lang w:bidi="he-IL"/>
-              </w:rPr>
-              <w:t>האיטרציות</w:t>
-            </w:r>
-            <w:proofErr w:type="spellEnd"/>
-            <w:r>
-              <w:rPr>
-                <w:rFonts w:ascii="Calibri" w:eastAsia="Calibri" w:hAnsi="Calibri" w:cs="Arial" w:hint="cs"/>
-                <w:rtl/>
-                <w:lang w:bidi="he-IL"/>
-              </w:rPr>
-              <w:t xml:space="preserve"> של הלולאה גם חסום ע"י </w:t>
-            </w:r>
-            <w:r>
-              <w:rPr>
-                <w:rFonts w:ascii="Calibri" w:eastAsia="Calibri" w:hAnsi="Calibri" w:cs="Arial"/>
-                <w:lang w:bidi="he-IL"/>
-              </w:rPr>
-              <w:t>log(n)</w:t>
-            </w:r>
-            <w:r>
-              <w:rPr>
-                <w:rFonts w:ascii="Calibri" w:eastAsia="Calibri" w:hAnsi="Calibri" w:cs="Arial" w:hint="cs"/>
-                <w:rtl/>
-                <w:lang w:bidi="he-IL"/>
-              </w:rPr>
-              <w:t xml:space="preserve"> ובכל </w:t>
-            </w:r>
-            <w:proofErr w:type="spellStart"/>
-            <w:r>
-              <w:rPr>
-                <w:rFonts w:ascii="Calibri" w:eastAsia="Calibri" w:hAnsi="Calibri" w:cs="Arial" w:hint="cs"/>
-                <w:rtl/>
-                <w:lang w:bidi="he-IL"/>
-              </w:rPr>
-              <w:t>איטרציה</w:t>
-            </w:r>
-            <w:proofErr w:type="spellEnd"/>
-            <w:r>
-              <w:rPr>
-                <w:rFonts w:ascii="Calibri" w:eastAsia="Calibri" w:hAnsi="Calibri" w:cs="Arial" w:hint="cs"/>
-                <w:rtl/>
-                <w:lang w:bidi="he-IL"/>
-              </w:rPr>
-              <w:t xml:space="preserve"> יש כמות עבודה קבועה (תיקון מצביעים והעלאת </w:t>
+              <w:t xml:space="preserve"> ובכל איטרציה יש כמות עבודה קבועה (תיקון מצביעים והעלאת </w:t>
             </w:r>
             <w:r>
               <w:rPr>
@@ -5144,18 +4428,8 @@
                 <w:rtl/>
                 <w:lang w:bidi="he-IL"/>
               </w:rPr>
-              <w:t xml:space="preserve">מחזירה את מספר הצמתים </w:t>
-            </w:r>
-            <w:proofErr w:type="spellStart"/>
-            <w:r>
-              <w:rPr>
-                <w:rFonts w:hint="cs"/>
-                <w:rtl/>
-                <w:lang w:bidi="he-IL"/>
-              </w:rPr>
-              <w:t>בערימה</w:t>
-            </w:r>
-            <w:proofErr w:type="spellEnd"/>
+              <w:t>מחזירה את מספר הצמתים בערימה</w:t>
+            </w:r>
           </w:p>
         </w:tc>
         <w:tc>
@@ -5194,14 +4468,12 @@
               </w:rPr>
               <w:t xml:space="preserve">החזרת השדה </w:t>
             </w:r>
-            <w:proofErr w:type="spellStart"/>
             <w:r>
               <w:rPr>
                 <w:lang w:bidi="he-IL"/>
               </w:rPr>
               <w:t>this.size</w:t>
             </w:r>
-            <w:proofErr w:type="spellEnd"/>
           </w:p>
         </w:tc>
         <w:tc>
@@ -5279,14 +4551,12 @@
                 <w:lang w:bidi="he-IL"/>
               </w:rPr>
             </w:pPr>
-            <w:proofErr w:type="spellStart"/>
             <w:r>
               <w:rPr>
                 <w:lang w:bidi="he-IL"/>
               </w:rPr>
               <w:t>boolean</w:t>
             </w:r>
-            <w:proofErr w:type="spellEnd"/>
           </w:p>
         </w:tc>
         <w:tc>
@@ -5365,14 +4635,12 @@
                 <w:lang w:bidi="he-IL"/>
               </w:rPr>
             </w:pPr>
-            <w:proofErr w:type="spellStart"/>
             <w:r>
               <w:rPr>
                 <w:lang w:bidi="he-IL"/>
               </w:rPr>
               <w:t>numTrees</w:t>
             </w:r>
-            <w:proofErr w:type="spellEnd"/>
           </w:p>
         </w:tc>
         <w:tc>
@@ -5401,18 +4669,8 @@
                 <w:lang w:bidi="he-IL"/>
               </w:rPr>
               <w:lastRenderedPageBreak/>
-              <w:t xml:space="preserve">הבינומים </w:t>
-            </w:r>
-            <w:proofErr w:type="spellStart"/>
-            <w:r>
-              <w:rPr>
-                <w:rFonts w:hint="cs"/>
-                <w:rtl/>
-                <w:lang w:bidi="he-IL"/>
-              </w:rPr>
-              <w:t>בערימה</w:t>
-            </w:r>
-            <w:proofErr w:type="spellEnd"/>
+              <w:t>הבינומים בערימה</w:t>
+            </w:r>
           </w:p>
         </w:tc>
         <w:tc>
@@ -5453,14 +4711,12 @@
               </w:rPr>
               <w:t xml:space="preserve">החזרת השדה </w:t>
             </w:r>
-            <w:proofErr w:type="spellStart"/>
             <w:r>
               <w:rPr>
                 <w:lang w:bidi="he-IL"/>
               </w:rPr>
               <w:t>numTrees</w:t>
             </w:r>
-            <w:proofErr w:type="spellEnd"/>
           </w:p>
         </w:tc>
         <w:tc>
@@ -5655,35 +4911,11 @@
                 <w:rtl/>
               </w:rPr>
             </w:pPr>
-            <w:proofErr w:type="spellStart"/>
-            <w:proofErr w:type="gramStart"/>
-            <w:r>
-              <w:rPr>
-                <w:lang w:bidi="he-IL"/>
-              </w:rPr>
-              <w:t>switchHeaps</w:t>
-            </w:r>
-            <w:proofErr w:type="spellEnd"/>
-            <w:r>
-              <w:rPr>
-                <w:lang w:bidi="he-IL"/>
-              </w:rPr>
-              <w:t>(</w:t>
-            </w:r>
-            <w:proofErr w:type="spellStart"/>
-            <w:proofErr w:type="gramEnd"/>
-            <w:r>
-              <w:rPr>
-                <w:lang w:bidi="he-IL"/>
-              </w:rPr>
-              <w:t>BinomialHeap</w:t>
-            </w:r>
-            <w:proofErr w:type="spellEnd"/>
-            <w:r>
-              <w:rPr>
-                <w:lang w:bidi="he-IL"/>
-              </w:rPr>
-              <w:t xml:space="preserve"> heap2</w:t>
+            <w:r>
+              <w:rPr>
+                <w:lang w:bidi="he-IL"/>
+              </w:rPr>
+              <w:t>switchHeaps(BinomialHeap heap2</w:t>
             </w:r>
             <w:r>
               <w:rPr>
@@ -5817,57 +5049,7 @@
               <w:rPr>
                 <w:lang w:bidi="he-IL"/>
               </w:rPr>
-              <w:t>ins2arr3(</w:t>
-            </w:r>
-            <w:proofErr w:type="spellStart"/>
-            <w:proofErr w:type="gramStart"/>
-            <w:r>
-              <w:rPr>
-                <w:lang w:bidi="he-IL"/>
-              </w:rPr>
-              <w:t>HeapNode</w:t>
-            </w:r>
-            <w:proofErr w:type="spellEnd"/>
-            <w:r>
-              <w:rPr>
-                <w:lang w:bidi="he-IL"/>
-              </w:rPr>
-              <w:t>[</w:t>
-            </w:r>
-            <w:proofErr w:type="gramEnd"/>
-            <w:r>
-              <w:rPr>
-                <w:lang w:bidi="he-IL"/>
-              </w:rPr>
-              <w:t xml:space="preserve">] </w:t>
-            </w:r>
-            <w:proofErr w:type="spellStart"/>
-            <w:r>
-              <w:rPr>
-                <w:lang w:bidi="he-IL"/>
-              </w:rPr>
-              <w:t>arr</w:t>
-            </w:r>
-            <w:proofErr w:type="spellEnd"/>
-            <w:r>
-              <w:rPr>
-                <w:lang w:bidi="he-IL"/>
-              </w:rPr>
-              <w:t xml:space="preserve">, </w:t>
-            </w:r>
-            <w:proofErr w:type="spellStart"/>
-            <w:r>
-              <w:rPr>
-                <w:lang w:bidi="he-IL"/>
-              </w:rPr>
-              <w:t>HeapNode</w:t>
-            </w:r>
-            <w:proofErr w:type="spellEnd"/>
-            <w:r>
-              <w:rPr>
-                <w:lang w:bidi="he-IL"/>
-              </w:rPr>
-              <w:t xml:space="preserve"> n)</w:t>
+              <w:t>ins2arr3(HeapNode[] arr, HeapNode n)</w:t>
             </w:r>
           </w:p>
         </w:tc>
@@ -5906,14 +5088,12 @@
               </w:rPr>
               <w:t>ו</w:t>
             </w:r>
-            <w:proofErr w:type="spellStart"/>
             <w:r>
               <w:rPr>
                 <w:lang w:bidi="he-IL"/>
               </w:rPr>
               <w:t>heapNode</w:t>
             </w:r>
-            <w:proofErr w:type="spellEnd"/>
             <w:r>
               <w:rPr>
                 <w:rFonts w:hint="cs"/>
@@ -6003,43 +5183,7 @@
                 <w:rtl/>
                 <w:lang w:bidi="he-IL"/>
               </w:rPr>
-              <w:t xml:space="preserve">באופן כללי הפונקציה לינארית באורך המערך, אבל זו </w:t>
-            </w:r>
-            <w:proofErr w:type="spellStart"/>
-            <w:r>
-              <w:rPr>
-                <w:rFonts w:eastAsiaTheme="minorEastAsia" w:hint="cs"/>
-                <w:rtl/>
-                <w:lang w:bidi="he-IL"/>
-              </w:rPr>
-              <w:t>פונקצית</w:t>
-            </w:r>
-            <w:proofErr w:type="spellEnd"/>
-            <w:r>
-              <w:rPr>
-                <w:rFonts w:eastAsiaTheme="minorEastAsia" w:hint="cs"/>
-                <w:rtl/>
-                <w:lang w:bidi="he-IL"/>
-              </w:rPr>
-              <w:t xml:space="preserve"> עזר פרטית שנקראת </w:t>
-            </w:r>
-            <w:proofErr w:type="spellStart"/>
-            <w:r>
-              <w:rPr>
-                <w:rFonts w:eastAsiaTheme="minorEastAsia" w:hint="cs"/>
-                <w:rtl/>
-                <w:lang w:bidi="he-IL"/>
-              </w:rPr>
-              <w:t>בפרוייקט</w:t>
-            </w:r>
-            <w:proofErr w:type="spellEnd"/>
-            <w:r>
-              <w:rPr>
-                <w:rFonts w:eastAsiaTheme="minorEastAsia" w:hint="cs"/>
-                <w:rtl/>
-                <w:lang w:bidi="he-IL"/>
-              </w:rPr>
-              <w:t xml:space="preserve"> שלנו רק עבור מערך באורך 3</w:t>
+              <w:t>באופן כללי הפונקציה לינארית באורך המערך, אבל זו פונקצית עזר פרטית שנקראת בפרוייקט שלנו רק עבור מערך באורך 3</w:t>
             </w:r>
           </w:p>
         </w:tc>
@@ -6060,21 +5204,7 @@
               <w:rPr>
                 <w:lang w:bidi="he-IL"/>
               </w:rPr>
-              <w:t xml:space="preserve">static </w:t>
-            </w:r>
-            <w:proofErr w:type="spellStart"/>
-            <w:r>
-              <w:rPr>
-                <w:lang w:bidi="he-IL"/>
-              </w:rPr>
-              <w:t>HeapNode</w:t>
-            </w:r>
-            <w:proofErr w:type="spellEnd"/>
-            <w:r>
-              <w:rPr>
-                <w:lang w:bidi="he-IL"/>
-              </w:rPr>
-              <w:t xml:space="preserve"> Link</w:t>
+              <w:t>static HeapNode Link</w:t>
             </w:r>
             <w:r>
               <w:rPr>
@@ -6088,35 +5218,7 @@
               <w:rPr>
                 <w:lang w:bidi="he-IL"/>
               </w:rPr>
-              <w:t>(</w:t>
-            </w:r>
-            <w:proofErr w:type="spellStart"/>
-            <w:r>
-              <w:rPr>
-                <w:lang w:bidi="he-IL"/>
-              </w:rPr>
-              <w:t>HeapNode</w:t>
-            </w:r>
-            <w:proofErr w:type="spellEnd"/>
-            <w:r>
-              <w:rPr>
-                <w:lang w:bidi="he-IL"/>
-              </w:rPr>
-              <w:t xml:space="preserve"> tree1, </w:t>
-            </w:r>
-            <w:proofErr w:type="spellStart"/>
-            <w:r>
-              <w:rPr>
-                <w:lang w:bidi="he-IL"/>
-              </w:rPr>
-              <w:t>HeapNode</w:t>
-            </w:r>
-            <w:proofErr w:type="spellEnd"/>
-            <w:r>
-              <w:rPr>
-                <w:lang w:bidi="he-IL"/>
-              </w:rPr>
-              <w:t xml:space="preserve"> tree2)</w:t>
+              <w:t>(HeapNode tree1, HeapNode tree2)</w:t>
             </w:r>
           </w:p>
         </w:tc>
@@ -6139,14 +5241,12 @@
               </w:rPr>
               <w:t xml:space="preserve">מאחדת שני </w:t>
             </w:r>
-            <w:proofErr w:type="spellStart"/>
             <w:r>
               <w:rPr>
                 <w:lang w:bidi="he-IL"/>
               </w:rPr>
               <w:t>heapNode</w:t>
             </w:r>
-            <w:proofErr w:type="spellEnd"/>
             <w:r>
               <w:rPr>
                 <w:rFonts w:hint="cs"/>
@@ -6168,14 +5268,12 @@
                 <w:lang w:bidi="he-IL"/>
               </w:rPr>
             </w:pPr>
-            <w:proofErr w:type="spellStart"/>
             <w:r>
               <w:rPr>
                 <w:lang w:bidi="he-IL"/>
               </w:rPr>
               <w:t>heapNode</w:t>
             </w:r>
-            <w:proofErr w:type="spellEnd"/>
             <w:r>
               <w:rPr>
                 <w:rFonts w:hint="cs"/>
@@ -6248,25 +5346,7 @@
                 <w:rtl/>
                 <w:lang w:bidi="he-IL"/>
               </w:rPr>
-              <w:t xml:space="preserve">תיקון יתר המצבעים והשדות </w:t>
-            </w:r>
-            <w:proofErr w:type="spellStart"/>
-            <w:r>
-              <w:rPr>
-                <w:rFonts w:hint="cs"/>
-                <w:rtl/>
-                <w:lang w:bidi="he-IL"/>
-              </w:rPr>
-              <w:t>הרלוונטים</w:t>
-            </w:r>
-            <w:proofErr w:type="spellEnd"/>
-            <w:r>
-              <w:rPr>
-                <w:rFonts w:hint="cs"/>
-                <w:rtl/>
-                <w:lang w:bidi="he-IL"/>
-              </w:rPr>
-              <w:t xml:space="preserve"> </w:t>
+              <w:t xml:space="preserve">תיקון יתר המצבעים והשדות הרלוונטים </w:t>
             </w:r>
           </w:p>
         </w:tc>
@@ -6474,14 +5554,12 @@
               </w:rPr>
               <w:t xml:space="preserve">מספר סידורי </w:t>
             </w:r>
-            <w:proofErr w:type="spellStart"/>
             <w:r>
               <w:rPr>
                 <w:lang w:bidi="he-IL"/>
               </w:rPr>
               <w:t>i</w:t>
             </w:r>
-            <w:proofErr w:type="spellEnd"/>
           </w:p>
         </w:tc>
         <w:tc>
@@ -7108,14 +6186,12 @@
               </w:rPr>
               <w:t xml:space="preserve">מספר סידורי </w:t>
             </w:r>
-            <w:proofErr w:type="spellStart"/>
             <w:r>
               <w:rPr>
                 <w:lang w:bidi="he-IL"/>
               </w:rPr>
               <w:t>i</w:t>
             </w:r>
-            <w:proofErr w:type="spellEnd"/>
           </w:p>
         </w:tc>
         <w:tc>
@@ -8663,59 +7739,23 @@
           <w:rtl/>
           <w:lang w:bidi="he-IL"/>
         </w:rPr>
-        <w:t xml:space="preserve">חסם </w:t>
-      </w:r>
-      <w:proofErr w:type="spellStart"/>
+        <w:t xml:space="preserve">חסם אמורטייזד </w:t>
+      </w:r>
+      <w:r>
+        <w:rPr>
+          <w:rFonts w:eastAsiaTheme="minorEastAsia"/>
+          <w:rtl/>
+          <w:lang w:bidi="he-IL"/>
+        </w:rPr>
+        <w:t>–</w:t>
+      </w:r>
       <w:r>
         <w:rPr>
           <w:rFonts w:eastAsiaTheme="minorEastAsia" w:hint="cs"/>
           <w:rtl/>
           <w:lang w:bidi="he-IL"/>
         </w:rPr>
-        <w:t>אמורטייזד</w:t>
-      </w:r>
-      <w:proofErr w:type="spellEnd"/>
-      <w:r>
-        <w:rPr>
-          <w:rFonts w:eastAsiaTheme="minorEastAsia" w:hint="cs"/>
-          <w:rtl/>
-          <w:lang w:bidi="he-IL"/>
-        </w:rPr>
-        <w:t xml:space="preserve"> </w:t>
-      </w:r>
-      <w:r>
-        <w:rPr>
-          <w:rFonts w:eastAsiaTheme="minorEastAsia"/>
-          <w:rtl/>
-          <w:lang w:bidi="he-IL"/>
-        </w:rPr>
-        <w:t>–</w:t>
-      </w:r>
-      <w:r>
-        <w:rPr>
-          <w:rFonts w:eastAsiaTheme="minorEastAsia" w:hint="cs"/>
-          <w:rtl/>
-          <w:lang w:bidi="he-IL"/>
-        </w:rPr>
-        <w:t xml:space="preserve"> נוכיח שהחסם </w:t>
-      </w:r>
-      <w:proofErr w:type="spellStart"/>
-      <w:r>
-        <w:rPr>
-          <w:rFonts w:eastAsiaTheme="minorEastAsia" w:hint="cs"/>
-          <w:rtl/>
-          <w:lang w:bidi="he-IL"/>
-        </w:rPr>
-        <w:t>אמורטייזד</w:t>
-      </w:r>
-      <w:proofErr w:type="spellEnd"/>
-      <w:r>
-        <w:rPr>
-          <w:rFonts w:eastAsiaTheme="minorEastAsia" w:hint="cs"/>
-          <w:rtl/>
-          <w:lang w:bidi="he-IL"/>
-        </w:rPr>
-        <w:t xml:space="preserve"> לסדרה של </w:t>
+        <w:t xml:space="preserve"> נוכיח שהחסם אמורטייזד לסדרה של </w:t>
       </w:r>
       <w:r>
         <w:rPr>
@@ -8775,41 +7815,13 @@
           <w:lang w:bidi="he-IL"/>
         </w:rPr>
       </w:pPr>
-      <w:proofErr w:type="spellStart"/>
       <w:r>
         <w:rPr>
           <w:rFonts w:eastAsiaTheme="minorEastAsia" w:hint="cs"/>
           <w:rtl/>
           <w:lang w:bidi="he-IL"/>
         </w:rPr>
-        <w:t>סהכ</w:t>
-      </w:r>
-      <w:proofErr w:type="spellEnd"/>
-      <w:r>
-        <w:rPr>
-          <w:rFonts w:eastAsiaTheme="minorEastAsia" w:hint="cs"/>
-          <w:rtl/>
-          <w:lang w:bidi="he-IL"/>
-        </w:rPr>
-        <w:t xml:space="preserve"> הראנו בצורה זו שכל איבר יכול להיכנס </w:t>
-      </w:r>
-      <w:proofErr w:type="spellStart"/>
-      <w:r>
-        <w:rPr>
-          <w:rFonts w:eastAsiaTheme="minorEastAsia" w:hint="cs"/>
-          <w:rtl/>
-          <w:lang w:bidi="he-IL"/>
-        </w:rPr>
-        <w:t>בסיבוכית</w:t>
-      </w:r>
-      <w:proofErr w:type="spellEnd"/>
-      <w:r>
-        <w:rPr>
-          <w:rFonts w:eastAsiaTheme="minorEastAsia" w:hint="cs"/>
-          <w:rtl/>
-          <w:lang w:bidi="he-IL"/>
-        </w:rPr>
-        <w:t xml:space="preserve"> </w:t>
+        <w:t xml:space="preserve">סהכ הראנו בצורה זו שכל איבר יכול להיכנס בסיבוכית </w:t>
       </w:r>
       <m:oMath>
         <m:r>
@@ -8886,7 +7898,6 @@
         </w:rPr>
         <w:t xml:space="preserve">נסמן את כמות החיבורים שנדרשת ליצירת עץ בדרגה </w:t>
       </w:r>
-      <w:proofErr w:type="spellStart"/>
       <w:r>
         <w:rPr>
           <w:rFonts w:eastAsiaTheme="minorEastAsia"/>
@@ -8894,7 +7905,6 @@
         </w:rPr>
         <w:t>i</w:t>
       </w:r>
-      <w:proofErr w:type="spellEnd"/>
       <w:r>
         <w:rPr>
           <w:rFonts w:eastAsiaTheme="minorEastAsia" w:hint="cs"/>
@@ -9030,7 +8040,6 @@
         </w:rPr>
         <w:t xml:space="preserve">) את הנוסחה הזאת אנחנו מכירים מקורס בדידה (מגדלי האנוי) ומשם נסיק שכמות החיבורים הדרושה ליצירת עץ בדרגה </w:t>
       </w:r>
-      <w:proofErr w:type="spellStart"/>
       <w:r>
         <w:rPr>
           <w:rFonts w:eastAsiaTheme="minorEastAsia"/>
@@ -9038,7 +8047,6 @@
         </w:rPr>
         <w:t>i</w:t>
       </w:r>
-      <w:proofErr w:type="spellEnd"/>
       <w:r>
         <w:rPr>
           <w:rFonts w:eastAsiaTheme="minorEastAsia" w:hint="cs"/>
@@ -9177,25 +8185,7 @@
           <w:rtl/>
           <w:lang w:bidi="he-IL"/>
         </w:rPr>
-        <w:t xml:space="preserve"> שהוא דרגה של עץ </w:t>
-      </w:r>
-      <w:proofErr w:type="spellStart"/>
-      <w:r>
-        <w:rPr>
-          <w:rFonts w:eastAsiaTheme="minorEastAsia" w:hint="cs"/>
-          <w:rtl/>
-          <w:lang w:bidi="he-IL"/>
-        </w:rPr>
-        <w:t>בערימה</w:t>
-      </w:r>
-      <w:proofErr w:type="spellEnd"/>
-      <w:r>
-        <w:rPr>
-          <w:rFonts w:eastAsiaTheme="minorEastAsia" w:hint="cs"/>
-          <w:rtl/>
-          <w:lang w:bidi="he-IL"/>
-        </w:rPr>
-        <w:t xml:space="preserve"> וזה אכן תואם את התוצאות.</w:t>
+        <w:t xml:space="preserve"> שהוא דרגה של עץ בערימה וזה אכן תואם את התוצאות.</w:t>
       </w:r>
     </w:p>
     <w:p>
@@ -9342,25 +8332,7 @@
           <w:rtl/>
           <w:lang w:bidi="he-IL"/>
         </w:rPr>
-        <w:t xml:space="preserve">חסם </w:t>
-      </w:r>
-      <w:proofErr w:type="spellStart"/>
-      <w:r>
-        <w:rPr>
-          <w:rFonts w:hint="cs"/>
-          <w:rtl/>
-          <w:lang w:bidi="he-IL"/>
-        </w:rPr>
-        <w:t>האמורטייזד</w:t>
-      </w:r>
-      <w:proofErr w:type="spellEnd"/>
-      <w:r>
-        <w:rPr>
-          <w:rFonts w:hint="cs"/>
-          <w:rtl/>
-          <w:lang w:bidi="he-IL"/>
-        </w:rPr>
-        <w:t xml:space="preserve"> להכנסה בלבד יהיה </w:t>
+        <w:t xml:space="preserve">חסם האמורטייזד להכנסה בלבד יהיה </w:t>
       </w:r>
       <m:oMath>
         <m:r>
@@ -9504,25 +8476,7 @@
           <w:rtl/>
           <w:lang w:bidi="he-IL"/>
         </w:rPr>
-        <w:t xml:space="preserve"> עבודה ולכן סך כל התהליך במקרה הכי גרוע </w:t>
-      </w:r>
-      <w:proofErr w:type="spellStart"/>
-      <w:r>
-        <w:rPr>
-          <w:rFonts w:eastAsiaTheme="minorEastAsia" w:hint="cs"/>
-          <w:rtl/>
-          <w:lang w:bidi="he-IL"/>
-        </w:rPr>
-        <w:t>יקח</w:t>
-      </w:r>
-      <w:proofErr w:type="spellEnd"/>
-      <w:r>
-        <w:rPr>
-          <w:rFonts w:eastAsiaTheme="minorEastAsia" w:hint="cs"/>
-          <w:rtl/>
-          <w:lang w:bidi="he-IL"/>
-        </w:rPr>
-        <w:t xml:space="preserve"> </w:t>
+        <w:t xml:space="preserve"> עבודה ולכן סך כל התהליך במקרה הכי גרוע יקח </w:t>
       </w:r>
       <m:oMath>
         <m:r>
@@ -9579,25 +8533,7 @@
           <w:rtl/>
           <w:lang w:bidi="he-IL"/>
         </w:rPr>
-        <w:t xml:space="preserve"> נשים לב שלא נצליח לתת חסם </w:t>
-      </w:r>
-      <w:proofErr w:type="spellStart"/>
-      <w:r>
-        <w:rPr>
-          <w:rFonts w:eastAsiaTheme="minorEastAsia" w:hint="cs"/>
-          <w:rtl/>
-          <w:lang w:bidi="he-IL"/>
-        </w:rPr>
-        <w:t>אמורטייזד</w:t>
-      </w:r>
-      <w:proofErr w:type="spellEnd"/>
-      <w:r>
-        <w:rPr>
-          <w:rFonts w:eastAsiaTheme="minorEastAsia" w:hint="cs"/>
-          <w:rtl/>
-          <w:lang w:bidi="he-IL"/>
-        </w:rPr>
-        <w:t xml:space="preserve"> טוב יותר, כי בכל מחיקה בהכרח נבצע לולאה מלאה על כל שורשי העצים למצוא את המינימום החדש.</w:t>
+        <w:t xml:space="preserve"> נשים לב שלא נצליח לתת חסם אמורטייזד טוב יותר, כי בכל מחיקה בהכרח נבצע לולאה מלאה על כל שורשי העצים למצוא את המינימום החדש.</w:t>
       </w:r>
     </w:p>
     <w:p>
@@ -9630,61 +8566,7 @@
           <w:rtl/>
           <w:lang w:bidi="he-IL"/>
         </w:rPr>
-        <w:t xml:space="preserve"> נשים לב שהוא נשאר אותו דבר כמו בסעיף הקודם, בסך </w:t>
-      </w:r>
-      <w:proofErr w:type="spellStart"/>
-      <w:r>
-        <w:rPr>
-          <w:rFonts w:eastAsiaTheme="minorEastAsia" w:hint="cs"/>
-          <w:rtl/>
-          <w:lang w:bidi="he-IL"/>
-        </w:rPr>
-        <w:t>הכל</w:t>
-      </w:r>
-      <w:proofErr w:type="spellEnd"/>
-      <w:r>
-        <w:rPr>
-          <w:rFonts w:eastAsiaTheme="minorEastAsia" w:hint="cs"/>
-          <w:rtl/>
-          <w:lang w:bidi="he-IL"/>
-        </w:rPr>
-        <w:t xml:space="preserve"> נמחק חצי מהצמתים </w:t>
-      </w:r>
-      <w:proofErr w:type="spellStart"/>
-      <w:r>
-        <w:rPr>
-          <w:rFonts w:eastAsiaTheme="minorEastAsia" w:hint="cs"/>
-          <w:rtl/>
-          <w:lang w:bidi="he-IL"/>
-        </w:rPr>
-        <w:t>בערימה</w:t>
-      </w:r>
-      <w:proofErr w:type="spellEnd"/>
-      <w:r>
-        <w:rPr>
-          <w:rFonts w:eastAsiaTheme="minorEastAsia" w:hint="cs"/>
-          <w:rtl/>
-          <w:lang w:bidi="he-IL"/>
-        </w:rPr>
-        <w:t xml:space="preserve"> ולכן מספר העצים יהיה מספר ה"אחדים" בייצוג הבינארי החדש, אבל חלוקה ב2 שקולה </w:t>
-      </w:r>
-      <w:proofErr w:type="spellStart"/>
-      <w:r>
-        <w:rPr>
-          <w:rFonts w:eastAsiaTheme="minorEastAsia" w:hint="cs"/>
-          <w:rtl/>
-          <w:lang w:bidi="he-IL"/>
-        </w:rPr>
-        <w:t>לשיפט</w:t>
-      </w:r>
-      <w:proofErr w:type="spellEnd"/>
-      <w:r>
-        <w:rPr>
-          <w:rFonts w:eastAsiaTheme="minorEastAsia" w:hint="cs"/>
-          <w:rtl/>
-          <w:lang w:bidi="he-IL"/>
-        </w:rPr>
-        <w:t xml:space="preserve"> ימינה ולכן נשארה אותה כמות "אחדים" (בכל שלב עסקנו בכמות זוגית של איברים לכן לא היה 1 בביט הכי ימני שנעלם).</w:t>
+        <w:t xml:space="preserve"> נשים לב שהוא נשאר אותו דבר כמו בסעיף הקודם, בסך הכל נמחק חצי מהצמתים בערימה ולכן מספר העצים יהיה מספר ה"אחדים" בייצוג הבינארי החדש, אבל חלוקה ב2 שקולה לשיפט ימינה ולכן נשארה אותה כמות "אחדים" (בכל שלב עסקנו בכמות זוגית של איברים לכן לא היה 1 בביט הכי ימני שנעלם).</w:t>
       </w:r>
     </w:p>
     <w:p>
@@ -9734,24 +8616,47 @@
           <w:rtl/>
           <w:lang w:bidi="he-IL"/>
         </w:rPr>
-        <w:t xml:space="preserve">נשים לב שכמות הלינקים שנבצע בכל מחיקת מינימום היא לכל היותר הדרגה שלו  (כי זה מספר העצים עצים שהוא יחשוף). </w:t>
+        <w:t>נשים לב שכמות הלינקים שנבצע בכל מחיקת מינימום היא לכל היותר הדרגה ש</w:t>
+      </w:r>
+      <w:r>
+        <w:rPr>
+          <w:rFonts w:eastAsiaTheme="minorEastAsia" w:hint="cs"/>
+          <w:rtl/>
+          <w:lang w:bidi="he-IL"/>
+        </w:rPr>
+        <w:t>ל העץ שבו נמצא המינימום</w:t>
+      </w:r>
+      <w:r>
+        <w:rPr>
+          <w:rFonts w:eastAsiaTheme="minorEastAsia" w:hint="cs"/>
+          <w:rtl/>
+          <w:lang w:bidi="he-IL"/>
+        </w:rPr>
+        <w:t xml:space="preserve"> (כי זה מספר העצים עצים שהוא יחשוף).</w:t>
       </w:r>
     </w:p>
     <w:p>
       <w:pPr>
         <w:rPr>
+          <w:rFonts w:eastAsiaTheme="minorEastAsia" w:hint="cs"/>
+          <w:rtl/>
+          <w:lang w:bidi="he-IL"/>
+        </w:rPr>
+      </w:pPr>
+      <w:r>
+        <w:rPr>
+          <w:rFonts w:eastAsiaTheme="minorEastAsia" w:hint="cs"/>
+          <w:rtl/>
+          <w:lang w:bidi="he-IL"/>
+        </w:rPr>
+        <w:t xml:space="preserve">על מנת להבין את העבודה המתבצעת בכל מחיקה, עלינו להבין מה ההסתברות שהמינימום יהיה בעץ בדרגה כלשהיא. נשים לב, כי ככל שעץ גדול יותר, כך הסיכוי שהמינימום יהיה בו גדל. זאת מכיוון, שהסיכוי שהמינימום יהיה בעץ פרופורציונאלי למספר האיברים בעץ. ניתן לקרב ולהגיד שהדרגה הממוצעת של העץ בו נמצא המינימום היא </w:t>
+      </w:r>
+      <w:r>
+        <w:rPr>
           <w:rFonts w:eastAsiaTheme="minorEastAsia"/>
-          <w:rtl/>
-          <w:lang w:bidi="he-IL"/>
-        </w:rPr>
-      </w:pPr>
-      <w:r>
-        <w:rPr>
-          <w:rFonts w:eastAsiaTheme="minorEastAsia" w:hint="cs"/>
-          <w:rtl/>
-          <w:lang w:bidi="he-IL"/>
-        </w:rPr>
-        <w:t>אחרי כל מחיקת מינימום, דרגת המינימום החדש מתפלגת אחיד בין דרגות השורשים החדשים</w:t>
+          <w:lang w:bidi="he-IL"/>
+        </w:rPr>
+        <w:t>log(n)</w:t>
       </w:r>
       <w:r>
         <w:rPr>
@@ -9765,18 +8670,25 @@
     <w:p>
       <w:pPr>
         <w:rPr>
+          <w:rFonts w:hint="cs"/>
+          <w:lang w:bidi="he-IL"/>
+        </w:rPr>
+      </w:pPr>
+      <w:r>
+        <w:rPr>
           <w:rFonts w:eastAsiaTheme="minorEastAsia" w:hint="cs"/>
-          <w:i/>
-          <w:lang w:bidi="he-IL"/>
-        </w:rPr>
-      </w:pPr>
+          <w:rtl/>
+          <w:lang w:bidi="he-IL"/>
+        </w:rPr>
+        <w:t xml:space="preserve">ולכן, </w:t>
+      </w:r>
       <w:r>
         <w:rPr>
           <w:rFonts w:eastAsiaTheme="minorEastAsia" w:hint="cs"/>
           <w:rtl/>
           <w:lang w:bidi="he-IL"/>
         </w:rPr>
-        <w:t xml:space="preserve"> </w:t>
+        <w:t xml:space="preserve">סה"כ נצפה שכמות החיבורים החדשים שיווצרו בעקבות תהליך המחיקה יהיה (מספר הצמתים שנמחקו) * (כמה </w:t>
       </w:r>
       <w:r>
         <w:rPr>
@@ -9784,317 +8696,35 @@
           <w:rtl/>
           <w:lang w:bidi="he-IL"/>
         </w:rPr>
-        <w:t xml:space="preserve">נשים לב שלאורך התהליך הערמה תכיל עצים מכל הדרגות בין </w:t>
-      </w:r>
-      <m:oMath>
-        <m:sSub>
-          <m:sSubPr>
-            <m:ctrlPr>
-              <w:rPr>
-                <w:rFonts w:ascii="Cambria Math" w:eastAsiaTheme="minorEastAsia" w:hAnsi="Cambria Math"/>
-                <w:i/>
-                <w:lang w:bidi="he-IL"/>
-              </w:rPr>
-            </m:ctrlPr>
-          </m:sSubPr>
-          <m:e>
-            <m:r>
-              <w:rPr>
-                <w:rFonts w:ascii="Cambria Math" w:eastAsiaTheme="minorEastAsia" w:hAnsi="Cambria Math"/>
-                <w:lang w:bidi="he-IL"/>
-              </w:rPr>
-              <m:t>B</m:t>
-            </m:r>
-          </m:e>
-          <m:sub>
-            <m:r>
-              <w:rPr>
-                <w:rFonts w:ascii="Cambria Math" w:eastAsiaTheme="minorEastAsia" w:hAnsi="Cambria Math"/>
-                <w:lang w:bidi="he-IL"/>
-              </w:rPr>
-              <m:t>0</m:t>
-            </m:r>
-          </m:sub>
-        </m:sSub>
-      </m:oMath>
+        <w:t>חיבורים חדשים</w:t>
+      </w:r>
       <w:r>
         <w:rPr>
           <w:rFonts w:eastAsiaTheme="minorEastAsia" w:hint="cs"/>
           <w:rtl/>
           <w:lang w:bidi="he-IL"/>
         </w:rPr>
-        <w:t xml:space="preserve"> ל</w:t>
-      </w:r>
-      <m:oMath>
-        <m:sSub>
-          <m:sSubPr>
-            <m:ctrlPr>
-              <w:rPr>
-                <w:rFonts w:ascii="Cambria Math" w:eastAsiaTheme="minorEastAsia" w:hAnsi="Cambria Math"/>
-                <w:i/>
-                <w:lang w:bidi="he-IL"/>
-              </w:rPr>
-            </m:ctrlPr>
-          </m:sSubPr>
-          <m:e>
-            <m:r>
-              <w:rPr>
-                <w:rFonts w:ascii="Cambria Math" w:eastAsiaTheme="minorEastAsia" w:hAnsi="Cambria Math"/>
-                <w:lang w:bidi="he-IL"/>
-              </w:rPr>
-              <m:t>B</m:t>
-            </m:r>
-          </m:e>
-          <m:sub>
-            <m:r>
-              <w:rPr>
-                <w:rFonts w:ascii="Cambria Math" w:eastAsiaTheme="minorEastAsia" w:hAnsi="Cambria Math"/>
-                <w:lang w:bidi="he-IL"/>
-              </w:rPr>
-              <m:t>r</m:t>
-            </m:r>
-          </m:sub>
-        </m:sSub>
-      </m:oMath>
+        <w:t xml:space="preserve"> גוררת כל מח</w:t>
+      </w:r>
+      <w:r>
+        <w:rPr>
+          <w:rFonts w:eastAsiaTheme="minorEastAsia" w:hint="cs"/>
+          <w:rtl/>
+          <w:lang w:bidi="he-IL"/>
+        </w:rPr>
+        <w:t xml:space="preserve">יקה) שזה בקירוב: </w:t>
+      </w:r>
       <w:r>
         <w:rPr>
           <w:rFonts w:eastAsiaTheme="minorEastAsia"/>
           <w:lang w:bidi="he-IL"/>
         </w:rPr>
-        <w:t xml:space="preserve"> </w:t>
-      </w:r>
-      <w:r>
-        <w:rPr>
-          <w:rFonts w:eastAsiaTheme="minorEastAsia" w:hint="cs"/>
-          <w:rtl/>
-          <w:lang w:bidi="he-IL"/>
-        </w:rPr>
-        <w:t xml:space="preserve"> (כאשר </w:t>
-      </w:r>
-      <w:r>
-        <w:rPr>
-          <w:rFonts w:eastAsiaTheme="minorEastAsia"/>
-          <w:lang w:bidi="he-IL"/>
-        </w:rPr>
-        <w:t>r</w:t>
-      </w:r>
-      <w:r>
-        <w:rPr>
-          <w:rFonts w:eastAsiaTheme="minorEastAsia" w:hint="cs"/>
-          <w:rtl/>
-          <w:lang w:bidi="he-IL"/>
-        </w:rPr>
-        <w:t xml:space="preserve"> הדרגה הגבוהה ביותר בהתחלה), ולכן הדרגה הממוצעת היא ממוצע הדרגות כלומר </w:t>
-      </w:r>
-      <m:oMath>
-        <m:f>
-          <m:fPr>
-            <m:ctrlPr>
-              <w:rPr>
-                <w:rFonts w:ascii="Cambria Math" w:eastAsiaTheme="minorEastAsia" w:hAnsi="Cambria Math"/>
-                <w:i/>
-                <w:lang w:bidi="he-IL"/>
-              </w:rPr>
-            </m:ctrlPr>
-          </m:fPr>
-          <m:num>
-            <m:r>
-              <w:rPr>
-                <w:rFonts w:ascii="Cambria Math" w:eastAsiaTheme="minorEastAsia" w:hAnsi="Cambria Math"/>
-                <w:lang w:bidi="he-IL"/>
-              </w:rPr>
-              <m:t>1</m:t>
-            </m:r>
-          </m:num>
-          <m:den>
-            <m:r>
-              <w:rPr>
-                <w:rFonts w:ascii="Cambria Math" w:eastAsiaTheme="minorEastAsia" w:hAnsi="Cambria Math"/>
-                <w:lang w:bidi="he-IL"/>
-              </w:rPr>
-              <m:t>2</m:t>
-            </m:r>
-          </m:den>
-        </m:f>
-        <m:r>
-          <w:rPr>
-            <w:rFonts w:ascii="Cambria Math" w:eastAsiaTheme="minorEastAsia" w:hAnsi="Cambria Math"/>
-            <w:lang w:bidi="he-IL"/>
-          </w:rPr>
-          <m:t>*</m:t>
-        </m:r>
-        <m:r>
-          <m:rPr>
-            <m:sty m:val="p"/>
-          </m:rPr>
-          <w:rPr>
-            <w:rFonts w:ascii="Cambria Math" w:eastAsiaTheme="minorEastAsia" w:hAnsi="Cambria Math"/>
-            <w:lang w:bidi="he-IL"/>
-          </w:rPr>
-          <m:t>log⁡</m:t>
-        </m:r>
-        <m:r>
-          <w:rPr>
-            <w:rFonts w:ascii="Cambria Math" w:eastAsiaTheme="minorEastAsia" w:hAnsi="Cambria Math"/>
-            <w:lang w:bidi="he-IL"/>
-          </w:rPr>
-          <m:t>(</m:t>
-        </m:r>
-        <m:r>
-          <w:rPr>
-            <w:rFonts w:ascii="Cambria Math" w:eastAsiaTheme="minorEastAsia" w:hAnsi="Cambria Math"/>
-            <w:lang w:bidi="he-IL"/>
-          </w:rPr>
-          <m:t>n</m:t>
-        </m:r>
-        <m:r>
-          <w:rPr>
-            <w:rFonts w:ascii="Cambria Math" w:eastAsiaTheme="minorEastAsia" w:hAnsi="Cambria Math"/>
-            <w:lang w:bidi="he-IL"/>
-          </w:rPr>
-          <m:t>)</m:t>
-        </m:r>
-      </m:oMath>
+        <w:t>log(n)*(n/2)</w:t>
+      </w:r>
     </w:p>
     <w:p>
       <w:pPr>
         <w:rPr>
-          <w:rFonts w:hint="cs"/>
-          <w:rtl/>
-          <w:lang w:bidi="he-IL"/>
-        </w:rPr>
-      </w:pPr>
-      <w:r>
-        <w:rPr>
-          <w:rFonts w:eastAsiaTheme="minorEastAsia" w:hint="cs"/>
-          <w:rtl/>
-          <w:lang w:bidi="he-IL"/>
-        </w:rPr>
-        <w:t xml:space="preserve"> </w:t>
-      </w:r>
-      <w:r>
-        <w:rPr>
-          <w:rFonts w:eastAsiaTheme="minorEastAsia" w:hint="cs"/>
-          <w:rtl/>
-          <w:lang w:bidi="he-IL"/>
-        </w:rPr>
-        <w:t xml:space="preserve">סה"כ נצפה שכמות החיבורים החדשים </w:t>
-      </w:r>
-      <w:proofErr w:type="spellStart"/>
-      <w:r>
-        <w:rPr>
-          <w:rFonts w:eastAsiaTheme="minorEastAsia" w:hint="cs"/>
-          <w:rtl/>
-          <w:lang w:bidi="he-IL"/>
-        </w:rPr>
-        <w:t>שיווצרו</w:t>
-      </w:r>
-      <w:proofErr w:type="spellEnd"/>
-      <w:r>
-        <w:rPr>
-          <w:rFonts w:eastAsiaTheme="minorEastAsia" w:hint="cs"/>
-          <w:rtl/>
-          <w:lang w:bidi="he-IL"/>
-        </w:rPr>
-        <w:t xml:space="preserve"> בעקבות תהליך המחיקה יהיה (מספר הצמתים שנמחקו) * (כמה </w:t>
-      </w:r>
-      <w:r>
-        <w:rPr>
-          <w:rFonts w:eastAsiaTheme="minorEastAsia" w:hint="cs"/>
-          <w:rtl/>
-          <w:lang w:bidi="he-IL"/>
-        </w:rPr>
-        <w:t>חיבורים חדשים</w:t>
-      </w:r>
-      <w:r>
-        <w:rPr>
-          <w:rFonts w:eastAsiaTheme="minorEastAsia" w:hint="cs"/>
-          <w:rtl/>
-          <w:lang w:bidi="he-IL"/>
-        </w:rPr>
-        <w:t xml:space="preserve"> גוררת כל מחיקה, בממוצע </w:t>
-      </w:r>
-      <m:oMath>
-        <m:f>
-          <m:fPr>
-            <m:ctrlPr>
-              <w:rPr>
-                <w:rFonts w:ascii="Cambria Math" w:eastAsiaTheme="minorEastAsia" w:hAnsi="Cambria Math"/>
-                <w:i/>
-                <w:lang w:bidi="he-IL"/>
-              </w:rPr>
-            </m:ctrlPr>
-          </m:fPr>
-          <m:num>
-            <m:r>
-              <w:rPr>
-                <w:rFonts w:ascii="Cambria Math" w:eastAsiaTheme="minorEastAsia" w:hAnsi="Cambria Math"/>
-                <w:lang w:bidi="he-IL"/>
-              </w:rPr>
-              <m:t>1</m:t>
-            </m:r>
-          </m:num>
-          <m:den>
-            <m:r>
-              <w:rPr>
-                <w:rFonts w:ascii="Cambria Math" w:eastAsiaTheme="minorEastAsia" w:hAnsi="Cambria Math"/>
-                <w:lang w:bidi="he-IL"/>
-              </w:rPr>
-              <m:t>2</m:t>
-            </m:r>
-          </m:den>
-        </m:f>
-        <m:r>
-          <w:rPr>
-            <w:rFonts w:ascii="Cambria Math" w:eastAsiaTheme="minorEastAsia" w:hAnsi="Cambria Math"/>
-            <w:lang w:bidi="he-IL"/>
-          </w:rPr>
-          <m:t>*</m:t>
-        </m:r>
-        <m:r>
-          <m:rPr>
-            <m:sty m:val="p"/>
-          </m:rPr>
-          <w:rPr>
-            <w:rFonts w:ascii="Cambria Math" w:eastAsiaTheme="minorEastAsia" w:hAnsi="Cambria Math"/>
-            <w:lang w:bidi="he-IL"/>
-          </w:rPr>
-          <m:t>log⁡</m:t>
-        </m:r>
-        <m:r>
-          <w:rPr>
-            <w:rFonts w:ascii="Cambria Math" w:eastAsiaTheme="minorEastAsia" w:hAnsi="Cambria Math"/>
-            <w:lang w:bidi="he-IL"/>
-          </w:rPr>
-          <m:t>(</m:t>
-        </m:r>
-        <m:r>
-          <w:rPr>
-            <w:rFonts w:ascii="Cambria Math" w:eastAsiaTheme="minorEastAsia" w:hAnsi="Cambria Math"/>
-            <w:lang w:bidi="he-IL"/>
-          </w:rPr>
-          <m:t>n</m:t>
-        </m:r>
-        <m:r>
-          <w:rPr>
-            <w:rFonts w:ascii="Cambria Math" w:eastAsiaTheme="minorEastAsia" w:hAnsi="Cambria Math"/>
-            <w:lang w:bidi="he-IL"/>
-          </w:rPr>
-          <m:t>)</m:t>
-        </m:r>
-      </m:oMath>
-      <w:r>
-        <w:rPr>
-          <w:rFonts w:eastAsiaTheme="minorEastAsia" w:hint="cs"/>
-          <w:rtl/>
-          <w:lang w:bidi="he-IL"/>
-        </w:rPr>
-        <w:t>).</w:t>
-      </w:r>
-    </w:p>
-    <w:p>
-      <w:pPr>
-        <w:rPr>
           <w:u w:val="single"/>
           <w:rtl/>
           <w:lang w:bidi="he-IL"/>
@@ -10125,103 +8755,6 @@
           <w:lang w:bidi="he-IL"/>
         </w:rPr>
         <w:t xml:space="preserve"> </w:t>
-      </w:r>
-    </w:p>
-    <w:p>
-      <w:pPr>
-        <w:rPr>
-          <w:color w:val="FF0000"/>
-          <w:rtl/>
-          <w:lang w:bidi="he-IL"/>
-        </w:rPr>
-      </w:pPr>
-      <w:r>
-        <w:rPr>
-          <w:rFonts w:hint="cs"/>
-          <w:color w:val="FF0000"/>
-          <w:rtl/>
-          <w:lang w:bidi="he-IL"/>
-        </w:rPr>
-        <w:t xml:space="preserve">הכנסה - </w:t>
-      </w:r>
-      <w:r>
-        <w:rPr>
-          <w:rFonts w:hint="cs"/>
-          <w:color w:val="FF0000"/>
-          <w:rtl/>
-          <w:lang w:bidi="he-IL"/>
-        </w:rPr>
-        <w:t xml:space="preserve">הכי גרוע </w:t>
-      </w:r>
-      <w:proofErr w:type="spellStart"/>
-      <w:r>
-        <w:rPr>
-          <w:color w:val="FF0000"/>
-          <w:lang w:bidi="he-IL"/>
-        </w:rPr>
-        <w:t>nlogn</w:t>
-      </w:r>
-      <w:proofErr w:type="spellEnd"/>
-      <w:r>
-        <w:rPr>
-          <w:rFonts w:hint="cs"/>
-          <w:color w:val="FF0000"/>
-          <w:rtl/>
-          <w:lang w:bidi="he-IL"/>
-        </w:rPr>
-        <w:t xml:space="preserve"> בממוצע </w:t>
-      </w:r>
-      <w:r>
-        <w:rPr>
-          <w:color w:val="FF0000"/>
-          <w:lang w:bidi="he-IL"/>
-        </w:rPr>
-        <w:t>n</w:t>
-      </w:r>
-      <w:r>
-        <w:rPr>
-          <w:rFonts w:hint="cs"/>
-          <w:color w:val="FF0000"/>
-          <w:rtl/>
-          <w:lang w:bidi="he-IL"/>
-        </w:rPr>
-        <w:t xml:space="preserve">. מחיקה היא </w:t>
-      </w:r>
-      <w:proofErr w:type="spellStart"/>
-      <w:r>
-        <w:rPr>
-          <w:color w:val="FF0000"/>
-          <w:lang w:bidi="he-IL"/>
-        </w:rPr>
-        <w:t>nlogn</w:t>
-      </w:r>
-      <w:proofErr w:type="spellEnd"/>
-      <w:r>
-        <w:rPr>
-          <w:rFonts w:hint="cs"/>
-          <w:color w:val="FF0000"/>
-          <w:rtl/>
-          <w:lang w:bidi="he-IL"/>
-        </w:rPr>
-        <w:t xml:space="preserve"> בגלל שחיפוש המינימום לוקח </w:t>
-      </w:r>
-      <w:proofErr w:type="spellStart"/>
-      <w:r>
-        <w:rPr>
-          <w:color w:val="FF0000"/>
-          <w:lang w:bidi="he-IL"/>
-        </w:rPr>
-        <w:t>logn</w:t>
-      </w:r>
-      <w:proofErr w:type="spellEnd"/>
-      <w:r>
-        <w:rPr>
-          <w:rFonts w:hint="cs"/>
-          <w:color w:val="FF0000"/>
-          <w:rtl/>
-          <w:lang w:bidi="he-IL"/>
-        </w:rPr>
-        <w:t xml:space="preserve"> גם במקרה הממוצע</w:t>
       </w:r>
     </w:p>
     <w:p>
@@ -10317,25 +8850,7 @@
           <w:rtl/>
           <w:lang w:bidi="he-IL"/>
         </w:rPr>
-        <w:t xml:space="preserve"> עבודה. חסם </w:t>
-      </w:r>
-      <w:proofErr w:type="spellStart"/>
-      <w:r>
-        <w:rPr>
-          <w:rFonts w:hint="cs"/>
-          <w:rtl/>
-          <w:lang w:bidi="he-IL"/>
-        </w:rPr>
-        <w:t>האמורטייזד</w:t>
-      </w:r>
-      <w:proofErr w:type="spellEnd"/>
-      <w:r>
-        <w:rPr>
-          <w:rFonts w:hint="cs"/>
-          <w:rtl/>
-          <w:lang w:bidi="he-IL"/>
-        </w:rPr>
-        <w:t xml:space="preserve"> להכנסה בלבד יהיה </w:t>
+        <w:t xml:space="preserve"> עבודה. חסם האמורטייזד להכנסה בלבד יהיה </w:t>
       </w:r>
       <m:oMath>
         <m:r>
@@ -10479,25 +8994,7 @@
           <w:rtl/>
           <w:lang w:bidi="he-IL"/>
         </w:rPr>
-        <w:t xml:space="preserve"> עבודה ולכן סך כל התהליך במקרה הכי גרוע </w:t>
-      </w:r>
-      <w:proofErr w:type="spellStart"/>
-      <w:r>
-        <w:rPr>
-          <w:rFonts w:eastAsiaTheme="minorEastAsia" w:hint="cs"/>
-          <w:rtl/>
-          <w:lang w:bidi="he-IL"/>
-        </w:rPr>
-        <w:t>יקח</w:t>
-      </w:r>
-      <w:proofErr w:type="spellEnd"/>
-      <w:r>
-        <w:rPr>
-          <w:rFonts w:eastAsiaTheme="minorEastAsia" w:hint="cs"/>
-          <w:rtl/>
-          <w:lang w:bidi="he-IL"/>
-        </w:rPr>
-        <w:t xml:space="preserve"> </w:t>
+        <w:t xml:space="preserve"> עבודה ולכן סך כל התהליך במקרה הכי גרוע יקח </w:t>
       </w:r>
       <m:oMath>
         <m:r>
@@ -10546,33 +9043,23 @@
           <w:rtl/>
           <w:lang w:bidi="he-IL"/>
         </w:rPr>
-        <w:t xml:space="preserve"> עבודה. נשים לב שלא נצליח לתת חסם </w:t>
-      </w:r>
-      <w:proofErr w:type="spellStart"/>
+        <w:t xml:space="preserve"> עבודה. נשים לב שלא נצליח לתת חסם אמורטייזד טוב יותר, כי בכל מחיקה בהכרח נבצע לולאה מלאה על כל שורשי העצים למצוא את המינימום החדש</w:t>
+      </w:r>
       <w:r>
         <w:rPr>
           <w:rFonts w:eastAsiaTheme="minorEastAsia" w:hint="cs"/>
           <w:rtl/>
           <w:lang w:bidi="he-IL"/>
         </w:rPr>
-        <w:t>אמורטייזד</w:t>
-      </w:r>
-      <w:proofErr w:type="spellEnd"/>
+        <w:t>. זאת מכיוון שהמימוש</w:t>
+      </w:r>
       <w:r>
         <w:rPr>
           <w:rFonts w:eastAsiaTheme="minorEastAsia" w:hint="cs"/>
           <w:rtl/>
           <w:lang w:bidi="he-IL"/>
         </w:rPr>
-        <w:t xml:space="preserve"> טוב יותר, כי בכל מחיקה בהכרח נבצע לולאה מלאה על כל שורשי העצים למצוא את המינימום החדש</w:t>
-      </w:r>
-      <w:r>
-        <w:rPr>
-          <w:rFonts w:eastAsiaTheme="minorEastAsia" w:hint="cs"/>
-          <w:rtl/>
-          <w:lang w:bidi="he-IL"/>
-        </w:rPr>
-        <w:t xml:space="preserve"> (הקוד שלנו לא מודע לכך שההכנסה והמחיקה הם בעצם בסדר מאוד "נוח" ולכן זה גם החסם גם למקרה הממוצע</w:t>
+        <w:t xml:space="preserve"> שלנו לא מודע לכך שההכנסה והמחיקה הם בעצם בסדר מאוד "נוח" ולכן זה החסם גם למקרה הממוצע</w:t>
       </w:r>
       <w:r>
         <w:rPr>
@@ -10689,17 +9176,14 @@
           <w:rtl/>
           <w:lang w:bidi="he-IL"/>
         </w:rPr>
-        <w:lastRenderedPageBreak/>
         <w:t xml:space="preserve">כעת, נטען שסכום הדרגות בעץ בינומי מדרגה </w:t>
       </w:r>
-      <w:proofErr w:type="spellStart"/>
       <w:r>
         <w:rPr>
           <w:lang w:bidi="he-IL"/>
         </w:rPr>
         <w:t>i</w:t>
       </w:r>
-      <w:proofErr w:type="spellEnd"/>
       <w:r>
         <w:rPr>
           <w:rFonts w:hint="cs"/>
@@ -10797,7 +9281,6 @@
         </w:rPr>
         <w:t xml:space="preserve"> באינדוקציה על </w:t>
       </w:r>
-      <w:proofErr w:type="spellStart"/>
       <w:r>
         <w:rPr>
           <w:rFonts w:eastAsiaTheme="minorEastAsia"/>
@@ -10805,7 +9288,6 @@
         </w:rPr>
         <w:t>i</w:t>
       </w:r>
-      <w:proofErr w:type="spellEnd"/>
       <w:r>
         <w:rPr>
           <w:rFonts w:eastAsiaTheme="minorEastAsia" w:hint="cs"/>
@@ -10829,6 +9311,7 @@
           <w:rtl/>
           <w:lang w:bidi="he-IL"/>
         </w:rPr>
+        <w:lastRenderedPageBreak/>
         <w:t xml:space="preserve">בסיס - </w:t>
       </w:r>
       <m:oMath>
@@ -10952,7 +9435,6 @@
         </w:rPr>
         <w:t xml:space="preserve"> ונוכיח עבור </w:t>
       </w:r>
-      <w:proofErr w:type="spellStart"/>
       <w:r>
         <w:rPr>
           <w:rFonts w:eastAsiaTheme="minorEastAsia"/>
@@ -10960,7 +9442,6 @@
         </w:rPr>
         <w:t>i</w:t>
       </w:r>
-      <w:proofErr w:type="spellEnd"/>
       <w:r>
         <w:rPr>
           <w:rFonts w:eastAsiaTheme="minorEastAsia" w:hint="cs"/>
@@ -11320,7 +9801,6 @@
         </w:rPr>
         <w:t xml:space="preserve">כאשר המעבר הראשון הוא כי סכום הדרגות של עץ בדרגה </w:t>
       </w:r>
-      <w:proofErr w:type="spellStart"/>
       <w:r>
         <w:rPr>
           <w:rFonts w:eastAsiaTheme="minorEastAsia"/>
@@ -11328,7 +9808,6 @@
         </w:rPr>
         <w:t>i</w:t>
       </w:r>
-      <w:proofErr w:type="spellEnd"/>
       <w:r>
         <w:rPr>
           <w:rFonts w:eastAsiaTheme="minorEastAsia" w:hint="cs"/>
@@ -11337,7 +9816,6 @@
         </w:rPr>
         <w:t xml:space="preserve"> הוא </w:t>
       </w:r>
-      <w:proofErr w:type="spellStart"/>
       <w:r>
         <w:rPr>
           <w:rFonts w:eastAsiaTheme="minorEastAsia"/>
@@ -11345,7 +9823,6 @@
         </w:rPr>
         <w:t>i</w:t>
       </w:r>
-      <w:proofErr w:type="spellEnd"/>
       <w:r>
         <w:rPr>
           <w:rFonts w:eastAsiaTheme="minorEastAsia" w:hint="cs"/>
@@ -11478,25 +9955,30 @@
           <w:rtl/>
           <w:lang w:bidi="he-IL"/>
         </w:rPr>
-        <w:t xml:space="preserve"> נשים לב שסכום הדרגות שמחקנו הוא בעצם: (סכום הדרגות של כל העצים שהיו </w:t>
-      </w:r>
-      <w:proofErr w:type="spellStart"/>
+        <w:t xml:space="preserve"> נשים לב שסכום הדרגות שמחקנו הוא בעצם: (סכום הדרגות של כל העצים שהיו בערימה במקור) </w:t>
+      </w:r>
       <w:r>
         <w:rPr>
           <w:rFonts w:eastAsiaTheme="minorEastAsia" w:hint="cs"/>
           <w:rtl/>
           <w:lang w:bidi="he-IL"/>
         </w:rPr>
-        <w:t>בערימה</w:t>
-      </w:r>
-      <w:proofErr w:type="spellEnd"/>
+        <w:t>-</w:t>
+      </w:r>
       <w:r>
         <w:rPr>
           <w:rFonts w:eastAsiaTheme="minorEastAsia" w:hint="cs"/>
           <w:rtl/>
           <w:lang w:bidi="he-IL"/>
         </w:rPr>
-        <w:t xml:space="preserve"> במקור) </w:t>
+        <w:t xml:space="preserve"> (סכום הדרגות של העצים שנשארו). זה תואם בדיוק את התוצאות. למשל עבור </w:t>
+      </w:r>
+      <w:r>
+        <w:rPr>
+          <w:rFonts w:eastAsiaTheme="minorEastAsia"/>
+          <w:lang w:bidi="he-IL"/>
+        </w:rPr>
+        <w:t>n=728</w:t>
       </w:r>
       <w:r>
         <w:rPr>
@@ -11504,48 +9986,7 @@
           <w:rtl/>
           <w:lang w:bidi="he-IL"/>
         </w:rPr>
-        <w:t>-</w:t>
-      </w:r>
-      <w:r>
-        <w:rPr>
-          <w:rFonts w:eastAsiaTheme="minorEastAsia" w:hint="cs"/>
-          <w:rtl/>
-          <w:lang w:bidi="he-IL"/>
-        </w:rPr>
-        <w:t xml:space="preserve"> (סכום הדרגות של העצים שנשארו). זה תואם בדיוק את התוצאות. למשל עבור </w:t>
-      </w:r>
-      <w:r>
-        <w:rPr>
-          <w:rFonts w:eastAsiaTheme="minorEastAsia"/>
-          <w:lang w:bidi="he-IL"/>
-        </w:rPr>
-        <w:t>n=728</w:t>
-      </w:r>
-      <w:r>
-        <w:rPr>
-          <w:rFonts w:eastAsiaTheme="minorEastAsia" w:hint="cs"/>
-          <w:rtl/>
-          <w:lang w:bidi="he-IL"/>
-        </w:rPr>
-        <w:t xml:space="preserve">, לפני המחיקות היו </w:t>
-      </w:r>
-      <w:proofErr w:type="spellStart"/>
-      <w:r>
-        <w:rPr>
-          <w:rFonts w:eastAsiaTheme="minorEastAsia" w:hint="cs"/>
-          <w:rtl/>
-          <w:lang w:bidi="he-IL"/>
-        </w:rPr>
-        <w:t>בערימה</w:t>
-      </w:r>
-      <w:proofErr w:type="spellEnd"/>
-      <w:r>
-        <w:rPr>
-          <w:rFonts w:eastAsiaTheme="minorEastAsia" w:hint="cs"/>
-          <w:rtl/>
-          <w:lang w:bidi="he-IL"/>
-        </w:rPr>
-        <w:t xml:space="preserve"> העצים מסוג </w:t>
+        <w:t xml:space="preserve">, לפני המחיקות היו בערימה העצים מסוג </w:t>
       </w:r>
       <m:oMath>
         <m:sSub>

</xml_diff>